<commit_message>
added two RS questions (manipulation checks)
</commit_message>
<xml_diff>
--- a/02_Hypotheses/Design_Table_T2.docx
+++ b/02_Hypotheses/Design_Table_T2.docx
@@ -164,6 +164,21 @@
             <w:r>
               <w:t xml:space="preserve">1.) </w:t>
             </w:r>
+            <w:r>
+              <w:t>Do ER strategies reduce emotional arousal?</w:t>
+            </w:r>
+            <w:r>
+              <w:t xml:space="preserve"> </w:t>
+            </w:r>
+            <w:r>
+              <w:t>(</w:t>
+            </w:r>
+            <w:r>
+              <w:t>Manipulation check</w:t>
+            </w:r>
+            <w:r>
+              <w:t>)</w:t>
+            </w:r>
           </w:p>
         </w:tc>
         <w:tc>
@@ -222,6 +237,74 @@
         <w:tc>
           <w:tcPr>
             <w:tcW w:w="744" w:type="pct"/>
+            <w:tcBorders>
+              <w:top w:val="single" w:sz="4" w:space="0" w:color="auto"/>
+              <w:left w:val="single" w:sz="4" w:space="0" w:color="auto"/>
+              <w:right w:val="single" w:sz="4" w:space="0" w:color="auto"/>
+            </w:tcBorders>
+          </w:tcPr>
+          <w:p>
+            <w:r>
+              <w:t>2.) Do ER strategies require cognitive effort? (Manipulation check)</w:t>
+            </w:r>
+          </w:p>
+        </w:tc>
+        <w:tc>
+          <w:tcPr>
+            <w:tcW w:w="893" w:type="pct"/>
+            <w:tcBorders>
+              <w:top w:val="single" w:sz="4" w:space="0" w:color="auto"/>
+              <w:left w:val="single" w:sz="4" w:space="0" w:color="auto"/>
+              <w:bottom w:val="single" w:sz="4" w:space="0" w:color="auto"/>
+              <w:right w:val="single" w:sz="4" w:space="0" w:color="auto"/>
+            </w:tcBorders>
+          </w:tcPr>
+          <w:p/>
+        </w:tc>
+        <w:tc>
+          <w:tcPr>
+            <w:tcW w:w="1364" w:type="pct"/>
+            <w:tcBorders>
+              <w:top w:val="single" w:sz="4" w:space="0" w:color="auto"/>
+              <w:left w:val="single" w:sz="4" w:space="0" w:color="auto"/>
+              <w:bottom w:val="single" w:sz="4" w:space="0" w:color="auto"/>
+              <w:right w:val="single" w:sz="4" w:space="0" w:color="auto"/>
+            </w:tcBorders>
+          </w:tcPr>
+          <w:p/>
+        </w:tc>
+        <w:tc>
+          <w:tcPr>
+            <w:tcW w:w="1000" w:type="pct"/>
+            <w:tcBorders>
+              <w:top w:val="single" w:sz="4" w:space="0" w:color="auto"/>
+              <w:left w:val="single" w:sz="4" w:space="0" w:color="auto"/>
+              <w:bottom w:val="single" w:sz="4" w:space="0" w:color="auto"/>
+              <w:right w:val="single" w:sz="4" w:space="0" w:color="auto"/>
+            </w:tcBorders>
+          </w:tcPr>
+          <w:p/>
+        </w:tc>
+        <w:tc>
+          <w:tcPr>
+            <w:tcW w:w="999" w:type="pct"/>
+            <w:tcBorders>
+              <w:top w:val="single" w:sz="4" w:space="0" w:color="auto"/>
+              <w:left w:val="single" w:sz="4" w:space="0" w:color="auto"/>
+              <w:bottom w:val="single" w:sz="4" w:space="0" w:color="auto"/>
+              <w:right w:val="single" w:sz="4" w:space="0" w:color="auto"/>
+            </w:tcBorders>
+          </w:tcPr>
+          <w:p/>
+        </w:tc>
+      </w:tr>
+      <w:tr>
+        <w:trPr>
+          <w:trHeight w:val="1277"/>
+        </w:trPr>
+        <w:tc>
+          <w:tcPr>
+            <w:tcW w:w="744" w:type="pct"/>
             <w:vMerge w:val="restart"/>
             <w:tcBorders>
               <w:top w:val="single" w:sz="4" w:space="0" w:color="auto"/>
@@ -231,10 +314,16 @@
           </w:tcPr>
           <w:p>
             <w:r>
-              <w:t>2</w:t>
-            </w:r>
-            <w:r>
-              <w:t>.)What are individual subjective values of emotion regulation strategies?</w:t>
+              <w:t>3</w:t>
+            </w:r>
+            <w:r>
+              <w:t>.)</w:t>
+            </w:r>
+            <w:r>
+              <w:t xml:space="preserve"> </w:t>
+            </w:r>
+            <w:r>
+              <w:t>What are individual subjective values of emotion regulation strategies?</w:t>
             </w:r>
           </w:p>
         </w:tc>
@@ -515,10 +604,14 @@
           </w:tcPr>
           <w:p>
             <w:r>
-              <w:t>3</w:t>
-            </w:r>
-            <w:r>
-              <w:t>.) Which variables can predict individual subjective values of ER strategies?</w:t>
+              <w:t>4</w:t>
+            </w:r>
+            <w:r>
+              <w:t xml:space="preserve">.) Which variables can predict individual subjective </w:t>
+            </w:r>
+            <w:r>
+              <w:lastRenderedPageBreak/>
+              <w:t>values of ER strategies?</w:t>
             </w:r>
           </w:p>
         </w:tc>
@@ -724,8 +817,7 @@
           </w:tcPr>
           <w:p>
             <w:r>
-              <w:lastRenderedPageBreak/>
-              <w:t>4</w:t>
+              <w:t>5</w:t>
             </w:r>
             <w:bookmarkStart w:id="0" w:name="_GoBack"/>
             <w:bookmarkEnd w:id="0"/>
@@ -942,6 +1034,184 @@
 <file path=word/numbering.xml><?xml version="1.0" encoding="utf-8"?>
 <w:numbering xmlns:wpc="http://schemas.microsoft.com/office/word/2010/wordprocessingCanvas" xmlns:cx="http://schemas.microsoft.com/office/drawing/2014/chartex" xmlns:mc="http://schemas.openxmlformats.org/markup-compatibility/2006" xmlns:o="urn:schemas-microsoft-com:office:office" xmlns:r="http://schemas.openxmlformats.org/officeDocument/2006/relationships" xmlns:m="http://schemas.openxmlformats.org/officeDocument/2006/math" xmlns:v="urn:schemas-microsoft-com:vml" xmlns:wp14="http://schemas.microsoft.com/office/word/2010/wordprocessingDrawing" xmlns:wp="http://schemas.openxmlformats.org/drawingml/2006/wordprocessingDrawing" xmlns:w10="urn:schemas-microsoft-com:office:word" xmlns:w="http://schemas.openxmlformats.org/wordprocessingml/2006/main" xmlns:w14="http://schemas.microsoft.com/office/word/2010/wordml" xmlns:w15="http://schemas.microsoft.com/office/word/2012/wordml" xmlns:w16se="http://schemas.microsoft.com/office/word/2015/wordml/symex" xmlns:wpg="http://schemas.microsoft.com/office/word/2010/wordprocessingGroup" xmlns:wpi="http://schemas.microsoft.com/office/word/2010/wordprocessingInk" xmlns:wne="http://schemas.microsoft.com/office/word/2006/wordml" xmlns:wps="http://schemas.microsoft.com/office/word/2010/wordprocessingShape" mc:Ignorable="w14 w15 w16se wp14">
   <w:abstractNum w:abstractNumId="0" w15:restartNumberingAfterBreak="0">
+    <w:nsid w:val="06120E88"/>
+    <w:multiLevelType w:val="hybridMultilevel"/>
+    <w:tmpl w:val="634279E6"/>
+    <w:lvl w:ilvl="0" w:tplc="6F380F7C">
+      <w:start w:val="1"/>
+      <w:numFmt w:val="decimal"/>
+      <w:lvlText w:val="%1.)"/>
+      <w:lvlJc w:val="left"/>
+      <w:pPr>
+        <w:ind w:left="720" w:hanging="360"/>
+      </w:pPr>
+      <w:rPr>
+        <w:rFonts w:hint="default"/>
+      </w:rPr>
+    </w:lvl>
+    <w:lvl w:ilvl="1" w:tplc="04070019" w:tentative="1">
+      <w:start w:val="1"/>
+      <w:numFmt w:val="lowerLetter"/>
+      <w:lvlText w:val="%2."/>
+      <w:lvlJc w:val="left"/>
+      <w:pPr>
+        <w:ind w:left="1440" w:hanging="360"/>
+      </w:pPr>
+    </w:lvl>
+    <w:lvl w:ilvl="2" w:tplc="0407001B" w:tentative="1">
+      <w:start w:val="1"/>
+      <w:numFmt w:val="lowerRoman"/>
+      <w:lvlText w:val="%3."/>
+      <w:lvlJc w:val="right"/>
+      <w:pPr>
+        <w:ind w:left="2160" w:hanging="180"/>
+      </w:pPr>
+    </w:lvl>
+    <w:lvl w:ilvl="3" w:tplc="0407000F" w:tentative="1">
+      <w:start w:val="1"/>
+      <w:numFmt w:val="decimal"/>
+      <w:lvlText w:val="%4."/>
+      <w:lvlJc w:val="left"/>
+      <w:pPr>
+        <w:ind w:left="2880" w:hanging="360"/>
+      </w:pPr>
+    </w:lvl>
+    <w:lvl w:ilvl="4" w:tplc="04070019" w:tentative="1">
+      <w:start w:val="1"/>
+      <w:numFmt w:val="lowerLetter"/>
+      <w:lvlText w:val="%5."/>
+      <w:lvlJc w:val="left"/>
+      <w:pPr>
+        <w:ind w:left="3600" w:hanging="360"/>
+      </w:pPr>
+    </w:lvl>
+    <w:lvl w:ilvl="5" w:tplc="0407001B" w:tentative="1">
+      <w:start w:val="1"/>
+      <w:numFmt w:val="lowerRoman"/>
+      <w:lvlText w:val="%6."/>
+      <w:lvlJc w:val="right"/>
+      <w:pPr>
+        <w:ind w:left="4320" w:hanging="180"/>
+      </w:pPr>
+    </w:lvl>
+    <w:lvl w:ilvl="6" w:tplc="0407000F" w:tentative="1">
+      <w:start w:val="1"/>
+      <w:numFmt w:val="decimal"/>
+      <w:lvlText w:val="%7."/>
+      <w:lvlJc w:val="left"/>
+      <w:pPr>
+        <w:ind w:left="5040" w:hanging="360"/>
+      </w:pPr>
+    </w:lvl>
+    <w:lvl w:ilvl="7" w:tplc="04070019" w:tentative="1">
+      <w:start w:val="1"/>
+      <w:numFmt w:val="lowerLetter"/>
+      <w:lvlText w:val="%8."/>
+      <w:lvlJc w:val="left"/>
+      <w:pPr>
+        <w:ind w:left="5760" w:hanging="360"/>
+      </w:pPr>
+    </w:lvl>
+    <w:lvl w:ilvl="8" w:tplc="0407001B" w:tentative="1">
+      <w:start w:val="1"/>
+      <w:numFmt w:val="lowerRoman"/>
+      <w:lvlText w:val="%9."/>
+      <w:lvlJc w:val="right"/>
+      <w:pPr>
+        <w:ind w:left="6480" w:hanging="180"/>
+      </w:pPr>
+    </w:lvl>
+  </w:abstractNum>
+  <w:abstractNum w:abstractNumId="1" w15:restartNumberingAfterBreak="0">
+    <w:nsid w:val="0A9B07D1"/>
+    <w:multiLevelType w:val="hybridMultilevel"/>
+    <w:tmpl w:val="01C05DEC"/>
+    <w:lvl w:ilvl="0" w:tplc="A446C49A">
+      <w:start w:val="1"/>
+      <w:numFmt w:val="decimal"/>
+      <w:lvlText w:val="%1.)"/>
+      <w:lvlJc w:val="left"/>
+      <w:pPr>
+        <w:ind w:left="720" w:hanging="360"/>
+      </w:pPr>
+      <w:rPr>
+        <w:rFonts w:hint="default"/>
+      </w:rPr>
+    </w:lvl>
+    <w:lvl w:ilvl="1" w:tplc="04070019" w:tentative="1">
+      <w:start w:val="1"/>
+      <w:numFmt w:val="lowerLetter"/>
+      <w:lvlText w:val="%2."/>
+      <w:lvlJc w:val="left"/>
+      <w:pPr>
+        <w:ind w:left="1440" w:hanging="360"/>
+      </w:pPr>
+    </w:lvl>
+    <w:lvl w:ilvl="2" w:tplc="0407001B" w:tentative="1">
+      <w:start w:val="1"/>
+      <w:numFmt w:val="lowerRoman"/>
+      <w:lvlText w:val="%3."/>
+      <w:lvlJc w:val="right"/>
+      <w:pPr>
+        <w:ind w:left="2160" w:hanging="180"/>
+      </w:pPr>
+    </w:lvl>
+    <w:lvl w:ilvl="3" w:tplc="0407000F" w:tentative="1">
+      <w:start w:val="1"/>
+      <w:numFmt w:val="decimal"/>
+      <w:lvlText w:val="%4."/>
+      <w:lvlJc w:val="left"/>
+      <w:pPr>
+        <w:ind w:left="2880" w:hanging="360"/>
+      </w:pPr>
+    </w:lvl>
+    <w:lvl w:ilvl="4" w:tplc="04070019" w:tentative="1">
+      <w:start w:val="1"/>
+      <w:numFmt w:val="lowerLetter"/>
+      <w:lvlText w:val="%5."/>
+      <w:lvlJc w:val="left"/>
+      <w:pPr>
+        <w:ind w:left="3600" w:hanging="360"/>
+      </w:pPr>
+    </w:lvl>
+    <w:lvl w:ilvl="5" w:tplc="0407001B" w:tentative="1">
+      <w:start w:val="1"/>
+      <w:numFmt w:val="lowerRoman"/>
+      <w:lvlText w:val="%6."/>
+      <w:lvlJc w:val="right"/>
+      <w:pPr>
+        <w:ind w:left="4320" w:hanging="180"/>
+      </w:pPr>
+    </w:lvl>
+    <w:lvl w:ilvl="6" w:tplc="0407000F" w:tentative="1">
+      <w:start w:val="1"/>
+      <w:numFmt w:val="decimal"/>
+      <w:lvlText w:val="%7."/>
+      <w:lvlJc w:val="left"/>
+      <w:pPr>
+        <w:ind w:left="5040" w:hanging="360"/>
+      </w:pPr>
+    </w:lvl>
+    <w:lvl w:ilvl="7" w:tplc="04070019" w:tentative="1">
+      <w:start w:val="1"/>
+      <w:numFmt w:val="lowerLetter"/>
+      <w:lvlText w:val="%8."/>
+      <w:lvlJc w:val="left"/>
+      <w:pPr>
+        <w:ind w:left="5760" w:hanging="360"/>
+      </w:pPr>
+    </w:lvl>
+    <w:lvl w:ilvl="8" w:tplc="0407001B" w:tentative="1">
+      <w:start w:val="1"/>
+      <w:numFmt w:val="lowerRoman"/>
+      <w:lvlText w:val="%9."/>
+      <w:lvlJc w:val="right"/>
+      <w:pPr>
+        <w:ind w:left="6480" w:hanging="180"/>
+      </w:pPr>
+    </w:lvl>
+  </w:abstractNum>
+  <w:abstractNum w:abstractNumId="2" w15:restartNumberingAfterBreak="0">
     <w:nsid w:val="28AC13BD"/>
     <w:multiLevelType w:val="hybridMultilevel"/>
     <w:tmpl w:val="B776A6FE"/>
@@ -1030,7 +1300,96 @@
       </w:pPr>
     </w:lvl>
   </w:abstractNum>
-  <w:abstractNum w:abstractNumId="1" w15:restartNumberingAfterBreak="0">
+  <w:abstractNum w:abstractNumId="3" w15:restartNumberingAfterBreak="0">
+    <w:nsid w:val="2CDF1E77"/>
+    <w:multiLevelType w:val="hybridMultilevel"/>
+    <w:tmpl w:val="F5427DBC"/>
+    <w:lvl w:ilvl="0" w:tplc="E33AA650">
+      <w:start w:val="1"/>
+      <w:numFmt w:val="decimal"/>
+      <w:lvlText w:val="%1.)"/>
+      <w:lvlJc w:val="left"/>
+      <w:pPr>
+        <w:ind w:left="720" w:hanging="360"/>
+      </w:pPr>
+      <w:rPr>
+        <w:rFonts w:hint="default"/>
+      </w:rPr>
+    </w:lvl>
+    <w:lvl w:ilvl="1" w:tplc="04070019" w:tentative="1">
+      <w:start w:val="1"/>
+      <w:numFmt w:val="lowerLetter"/>
+      <w:lvlText w:val="%2."/>
+      <w:lvlJc w:val="left"/>
+      <w:pPr>
+        <w:ind w:left="1440" w:hanging="360"/>
+      </w:pPr>
+    </w:lvl>
+    <w:lvl w:ilvl="2" w:tplc="0407001B" w:tentative="1">
+      <w:start w:val="1"/>
+      <w:numFmt w:val="lowerRoman"/>
+      <w:lvlText w:val="%3."/>
+      <w:lvlJc w:val="right"/>
+      <w:pPr>
+        <w:ind w:left="2160" w:hanging="180"/>
+      </w:pPr>
+    </w:lvl>
+    <w:lvl w:ilvl="3" w:tplc="0407000F" w:tentative="1">
+      <w:start w:val="1"/>
+      <w:numFmt w:val="decimal"/>
+      <w:lvlText w:val="%4."/>
+      <w:lvlJc w:val="left"/>
+      <w:pPr>
+        <w:ind w:left="2880" w:hanging="360"/>
+      </w:pPr>
+    </w:lvl>
+    <w:lvl w:ilvl="4" w:tplc="04070019" w:tentative="1">
+      <w:start w:val="1"/>
+      <w:numFmt w:val="lowerLetter"/>
+      <w:lvlText w:val="%5."/>
+      <w:lvlJc w:val="left"/>
+      <w:pPr>
+        <w:ind w:left="3600" w:hanging="360"/>
+      </w:pPr>
+    </w:lvl>
+    <w:lvl w:ilvl="5" w:tplc="0407001B" w:tentative="1">
+      <w:start w:val="1"/>
+      <w:numFmt w:val="lowerRoman"/>
+      <w:lvlText w:val="%6."/>
+      <w:lvlJc w:val="right"/>
+      <w:pPr>
+        <w:ind w:left="4320" w:hanging="180"/>
+      </w:pPr>
+    </w:lvl>
+    <w:lvl w:ilvl="6" w:tplc="0407000F" w:tentative="1">
+      <w:start w:val="1"/>
+      <w:numFmt w:val="decimal"/>
+      <w:lvlText w:val="%7."/>
+      <w:lvlJc w:val="left"/>
+      <w:pPr>
+        <w:ind w:left="5040" w:hanging="360"/>
+      </w:pPr>
+    </w:lvl>
+    <w:lvl w:ilvl="7" w:tplc="04070019" w:tentative="1">
+      <w:start w:val="1"/>
+      <w:numFmt w:val="lowerLetter"/>
+      <w:lvlText w:val="%8."/>
+      <w:lvlJc w:val="left"/>
+      <w:pPr>
+        <w:ind w:left="5760" w:hanging="360"/>
+      </w:pPr>
+    </w:lvl>
+    <w:lvl w:ilvl="8" w:tplc="0407001B" w:tentative="1">
+      <w:start w:val="1"/>
+      <w:numFmt w:val="lowerRoman"/>
+      <w:lvlText w:val="%9."/>
+      <w:lvlJc w:val="right"/>
+      <w:pPr>
+        <w:ind w:left="6480" w:hanging="180"/>
+      </w:pPr>
+    </w:lvl>
+  </w:abstractNum>
+  <w:abstractNum w:abstractNumId="4" w15:restartNumberingAfterBreak="0">
     <w:nsid w:val="544D598E"/>
     <w:multiLevelType w:val="hybridMultilevel"/>
     <w:tmpl w:val="182477C0"/>
@@ -1119,7 +1478,96 @@
       </w:pPr>
     </w:lvl>
   </w:abstractNum>
-  <w:abstractNum w:abstractNumId="2" w15:restartNumberingAfterBreak="0">
+  <w:abstractNum w:abstractNumId="5" w15:restartNumberingAfterBreak="0">
+    <w:nsid w:val="75476831"/>
+    <w:multiLevelType w:val="hybridMultilevel"/>
+    <w:tmpl w:val="F670A8CA"/>
+    <w:lvl w:ilvl="0" w:tplc="0407000F">
+      <w:start w:val="1"/>
+      <w:numFmt w:val="decimal"/>
+      <w:lvlText w:val="%1."/>
+      <w:lvlJc w:val="left"/>
+      <w:pPr>
+        <w:ind w:left="720" w:hanging="360"/>
+      </w:pPr>
+      <w:rPr>
+        <w:rFonts w:hint="default"/>
+      </w:rPr>
+    </w:lvl>
+    <w:lvl w:ilvl="1" w:tplc="04070019" w:tentative="1">
+      <w:start w:val="1"/>
+      <w:numFmt w:val="lowerLetter"/>
+      <w:lvlText w:val="%2."/>
+      <w:lvlJc w:val="left"/>
+      <w:pPr>
+        <w:ind w:left="1440" w:hanging="360"/>
+      </w:pPr>
+    </w:lvl>
+    <w:lvl w:ilvl="2" w:tplc="0407001B" w:tentative="1">
+      <w:start w:val="1"/>
+      <w:numFmt w:val="lowerRoman"/>
+      <w:lvlText w:val="%3."/>
+      <w:lvlJc w:val="right"/>
+      <w:pPr>
+        <w:ind w:left="2160" w:hanging="180"/>
+      </w:pPr>
+    </w:lvl>
+    <w:lvl w:ilvl="3" w:tplc="0407000F" w:tentative="1">
+      <w:start w:val="1"/>
+      <w:numFmt w:val="decimal"/>
+      <w:lvlText w:val="%4."/>
+      <w:lvlJc w:val="left"/>
+      <w:pPr>
+        <w:ind w:left="2880" w:hanging="360"/>
+      </w:pPr>
+    </w:lvl>
+    <w:lvl w:ilvl="4" w:tplc="04070019" w:tentative="1">
+      <w:start w:val="1"/>
+      <w:numFmt w:val="lowerLetter"/>
+      <w:lvlText w:val="%5."/>
+      <w:lvlJc w:val="left"/>
+      <w:pPr>
+        <w:ind w:left="3600" w:hanging="360"/>
+      </w:pPr>
+    </w:lvl>
+    <w:lvl w:ilvl="5" w:tplc="0407001B" w:tentative="1">
+      <w:start w:val="1"/>
+      <w:numFmt w:val="lowerRoman"/>
+      <w:lvlText w:val="%6."/>
+      <w:lvlJc w:val="right"/>
+      <w:pPr>
+        <w:ind w:left="4320" w:hanging="180"/>
+      </w:pPr>
+    </w:lvl>
+    <w:lvl w:ilvl="6" w:tplc="0407000F" w:tentative="1">
+      <w:start w:val="1"/>
+      <w:numFmt w:val="decimal"/>
+      <w:lvlText w:val="%7."/>
+      <w:lvlJc w:val="left"/>
+      <w:pPr>
+        <w:ind w:left="5040" w:hanging="360"/>
+      </w:pPr>
+    </w:lvl>
+    <w:lvl w:ilvl="7" w:tplc="04070019" w:tentative="1">
+      <w:start w:val="1"/>
+      <w:numFmt w:val="lowerLetter"/>
+      <w:lvlText w:val="%8."/>
+      <w:lvlJc w:val="left"/>
+      <w:pPr>
+        <w:ind w:left="5760" w:hanging="360"/>
+      </w:pPr>
+    </w:lvl>
+    <w:lvl w:ilvl="8" w:tplc="0407001B" w:tentative="1">
+      <w:start w:val="1"/>
+      <w:numFmt w:val="lowerRoman"/>
+      <w:lvlText w:val="%9."/>
+      <w:lvlJc w:val="right"/>
+      <w:pPr>
+        <w:ind w:left="6480" w:hanging="180"/>
+      </w:pPr>
+    </w:lvl>
+  </w:abstractNum>
+  <w:abstractNum w:abstractNumId="6" w15:restartNumberingAfterBreak="0">
     <w:nsid w:val="7C5342D3"/>
     <w:multiLevelType w:val="hybridMultilevel"/>
     <w:tmpl w:val="D97C055A"/>
@@ -1209,12 +1657,24 @@
     </w:lvl>
   </w:abstractNum>
   <w:num w:numId="1">
+    <w:abstractNumId w:val="6"/>
+  </w:num>
+  <w:num w:numId="2">
     <w:abstractNumId w:val="2"/>
   </w:num>
-  <w:num w:numId="2">
+  <w:num w:numId="3">
+    <w:abstractNumId w:val="4"/>
+  </w:num>
+  <w:num w:numId="4">
+    <w:abstractNumId w:val="3"/>
+  </w:num>
+  <w:num w:numId="5">
+    <w:abstractNumId w:val="5"/>
+  </w:num>
+  <w:num w:numId="6">
     <w:abstractNumId w:val="0"/>
   </w:num>
-  <w:num w:numId="3">
+  <w:num w:numId="7">
     <w:abstractNumId w:val="1"/>
   </w:num>
 </w:numbering>

</xml_diff>

<commit_message>
added hypotheses for manipulation check
</commit_message>
<xml_diff>
--- a/02_Hypotheses/Design_Table_T2.docx
+++ b/02_Hypotheses/Design_Table_T2.docx
@@ -154,30 +154,16 @@
         <w:tc>
           <w:tcPr>
             <w:tcW w:w="744" w:type="pct"/>
-            <w:tcBorders>
-              <w:top w:val="single" w:sz="4" w:space="0" w:color="auto"/>
-              <w:left w:val="single" w:sz="4" w:space="0" w:color="auto"/>
-              <w:right w:val="single" w:sz="4" w:space="0" w:color="auto"/>
-            </w:tcBorders>
-          </w:tcPr>
-          <w:p>
-            <w:r>
-              <w:t xml:space="preserve">1.) </w:t>
-            </w:r>
-            <w:r>
-              <w:t>Do ER strategies reduce emotional arousal?</w:t>
-            </w:r>
-            <w:r>
-              <w:t xml:space="preserve"> </w:t>
-            </w:r>
-            <w:r>
-              <w:t>(</w:t>
-            </w:r>
-            <w:r>
-              <w:t>Manipulation check</w:t>
-            </w:r>
-            <w:r>
-              <w:t>)</w:t>
+            <w:vMerge w:val="restart"/>
+            <w:tcBorders>
+              <w:top w:val="single" w:sz="4" w:space="0" w:color="auto"/>
+              <w:left w:val="single" w:sz="4" w:space="0" w:color="auto"/>
+              <w:right w:val="single" w:sz="4" w:space="0" w:color="auto"/>
+            </w:tcBorders>
+          </w:tcPr>
+          <w:p>
+            <w:r>
+              <w:t>1.) Do ER strategies reduce emotional arousal? (Manipulation check)</w:t>
             </w:r>
           </w:p>
         </w:tc>
@@ -191,7 +177,11 @@
               <w:right w:val="single" w:sz="4" w:space="0" w:color="auto"/>
             </w:tcBorders>
           </w:tcPr>
-          <w:p/>
+          <w:p>
+            <w:r>
+              <w:t>1a) Subjective (arousal rating) and physiological (facial muscle activity) is lower after using distraction compared to active viewing.</w:t>
+            </w:r>
+          </w:p>
         </w:tc>
         <w:tc>
           <w:tcPr>
@@ -237,17 +227,13 @@
         <w:tc>
           <w:tcPr>
             <w:tcW w:w="744" w:type="pct"/>
-            <w:tcBorders>
-              <w:top w:val="single" w:sz="4" w:space="0" w:color="auto"/>
-              <w:left w:val="single" w:sz="4" w:space="0" w:color="auto"/>
-              <w:right w:val="single" w:sz="4" w:space="0" w:color="auto"/>
-            </w:tcBorders>
-          </w:tcPr>
-          <w:p>
-            <w:r>
-              <w:t>2.) Do ER strategies require cognitive effort? (Manipulation check)</w:t>
-            </w:r>
-          </w:p>
+            <w:vMerge/>
+            <w:tcBorders>
+              <w:left w:val="single" w:sz="4" w:space="0" w:color="auto"/>
+              <w:right w:val="single" w:sz="4" w:space="0" w:color="auto"/>
+            </w:tcBorders>
+          </w:tcPr>
+          <w:p/>
         </w:tc>
         <w:tc>
           <w:tcPr>
@@ -259,7 +245,23 @@
               <w:right w:val="single" w:sz="4" w:space="0" w:color="auto"/>
             </w:tcBorders>
           </w:tcPr>
-          <w:p/>
+          <w:p>
+            <w:r>
+              <w:t>1</w:t>
+            </w:r>
+            <w:r>
+              <w:t>b</w:t>
+            </w:r>
+            <w:r>
+              <w:t>) Subjective (arousal rating) and physiological (facial muscle activity) is lower after using di</w:t>
+            </w:r>
+            <w:r>
+              <w:t>stancing</w:t>
+            </w:r>
+            <w:r>
+              <w:t xml:space="preserve"> compared to active viewing.</w:t>
+            </w:r>
+          </w:p>
         </w:tc>
         <w:tc>
           <w:tcPr>
@@ -305,6 +307,380 @@
         <w:tc>
           <w:tcPr>
             <w:tcW w:w="744" w:type="pct"/>
+            <w:vMerge/>
+            <w:tcBorders>
+              <w:left w:val="single" w:sz="4" w:space="0" w:color="auto"/>
+              <w:right w:val="single" w:sz="4" w:space="0" w:color="auto"/>
+            </w:tcBorders>
+          </w:tcPr>
+          <w:p/>
+        </w:tc>
+        <w:tc>
+          <w:tcPr>
+            <w:tcW w:w="893" w:type="pct"/>
+            <w:tcBorders>
+              <w:top w:val="single" w:sz="4" w:space="0" w:color="auto"/>
+              <w:left w:val="single" w:sz="4" w:space="0" w:color="auto"/>
+              <w:bottom w:val="single" w:sz="4" w:space="0" w:color="auto"/>
+              <w:right w:val="single" w:sz="4" w:space="0" w:color="auto"/>
+            </w:tcBorders>
+          </w:tcPr>
+          <w:p>
+            <w:r>
+              <w:t>1c</w:t>
+            </w:r>
+            <w:r>
+              <w:t xml:space="preserve">) Subjective (arousal rating) and physiological (facial muscle activity) is lower after using </w:t>
+            </w:r>
+            <w:r>
+              <w:t>suppression</w:t>
+            </w:r>
+            <w:r>
+              <w:t xml:space="preserve"> compared to active viewing.</w:t>
+            </w:r>
+          </w:p>
+        </w:tc>
+        <w:tc>
+          <w:tcPr>
+            <w:tcW w:w="1364" w:type="pct"/>
+            <w:tcBorders>
+              <w:top w:val="single" w:sz="4" w:space="0" w:color="auto"/>
+              <w:left w:val="single" w:sz="4" w:space="0" w:color="auto"/>
+              <w:bottom w:val="single" w:sz="4" w:space="0" w:color="auto"/>
+              <w:right w:val="single" w:sz="4" w:space="0" w:color="auto"/>
+            </w:tcBorders>
+          </w:tcPr>
+          <w:p/>
+        </w:tc>
+        <w:tc>
+          <w:tcPr>
+            <w:tcW w:w="1000" w:type="pct"/>
+            <w:tcBorders>
+              <w:top w:val="single" w:sz="4" w:space="0" w:color="auto"/>
+              <w:left w:val="single" w:sz="4" w:space="0" w:color="auto"/>
+              <w:bottom w:val="single" w:sz="4" w:space="0" w:color="auto"/>
+              <w:right w:val="single" w:sz="4" w:space="0" w:color="auto"/>
+            </w:tcBorders>
+          </w:tcPr>
+          <w:p/>
+        </w:tc>
+        <w:tc>
+          <w:tcPr>
+            <w:tcW w:w="999" w:type="pct"/>
+            <w:tcBorders>
+              <w:top w:val="single" w:sz="4" w:space="0" w:color="auto"/>
+              <w:left w:val="single" w:sz="4" w:space="0" w:color="auto"/>
+              <w:bottom w:val="single" w:sz="4" w:space="0" w:color="auto"/>
+              <w:right w:val="single" w:sz="4" w:space="0" w:color="auto"/>
+            </w:tcBorders>
+          </w:tcPr>
+          <w:p/>
+        </w:tc>
+      </w:tr>
+      <w:tr>
+        <w:trPr>
+          <w:trHeight w:val="1277"/>
+        </w:trPr>
+        <w:tc>
+          <w:tcPr>
+            <w:tcW w:w="744" w:type="pct"/>
+            <w:vMerge w:val="restart"/>
+            <w:tcBorders>
+              <w:top w:val="single" w:sz="4" w:space="0" w:color="auto"/>
+              <w:left w:val="single" w:sz="4" w:space="0" w:color="auto"/>
+              <w:right w:val="single" w:sz="4" w:space="0" w:color="auto"/>
+            </w:tcBorders>
+          </w:tcPr>
+          <w:p>
+            <w:bookmarkStart w:id="0" w:name="_GoBack" w:colFirst="0" w:colLast="0"/>
+            <w:r>
+              <w:t>2.) Do ER strategies require cognitive effort? (Manipulation check)</w:t>
+            </w:r>
+          </w:p>
+        </w:tc>
+        <w:tc>
+          <w:tcPr>
+            <w:tcW w:w="893" w:type="pct"/>
+            <w:tcBorders>
+              <w:top w:val="single" w:sz="4" w:space="0" w:color="auto"/>
+              <w:left w:val="single" w:sz="4" w:space="0" w:color="auto"/>
+              <w:bottom w:val="single" w:sz="4" w:space="0" w:color="auto"/>
+              <w:right w:val="single" w:sz="4" w:space="0" w:color="auto"/>
+            </w:tcBorders>
+          </w:tcPr>
+          <w:p>
+            <w:r>
+              <w:t>2a) Subjective effort (effort ratings) is greater after using distraction compared to active viewing.</w:t>
+            </w:r>
+          </w:p>
+        </w:tc>
+        <w:tc>
+          <w:tcPr>
+            <w:tcW w:w="1364" w:type="pct"/>
+            <w:tcBorders>
+              <w:top w:val="single" w:sz="4" w:space="0" w:color="auto"/>
+              <w:left w:val="single" w:sz="4" w:space="0" w:color="auto"/>
+              <w:bottom w:val="single" w:sz="4" w:space="0" w:color="auto"/>
+              <w:right w:val="single" w:sz="4" w:space="0" w:color="auto"/>
+            </w:tcBorders>
+          </w:tcPr>
+          <w:p/>
+        </w:tc>
+        <w:tc>
+          <w:tcPr>
+            <w:tcW w:w="1000" w:type="pct"/>
+            <w:tcBorders>
+              <w:top w:val="single" w:sz="4" w:space="0" w:color="auto"/>
+              <w:left w:val="single" w:sz="4" w:space="0" w:color="auto"/>
+              <w:bottom w:val="single" w:sz="4" w:space="0" w:color="auto"/>
+              <w:right w:val="single" w:sz="4" w:space="0" w:color="auto"/>
+            </w:tcBorders>
+          </w:tcPr>
+          <w:p/>
+        </w:tc>
+        <w:tc>
+          <w:tcPr>
+            <w:tcW w:w="999" w:type="pct"/>
+            <w:tcBorders>
+              <w:top w:val="single" w:sz="4" w:space="0" w:color="auto"/>
+              <w:left w:val="single" w:sz="4" w:space="0" w:color="auto"/>
+              <w:bottom w:val="single" w:sz="4" w:space="0" w:color="auto"/>
+              <w:right w:val="single" w:sz="4" w:space="0" w:color="auto"/>
+            </w:tcBorders>
+          </w:tcPr>
+          <w:p/>
+        </w:tc>
+      </w:tr>
+      <w:bookmarkEnd w:id="0"/>
+      <w:tr>
+        <w:trPr>
+          <w:trHeight w:val="1277"/>
+        </w:trPr>
+        <w:tc>
+          <w:tcPr>
+            <w:tcW w:w="744" w:type="pct"/>
+            <w:vMerge/>
+            <w:tcBorders>
+              <w:left w:val="single" w:sz="4" w:space="0" w:color="auto"/>
+              <w:right w:val="single" w:sz="4" w:space="0" w:color="auto"/>
+            </w:tcBorders>
+          </w:tcPr>
+          <w:p/>
+        </w:tc>
+        <w:tc>
+          <w:tcPr>
+            <w:tcW w:w="893" w:type="pct"/>
+            <w:tcBorders>
+              <w:top w:val="single" w:sz="4" w:space="0" w:color="auto"/>
+              <w:left w:val="single" w:sz="4" w:space="0" w:color="auto"/>
+              <w:bottom w:val="single" w:sz="4" w:space="0" w:color="auto"/>
+              <w:right w:val="single" w:sz="4" w:space="0" w:color="auto"/>
+            </w:tcBorders>
+          </w:tcPr>
+          <w:p>
+            <w:r>
+              <w:t>2b</w:t>
+            </w:r>
+            <w:r>
+              <w:t>) Subjective effort (effort ratings) is</w:t>
+            </w:r>
+            <w:r>
+              <w:t xml:space="preserve"> greater after using distancing</w:t>
+            </w:r>
+            <w:r>
+              <w:t xml:space="preserve"> compared to active viewing.</w:t>
+            </w:r>
+          </w:p>
+        </w:tc>
+        <w:tc>
+          <w:tcPr>
+            <w:tcW w:w="1364" w:type="pct"/>
+            <w:tcBorders>
+              <w:top w:val="single" w:sz="4" w:space="0" w:color="auto"/>
+              <w:left w:val="single" w:sz="4" w:space="0" w:color="auto"/>
+              <w:bottom w:val="single" w:sz="4" w:space="0" w:color="auto"/>
+              <w:right w:val="single" w:sz="4" w:space="0" w:color="auto"/>
+            </w:tcBorders>
+          </w:tcPr>
+          <w:p/>
+        </w:tc>
+        <w:tc>
+          <w:tcPr>
+            <w:tcW w:w="1000" w:type="pct"/>
+            <w:tcBorders>
+              <w:top w:val="single" w:sz="4" w:space="0" w:color="auto"/>
+              <w:left w:val="single" w:sz="4" w:space="0" w:color="auto"/>
+              <w:bottom w:val="single" w:sz="4" w:space="0" w:color="auto"/>
+              <w:right w:val="single" w:sz="4" w:space="0" w:color="auto"/>
+            </w:tcBorders>
+          </w:tcPr>
+          <w:p/>
+        </w:tc>
+        <w:tc>
+          <w:tcPr>
+            <w:tcW w:w="999" w:type="pct"/>
+            <w:tcBorders>
+              <w:top w:val="single" w:sz="4" w:space="0" w:color="auto"/>
+              <w:left w:val="single" w:sz="4" w:space="0" w:color="auto"/>
+              <w:bottom w:val="single" w:sz="4" w:space="0" w:color="auto"/>
+              <w:right w:val="single" w:sz="4" w:space="0" w:color="auto"/>
+            </w:tcBorders>
+          </w:tcPr>
+          <w:p/>
+        </w:tc>
+      </w:tr>
+      <w:tr>
+        <w:trPr>
+          <w:trHeight w:val="1277"/>
+        </w:trPr>
+        <w:tc>
+          <w:tcPr>
+            <w:tcW w:w="744" w:type="pct"/>
+            <w:vMerge/>
+            <w:tcBorders>
+              <w:left w:val="single" w:sz="4" w:space="0" w:color="auto"/>
+              <w:right w:val="single" w:sz="4" w:space="0" w:color="auto"/>
+            </w:tcBorders>
+          </w:tcPr>
+          <w:p/>
+        </w:tc>
+        <w:tc>
+          <w:tcPr>
+            <w:tcW w:w="893" w:type="pct"/>
+            <w:tcBorders>
+              <w:top w:val="single" w:sz="4" w:space="0" w:color="auto"/>
+              <w:left w:val="single" w:sz="4" w:space="0" w:color="auto"/>
+              <w:bottom w:val="single" w:sz="4" w:space="0" w:color="auto"/>
+              <w:right w:val="single" w:sz="4" w:space="0" w:color="auto"/>
+            </w:tcBorders>
+          </w:tcPr>
+          <w:p>
+            <w:r>
+              <w:t>2c</w:t>
+            </w:r>
+            <w:r>
+              <w:t xml:space="preserve">) Subjective effort (effort ratings) is greater after using </w:t>
+            </w:r>
+            <w:r>
+              <w:t>suppression</w:t>
+            </w:r>
+            <w:r>
+              <w:t xml:space="preserve"> compared to active viewing.</w:t>
+            </w:r>
+          </w:p>
+        </w:tc>
+        <w:tc>
+          <w:tcPr>
+            <w:tcW w:w="1364" w:type="pct"/>
+            <w:tcBorders>
+              <w:top w:val="single" w:sz="4" w:space="0" w:color="auto"/>
+              <w:left w:val="single" w:sz="4" w:space="0" w:color="auto"/>
+              <w:bottom w:val="single" w:sz="4" w:space="0" w:color="auto"/>
+              <w:right w:val="single" w:sz="4" w:space="0" w:color="auto"/>
+            </w:tcBorders>
+          </w:tcPr>
+          <w:p/>
+        </w:tc>
+        <w:tc>
+          <w:tcPr>
+            <w:tcW w:w="1000" w:type="pct"/>
+            <w:tcBorders>
+              <w:top w:val="single" w:sz="4" w:space="0" w:color="auto"/>
+              <w:left w:val="single" w:sz="4" w:space="0" w:color="auto"/>
+              <w:bottom w:val="single" w:sz="4" w:space="0" w:color="auto"/>
+              <w:right w:val="single" w:sz="4" w:space="0" w:color="auto"/>
+            </w:tcBorders>
+          </w:tcPr>
+          <w:p/>
+        </w:tc>
+        <w:tc>
+          <w:tcPr>
+            <w:tcW w:w="999" w:type="pct"/>
+            <w:tcBorders>
+              <w:top w:val="single" w:sz="4" w:space="0" w:color="auto"/>
+              <w:left w:val="single" w:sz="4" w:space="0" w:color="auto"/>
+              <w:bottom w:val="single" w:sz="4" w:space="0" w:color="auto"/>
+              <w:right w:val="single" w:sz="4" w:space="0" w:color="auto"/>
+            </w:tcBorders>
+          </w:tcPr>
+          <w:p/>
+        </w:tc>
+      </w:tr>
+      <w:tr>
+        <w:trPr>
+          <w:trHeight w:val="1277"/>
+        </w:trPr>
+        <w:tc>
+          <w:tcPr>
+            <w:tcW w:w="744" w:type="pct"/>
+            <w:vMerge/>
+            <w:tcBorders>
+              <w:left w:val="single" w:sz="4" w:space="0" w:color="auto"/>
+              <w:right w:val="single" w:sz="4" w:space="0" w:color="auto"/>
+            </w:tcBorders>
+          </w:tcPr>
+          <w:p/>
+        </w:tc>
+        <w:tc>
+          <w:tcPr>
+            <w:tcW w:w="893" w:type="pct"/>
+            <w:tcBorders>
+              <w:top w:val="single" w:sz="4" w:space="0" w:color="auto"/>
+              <w:left w:val="single" w:sz="4" w:space="0" w:color="auto"/>
+              <w:bottom w:val="single" w:sz="4" w:space="0" w:color="auto"/>
+              <w:right w:val="single" w:sz="4" w:space="0" w:color="auto"/>
+            </w:tcBorders>
+          </w:tcPr>
+          <w:p>
+            <w:r>
+              <w:t xml:space="preserve">2d) Majority of participants reuse the strategy that was least effortful for them. </w:t>
+            </w:r>
+          </w:p>
+        </w:tc>
+        <w:tc>
+          <w:tcPr>
+            <w:tcW w:w="1364" w:type="pct"/>
+            <w:tcBorders>
+              <w:top w:val="single" w:sz="4" w:space="0" w:color="auto"/>
+              <w:left w:val="single" w:sz="4" w:space="0" w:color="auto"/>
+              <w:bottom w:val="single" w:sz="4" w:space="0" w:color="auto"/>
+              <w:right w:val="single" w:sz="4" w:space="0" w:color="auto"/>
+            </w:tcBorders>
+          </w:tcPr>
+          <w:p/>
+        </w:tc>
+        <w:tc>
+          <w:tcPr>
+            <w:tcW w:w="1000" w:type="pct"/>
+            <w:tcBorders>
+              <w:top w:val="single" w:sz="4" w:space="0" w:color="auto"/>
+              <w:left w:val="single" w:sz="4" w:space="0" w:color="auto"/>
+              <w:bottom w:val="single" w:sz="4" w:space="0" w:color="auto"/>
+              <w:right w:val="single" w:sz="4" w:space="0" w:color="auto"/>
+            </w:tcBorders>
+          </w:tcPr>
+          <w:p/>
+        </w:tc>
+        <w:tc>
+          <w:tcPr>
+            <w:tcW w:w="999" w:type="pct"/>
+            <w:tcBorders>
+              <w:top w:val="single" w:sz="4" w:space="0" w:color="auto"/>
+              <w:left w:val="single" w:sz="4" w:space="0" w:color="auto"/>
+              <w:bottom w:val="single" w:sz="4" w:space="0" w:color="auto"/>
+              <w:right w:val="single" w:sz="4" w:space="0" w:color="auto"/>
+            </w:tcBorders>
+          </w:tcPr>
+          <w:p/>
+        </w:tc>
+      </w:tr>
+      <w:tr>
+        <w:trPr>
+          <w:trHeight w:val="1277"/>
+        </w:trPr>
+        <w:tc>
+          <w:tcPr>
+            <w:tcW w:w="744" w:type="pct"/>
             <w:vMerge w:val="restart"/>
             <w:tcBorders>
               <w:top w:val="single" w:sz="4" w:space="0" w:color="auto"/>
@@ -342,7 +718,7 @@
               <w:spacing w:after="160" w:line="259" w:lineRule="auto"/>
             </w:pPr>
             <w:r>
-              <w:t>2</w:t>
+              <w:t>3</w:t>
             </w:r>
             <w:r>
               <w:t xml:space="preserve">a) </w:t>
@@ -435,7 +811,7 @@
               <w:spacing w:after="160" w:line="259" w:lineRule="auto"/>
             </w:pPr>
             <w:r>
-              <w:t>2</w:t>
+              <w:t>3</w:t>
             </w:r>
             <w:r>
               <w:t xml:space="preserve">b) </w:t>
@@ -529,7 +905,7 @@
               <w:spacing w:after="160" w:line="259" w:lineRule="auto"/>
             </w:pPr>
             <w:r>
-              <w:t>2</w:t>
+              <w:t>3</w:t>
             </w:r>
             <w:r>
               <w:t xml:space="preserve">c) </w:t>
@@ -607,11 +983,7 @@
               <w:t>4</w:t>
             </w:r>
             <w:r>
-              <w:t xml:space="preserve">.) Which variables can predict individual subjective </w:t>
-            </w:r>
-            <w:r>
-              <w:lastRenderedPageBreak/>
-              <w:t>values of ER strategies?</w:t>
+              <w:t>.) Which variables can predict individual subjective values of ER strategies?</w:t>
             </w:r>
           </w:p>
         </w:tc>
@@ -817,10 +1189,9 @@
           </w:tcPr>
           <w:p>
             <w:r>
+              <w:lastRenderedPageBreak/>
               <w:t>5</w:t>
             </w:r>
-            <w:bookmarkStart w:id="0" w:name="_GoBack"/>
-            <w:bookmarkEnd w:id="0"/>
             <w:r>
               <w:t>.) Are individual subjective values of ER strategies related to personality traits?</w:t>
             </w:r>

</xml_diff>

<commit_message>
updated design table t2
</commit_message>
<xml_diff>
--- a/02_Hypotheses/Design_Table_T2.docx
+++ b/02_Hypotheses/Design_Table_T2.docx
@@ -302,20 +302,48 @@
               <w:rPr>
                 <w:rFonts w:ascii="Times New Roman" w:hAnsi="Times New Roman" w:cs="Times New Roman"/>
               </w:rPr>
-              <w:t>α err prob = 0.05</w:t>
-            </w:r>
-          </w:p>
-          <w:p>
-            <w:pPr>
-              <w:rPr>
-                <w:rFonts w:ascii="Times New Roman" w:hAnsi="Times New Roman" w:cs="Times New Roman"/>
-              </w:rPr>
-            </w:pPr>
-            <w:r>
-              <w:rPr>
-                <w:rFonts w:ascii="Times New Roman" w:hAnsi="Times New Roman" w:cs="Times New Roman"/>
-              </w:rPr>
-              <w:t>Power (1-β err prob) = 0.95</w:t>
+              <w:t xml:space="preserve">α err </w:t>
+            </w:r>
+            <w:proofErr w:type="spellStart"/>
+            <w:r>
+              <w:rPr>
+                <w:rFonts w:ascii="Times New Roman" w:hAnsi="Times New Roman" w:cs="Times New Roman"/>
+              </w:rPr>
+              <w:t>prob</w:t>
+            </w:r>
+            <w:proofErr w:type="spellEnd"/>
+            <w:r>
+              <w:rPr>
+                <w:rFonts w:ascii="Times New Roman" w:hAnsi="Times New Roman" w:cs="Times New Roman"/>
+              </w:rPr>
+              <w:t xml:space="preserve"> = 0.05</w:t>
+            </w:r>
+          </w:p>
+          <w:p>
+            <w:pPr>
+              <w:rPr>
+                <w:rFonts w:ascii="Times New Roman" w:hAnsi="Times New Roman" w:cs="Times New Roman"/>
+              </w:rPr>
+            </w:pPr>
+            <w:r>
+              <w:rPr>
+                <w:rFonts w:ascii="Times New Roman" w:hAnsi="Times New Roman" w:cs="Times New Roman"/>
+              </w:rPr>
+              <w:t xml:space="preserve">Power (1-β err </w:t>
+            </w:r>
+            <w:proofErr w:type="spellStart"/>
+            <w:r>
+              <w:rPr>
+                <w:rFonts w:ascii="Times New Roman" w:hAnsi="Times New Roman" w:cs="Times New Roman"/>
+              </w:rPr>
+              <w:t>prob</w:t>
+            </w:r>
+            <w:proofErr w:type="spellEnd"/>
+            <w:r>
+              <w:rPr>
+                <w:rFonts w:ascii="Times New Roman" w:hAnsi="Times New Roman" w:cs="Times New Roman"/>
+              </w:rPr>
+              <w:t>) = 0.95</w:t>
             </w:r>
           </w:p>
           <w:p>
@@ -363,11 +391,19 @@
                 <w:rFonts w:ascii="Times New Roman" w:hAnsi="Times New Roman" w:cs="Times New Roman"/>
               </w:rPr>
             </w:pPr>
-            <w:r>
-              <w:rPr>
-                <w:rFonts w:ascii="Times New Roman" w:hAnsi="Times New Roman" w:cs="Times New Roman"/>
-              </w:rPr>
-              <w:t>Nonsphericity correction ε = 1</w:t>
+            <w:proofErr w:type="spellStart"/>
+            <w:r>
+              <w:rPr>
+                <w:rFonts w:ascii="Times New Roman" w:hAnsi="Times New Roman" w:cs="Times New Roman"/>
+              </w:rPr>
+              <w:t>Nonsphericity</w:t>
+            </w:r>
+            <w:proofErr w:type="spellEnd"/>
+            <w:r>
+              <w:rPr>
+                <w:rFonts w:ascii="Times New Roman" w:hAnsi="Times New Roman" w:cs="Times New Roman"/>
+              </w:rPr>
+              <w:t xml:space="preserve"> correction ε = 1</w:t>
             </w:r>
           </w:p>
           <w:p>
@@ -410,11 +446,19 @@
                 <w:rFonts w:ascii="Times New Roman" w:hAnsi="Times New Roman" w:cs="Times New Roman"/>
               </w:rPr>
             </w:pPr>
-            <w:r>
-              <w:rPr>
-                <w:rFonts w:ascii="Times New Roman" w:hAnsi="Times New Roman" w:cs="Times New Roman"/>
-              </w:rPr>
-              <w:t>Noncentrality parameter λ = 2</w:t>
+            <w:proofErr w:type="spellStart"/>
+            <w:r>
+              <w:rPr>
+                <w:rFonts w:ascii="Times New Roman" w:hAnsi="Times New Roman" w:cs="Times New Roman"/>
+              </w:rPr>
+              <w:t>Noncentrality</w:t>
+            </w:r>
+            <w:proofErr w:type="spellEnd"/>
+            <w:r>
+              <w:rPr>
+                <w:rFonts w:ascii="Times New Roman" w:hAnsi="Times New Roman" w:cs="Times New Roman"/>
+              </w:rPr>
+              <w:t xml:space="preserve"> parameter λ = 2</w:t>
             </w:r>
             <w:r>
               <w:rPr>
@@ -458,20 +502,48 @@
               <w:rPr>
                 <w:rFonts w:ascii="Times New Roman" w:hAnsi="Times New Roman" w:cs="Times New Roman"/>
               </w:rPr>
-              <w:t>Numerator df = 3.0</w:t>
-            </w:r>
-          </w:p>
-          <w:p>
-            <w:pPr>
-              <w:rPr>
-                <w:rFonts w:ascii="Times New Roman" w:hAnsi="Times New Roman" w:cs="Times New Roman"/>
-              </w:rPr>
-            </w:pPr>
-            <w:r>
-              <w:rPr>
-                <w:rFonts w:ascii="Times New Roman" w:hAnsi="Times New Roman" w:cs="Times New Roman"/>
-              </w:rPr>
-              <w:t xml:space="preserve">Denominator df = </w:t>
+              <w:t xml:space="preserve">Numerator </w:t>
+            </w:r>
+            <w:proofErr w:type="spellStart"/>
+            <w:r>
+              <w:rPr>
+                <w:rFonts w:ascii="Times New Roman" w:hAnsi="Times New Roman" w:cs="Times New Roman"/>
+              </w:rPr>
+              <w:t>df</w:t>
+            </w:r>
+            <w:proofErr w:type="spellEnd"/>
+            <w:r>
+              <w:rPr>
+                <w:rFonts w:ascii="Times New Roman" w:hAnsi="Times New Roman" w:cs="Times New Roman"/>
+              </w:rPr>
+              <w:t xml:space="preserve"> = 3.0</w:t>
+            </w:r>
+          </w:p>
+          <w:p>
+            <w:pPr>
+              <w:rPr>
+                <w:rFonts w:ascii="Times New Roman" w:hAnsi="Times New Roman" w:cs="Times New Roman"/>
+              </w:rPr>
+            </w:pPr>
+            <w:r>
+              <w:rPr>
+                <w:rFonts w:ascii="Times New Roman" w:hAnsi="Times New Roman" w:cs="Times New Roman"/>
+              </w:rPr>
+              <w:t xml:space="preserve">Denominator </w:t>
+            </w:r>
+            <w:proofErr w:type="spellStart"/>
+            <w:r>
+              <w:rPr>
+                <w:rFonts w:ascii="Times New Roman" w:hAnsi="Times New Roman" w:cs="Times New Roman"/>
+              </w:rPr>
+              <w:t>df</w:t>
+            </w:r>
+            <w:proofErr w:type="spellEnd"/>
+            <w:r>
+              <w:rPr>
+                <w:rFonts w:ascii="Times New Roman" w:hAnsi="Times New Roman" w:cs="Times New Roman"/>
+              </w:rPr>
+              <w:t xml:space="preserve"> = </w:t>
             </w:r>
             <w:r>
               <w:rPr>
@@ -565,27 +637,125 @@
               <w:rPr>
                 <w:rFonts w:ascii="Times New Roman" w:hAnsi="Times New Roman" w:cs="Times New Roman"/>
               </w:rPr>
-              <w:t>ANOVA is calculated using aov_ez() function of the afex-package, estimated maginal means are calculated using emmeans() function from the emmeans-package, pairwise contrasts are calculated using pairs().</w:t>
-            </w:r>
-          </w:p>
-          <w:p>
-            <w:pPr>
-              <w:rPr>
-                <w:rFonts w:ascii="Times New Roman" w:hAnsi="Times New Roman" w:cs="Times New Roman"/>
-              </w:rPr>
-            </w:pPr>
-          </w:p>
-          <w:p>
-            <w:pPr>
-              <w:rPr>
-                <w:rFonts w:ascii="Times New Roman" w:hAnsi="Times New Roman" w:cs="Times New Roman"/>
-              </w:rPr>
-            </w:pPr>
-            <w:r>
-              <w:rPr>
-                <w:rFonts w:ascii="Times New Roman" w:hAnsi="Times New Roman" w:cs="Times New Roman"/>
-              </w:rPr>
-              <w:t>Bayes factors are computed for the ANOVA and each contrast using the BayesFactor-package.</w:t>
+              <w:t xml:space="preserve">ANOVA is calculated using </w:t>
+            </w:r>
+            <w:proofErr w:type="spellStart"/>
+            <w:r>
+              <w:rPr>
+                <w:rFonts w:ascii="Times New Roman" w:hAnsi="Times New Roman" w:cs="Times New Roman"/>
+              </w:rPr>
+              <w:t>aov_</w:t>
+            </w:r>
+            <w:proofErr w:type="gramStart"/>
+            <w:r>
+              <w:rPr>
+                <w:rFonts w:ascii="Times New Roman" w:hAnsi="Times New Roman" w:cs="Times New Roman"/>
+              </w:rPr>
+              <w:t>ez</w:t>
+            </w:r>
+            <w:proofErr w:type="spellEnd"/>
+            <w:r>
+              <w:rPr>
+                <w:rFonts w:ascii="Times New Roman" w:hAnsi="Times New Roman" w:cs="Times New Roman"/>
+              </w:rPr>
+              <w:t>(</w:t>
+            </w:r>
+            <w:proofErr w:type="gramEnd"/>
+            <w:r>
+              <w:rPr>
+                <w:rFonts w:ascii="Times New Roman" w:hAnsi="Times New Roman" w:cs="Times New Roman"/>
+              </w:rPr>
+              <w:t xml:space="preserve">) function of the </w:t>
+            </w:r>
+            <w:proofErr w:type="spellStart"/>
+            <w:r>
+              <w:rPr>
+                <w:rFonts w:ascii="Times New Roman" w:hAnsi="Times New Roman" w:cs="Times New Roman"/>
+              </w:rPr>
+              <w:t>afex</w:t>
+            </w:r>
+            <w:proofErr w:type="spellEnd"/>
+            <w:r>
+              <w:rPr>
+                <w:rFonts w:ascii="Times New Roman" w:hAnsi="Times New Roman" w:cs="Times New Roman"/>
+              </w:rPr>
+              <w:t xml:space="preserve">-package, estimated </w:t>
+            </w:r>
+            <w:proofErr w:type="spellStart"/>
+            <w:r>
+              <w:rPr>
+                <w:rFonts w:ascii="Times New Roman" w:hAnsi="Times New Roman" w:cs="Times New Roman"/>
+              </w:rPr>
+              <w:t>maginal</w:t>
+            </w:r>
+            <w:proofErr w:type="spellEnd"/>
+            <w:r>
+              <w:rPr>
+                <w:rFonts w:ascii="Times New Roman" w:hAnsi="Times New Roman" w:cs="Times New Roman"/>
+              </w:rPr>
+              <w:t xml:space="preserve"> means are calculated using </w:t>
+            </w:r>
+            <w:proofErr w:type="spellStart"/>
+            <w:r>
+              <w:rPr>
+                <w:rFonts w:ascii="Times New Roman" w:hAnsi="Times New Roman" w:cs="Times New Roman"/>
+              </w:rPr>
+              <w:t>emmeans</w:t>
+            </w:r>
+            <w:proofErr w:type="spellEnd"/>
+            <w:r>
+              <w:rPr>
+                <w:rFonts w:ascii="Times New Roman" w:hAnsi="Times New Roman" w:cs="Times New Roman"/>
+              </w:rPr>
+              <w:t xml:space="preserve">() function from the </w:t>
+            </w:r>
+            <w:proofErr w:type="spellStart"/>
+            <w:r>
+              <w:rPr>
+                <w:rFonts w:ascii="Times New Roman" w:hAnsi="Times New Roman" w:cs="Times New Roman"/>
+              </w:rPr>
+              <w:t>emmeans</w:t>
+            </w:r>
+            <w:proofErr w:type="spellEnd"/>
+            <w:r>
+              <w:rPr>
+                <w:rFonts w:ascii="Times New Roman" w:hAnsi="Times New Roman" w:cs="Times New Roman"/>
+              </w:rPr>
+              <w:t>-package, pairwise contrasts are calculated using pairs().</w:t>
+            </w:r>
+          </w:p>
+          <w:p>
+            <w:pPr>
+              <w:rPr>
+                <w:rFonts w:ascii="Times New Roman" w:hAnsi="Times New Roman" w:cs="Times New Roman"/>
+              </w:rPr>
+            </w:pPr>
+          </w:p>
+          <w:p>
+            <w:pPr>
+              <w:rPr>
+                <w:rFonts w:ascii="Times New Roman" w:hAnsi="Times New Roman" w:cs="Times New Roman"/>
+              </w:rPr>
+            </w:pPr>
+            <w:r>
+              <w:rPr>
+                <w:rFonts w:ascii="Times New Roman" w:hAnsi="Times New Roman" w:cs="Times New Roman"/>
+              </w:rPr>
+              <w:t xml:space="preserve">Bayes factors are computed for the ANOVA and each contrast using the </w:t>
+            </w:r>
+            <w:proofErr w:type="spellStart"/>
+            <w:r>
+              <w:rPr>
+                <w:rFonts w:ascii="Times New Roman" w:hAnsi="Times New Roman" w:cs="Times New Roman"/>
+              </w:rPr>
+              <w:t>BayesFactor</w:t>
+            </w:r>
+            <w:proofErr w:type="spellEnd"/>
+            <w:r>
+              <w:rPr>
+                <w:rFonts w:ascii="Times New Roman" w:hAnsi="Times New Roman" w:cs="Times New Roman"/>
+              </w:rPr>
+              <w:t>-package.</w:t>
             </w:r>
           </w:p>
         </w:tc>
@@ -923,33 +1093,75 @@
               <w:rPr>
                 <w:rFonts w:ascii="Times New Roman" w:hAnsi="Times New Roman" w:cs="Times New Roman"/>
               </w:rPr>
-              <w:t xml:space="preserve"> (Zaehringer et al., 2020)</w:t>
-            </w:r>
-          </w:p>
-          <w:p>
-            <w:pPr>
-              <w:rPr>
-                <w:rFonts w:ascii="Times New Roman" w:hAnsi="Times New Roman" w:cs="Times New Roman"/>
-              </w:rPr>
-            </w:pPr>
-            <w:r>
-              <w:rPr>
-                <w:rFonts w:ascii="Times New Roman" w:hAnsi="Times New Roman" w:cs="Times New Roman"/>
-              </w:rPr>
-              <w:t>α err prob = 0.05</w:t>
-            </w:r>
-          </w:p>
-          <w:p>
-            <w:pPr>
-              <w:rPr>
-                <w:rFonts w:ascii="Times New Roman" w:hAnsi="Times New Roman" w:cs="Times New Roman"/>
-              </w:rPr>
-            </w:pPr>
-            <w:r>
-              <w:rPr>
-                <w:rFonts w:ascii="Times New Roman" w:hAnsi="Times New Roman" w:cs="Times New Roman"/>
-              </w:rPr>
-              <w:t>Power (1-β err prob) = 0.95</w:t>
+              <w:t xml:space="preserve"> (</w:t>
+            </w:r>
+            <w:proofErr w:type="spellStart"/>
+            <w:r>
+              <w:rPr>
+                <w:rFonts w:ascii="Times New Roman" w:hAnsi="Times New Roman" w:cs="Times New Roman"/>
+              </w:rPr>
+              <w:t>Zaehringer</w:t>
+            </w:r>
+            <w:proofErr w:type="spellEnd"/>
+            <w:r>
+              <w:rPr>
+                <w:rFonts w:ascii="Times New Roman" w:hAnsi="Times New Roman" w:cs="Times New Roman"/>
+              </w:rPr>
+              <w:t xml:space="preserve"> et al., 2020)</w:t>
+            </w:r>
+          </w:p>
+          <w:p>
+            <w:pPr>
+              <w:rPr>
+                <w:rFonts w:ascii="Times New Roman" w:hAnsi="Times New Roman" w:cs="Times New Roman"/>
+              </w:rPr>
+            </w:pPr>
+            <w:r>
+              <w:rPr>
+                <w:rFonts w:ascii="Times New Roman" w:hAnsi="Times New Roman" w:cs="Times New Roman"/>
+              </w:rPr>
+              <w:t xml:space="preserve">α err </w:t>
+            </w:r>
+            <w:proofErr w:type="spellStart"/>
+            <w:r>
+              <w:rPr>
+                <w:rFonts w:ascii="Times New Roman" w:hAnsi="Times New Roman" w:cs="Times New Roman"/>
+              </w:rPr>
+              <w:t>prob</w:t>
+            </w:r>
+            <w:proofErr w:type="spellEnd"/>
+            <w:r>
+              <w:rPr>
+                <w:rFonts w:ascii="Times New Roman" w:hAnsi="Times New Roman" w:cs="Times New Roman"/>
+              </w:rPr>
+              <w:t xml:space="preserve"> = 0.05</w:t>
+            </w:r>
+          </w:p>
+          <w:p>
+            <w:pPr>
+              <w:rPr>
+                <w:rFonts w:ascii="Times New Roman" w:hAnsi="Times New Roman" w:cs="Times New Roman"/>
+              </w:rPr>
+            </w:pPr>
+            <w:r>
+              <w:rPr>
+                <w:rFonts w:ascii="Times New Roman" w:hAnsi="Times New Roman" w:cs="Times New Roman"/>
+              </w:rPr>
+              <w:t xml:space="preserve">Power (1-β err </w:t>
+            </w:r>
+            <w:proofErr w:type="spellStart"/>
+            <w:r>
+              <w:rPr>
+                <w:rFonts w:ascii="Times New Roman" w:hAnsi="Times New Roman" w:cs="Times New Roman"/>
+              </w:rPr>
+              <w:t>prob</w:t>
+            </w:r>
+            <w:proofErr w:type="spellEnd"/>
+            <w:r>
+              <w:rPr>
+                <w:rFonts w:ascii="Times New Roman" w:hAnsi="Times New Roman" w:cs="Times New Roman"/>
+              </w:rPr>
+              <w:t>) = 0.95</w:t>
             </w:r>
           </w:p>
           <w:p>
@@ -998,11 +1210,19 @@
                 <w:rFonts w:ascii="Times New Roman" w:hAnsi="Times New Roman" w:cs="Times New Roman"/>
               </w:rPr>
             </w:pPr>
-            <w:r>
-              <w:rPr>
-                <w:rFonts w:ascii="Times New Roman" w:hAnsi="Times New Roman" w:cs="Times New Roman"/>
-              </w:rPr>
-              <w:t>Nonsphericity correction ε = 1</w:t>
+            <w:proofErr w:type="spellStart"/>
+            <w:r>
+              <w:rPr>
+                <w:rFonts w:ascii="Times New Roman" w:hAnsi="Times New Roman" w:cs="Times New Roman"/>
+              </w:rPr>
+              <w:t>Nonsphericity</w:t>
+            </w:r>
+            <w:proofErr w:type="spellEnd"/>
+            <w:r>
+              <w:rPr>
+                <w:rFonts w:ascii="Times New Roman" w:hAnsi="Times New Roman" w:cs="Times New Roman"/>
+              </w:rPr>
+              <w:t xml:space="preserve"> correction ε = 1</w:t>
             </w:r>
           </w:p>
           <w:p>
@@ -1045,11 +1265,19 @@
                 <w:rFonts w:ascii="Times New Roman" w:hAnsi="Times New Roman" w:cs="Times New Roman"/>
               </w:rPr>
             </w:pPr>
-            <w:r>
-              <w:rPr>
-                <w:rFonts w:ascii="Times New Roman" w:hAnsi="Times New Roman" w:cs="Times New Roman"/>
-              </w:rPr>
-              <w:t>Noncentrality parameter λ = 17.5169700</w:t>
+            <w:proofErr w:type="spellStart"/>
+            <w:r>
+              <w:rPr>
+                <w:rFonts w:ascii="Times New Roman" w:hAnsi="Times New Roman" w:cs="Times New Roman"/>
+              </w:rPr>
+              <w:t>Noncentrality</w:t>
+            </w:r>
+            <w:proofErr w:type="spellEnd"/>
+            <w:r>
+              <w:rPr>
+                <w:rFonts w:ascii="Times New Roman" w:hAnsi="Times New Roman" w:cs="Times New Roman"/>
+              </w:rPr>
+              <w:t xml:space="preserve"> parameter λ = 17.5169700</w:t>
             </w:r>
           </w:p>
           <w:p>
@@ -1081,20 +1309,48 @@
               <w:rPr>
                 <w:rFonts w:ascii="Times New Roman" w:hAnsi="Times New Roman" w:cs="Times New Roman"/>
               </w:rPr>
-              <w:t>Numerator df = 3.0</w:t>
-            </w:r>
-          </w:p>
-          <w:p>
-            <w:pPr>
-              <w:rPr>
-                <w:rFonts w:ascii="Times New Roman" w:hAnsi="Times New Roman" w:cs="Times New Roman"/>
-              </w:rPr>
-            </w:pPr>
-            <w:r>
-              <w:rPr>
-                <w:rFonts w:ascii="Times New Roman" w:hAnsi="Times New Roman" w:cs="Times New Roman"/>
-              </w:rPr>
-              <w:t xml:space="preserve">Denominator df = </w:t>
+              <w:t xml:space="preserve">Numerator </w:t>
+            </w:r>
+            <w:proofErr w:type="spellStart"/>
+            <w:r>
+              <w:rPr>
+                <w:rFonts w:ascii="Times New Roman" w:hAnsi="Times New Roman" w:cs="Times New Roman"/>
+              </w:rPr>
+              <w:t>df</w:t>
+            </w:r>
+            <w:proofErr w:type="spellEnd"/>
+            <w:r>
+              <w:rPr>
+                <w:rFonts w:ascii="Times New Roman" w:hAnsi="Times New Roman" w:cs="Times New Roman"/>
+              </w:rPr>
+              <w:t xml:space="preserve"> = 3.0</w:t>
+            </w:r>
+          </w:p>
+          <w:p>
+            <w:pPr>
+              <w:rPr>
+                <w:rFonts w:ascii="Times New Roman" w:hAnsi="Times New Roman" w:cs="Times New Roman"/>
+              </w:rPr>
+            </w:pPr>
+            <w:r>
+              <w:rPr>
+                <w:rFonts w:ascii="Times New Roman" w:hAnsi="Times New Roman" w:cs="Times New Roman"/>
+              </w:rPr>
+              <w:t xml:space="preserve">Denominator </w:t>
+            </w:r>
+            <w:proofErr w:type="spellStart"/>
+            <w:r>
+              <w:rPr>
+                <w:rFonts w:ascii="Times New Roman" w:hAnsi="Times New Roman" w:cs="Times New Roman"/>
+              </w:rPr>
+              <w:t>df</w:t>
+            </w:r>
+            <w:proofErr w:type="spellEnd"/>
+            <w:r>
+              <w:rPr>
+                <w:rFonts w:ascii="Times New Roman" w:hAnsi="Times New Roman" w:cs="Times New Roman"/>
+              </w:rPr>
+              <w:t xml:space="preserve"> = </w:t>
             </w:r>
             <w:r>
               <w:rPr>
@@ -1202,34 +1458,126 @@
               <w:rPr>
                 <w:rFonts w:ascii="Times New Roman" w:hAnsi="Times New Roman" w:cs="Times New Roman"/>
               </w:rPr>
-              <w:t xml:space="preserve">ANOVA is calculated using aov_ez() function of the afex-package, estimated maginal means are calculated using </w:t>
-            </w:r>
+              <w:t xml:space="preserve">ANOVA is calculated using </w:t>
+            </w:r>
+            <w:proofErr w:type="spellStart"/>
+            <w:r>
+              <w:rPr>
+                <w:rFonts w:ascii="Times New Roman" w:hAnsi="Times New Roman" w:cs="Times New Roman"/>
+              </w:rPr>
+              <w:t>aov_</w:t>
+            </w:r>
+            <w:proofErr w:type="gramStart"/>
+            <w:r>
+              <w:rPr>
+                <w:rFonts w:ascii="Times New Roman" w:hAnsi="Times New Roman" w:cs="Times New Roman"/>
+              </w:rPr>
+              <w:t>ez</w:t>
+            </w:r>
+            <w:proofErr w:type="spellEnd"/>
+            <w:r>
+              <w:rPr>
+                <w:rFonts w:ascii="Times New Roman" w:hAnsi="Times New Roman" w:cs="Times New Roman"/>
+              </w:rPr>
+              <w:t>(</w:t>
+            </w:r>
+            <w:proofErr w:type="gramEnd"/>
+            <w:r>
+              <w:rPr>
+                <w:rFonts w:ascii="Times New Roman" w:hAnsi="Times New Roman" w:cs="Times New Roman"/>
+              </w:rPr>
+              <w:t xml:space="preserve">) function of the </w:t>
+            </w:r>
+            <w:proofErr w:type="spellStart"/>
+            <w:r>
+              <w:rPr>
+                <w:rFonts w:ascii="Times New Roman" w:hAnsi="Times New Roman" w:cs="Times New Roman"/>
+              </w:rPr>
+              <w:t>afex</w:t>
+            </w:r>
+            <w:proofErr w:type="spellEnd"/>
+            <w:r>
+              <w:rPr>
+                <w:rFonts w:ascii="Times New Roman" w:hAnsi="Times New Roman" w:cs="Times New Roman"/>
+              </w:rPr>
+              <w:t xml:space="preserve">-package, estimated </w:t>
+            </w:r>
+            <w:proofErr w:type="spellStart"/>
+            <w:r>
+              <w:rPr>
+                <w:rFonts w:ascii="Times New Roman" w:hAnsi="Times New Roman" w:cs="Times New Roman"/>
+              </w:rPr>
+              <w:t>maginal</w:t>
+            </w:r>
+            <w:proofErr w:type="spellEnd"/>
+            <w:r>
+              <w:rPr>
+                <w:rFonts w:ascii="Times New Roman" w:hAnsi="Times New Roman" w:cs="Times New Roman"/>
+              </w:rPr>
+              <w:t xml:space="preserve"> means are calculated using </w:t>
+            </w:r>
+            <w:proofErr w:type="spellStart"/>
             <w:r>
               <w:rPr>
                 <w:rFonts w:ascii="Times New Roman" w:hAnsi="Times New Roman" w:cs="Times New Roman"/>
               </w:rPr>
               <w:lastRenderedPageBreak/>
-              <w:t>emmeans() function from the emmeans-package, pairwise contrasts are calculated using pairs().</w:t>
-            </w:r>
-          </w:p>
-          <w:p>
-            <w:pPr>
-              <w:rPr>
-                <w:rFonts w:ascii="Times New Roman" w:hAnsi="Times New Roman" w:cs="Times New Roman"/>
-              </w:rPr>
-            </w:pPr>
-          </w:p>
-          <w:p>
-            <w:pPr>
-              <w:rPr>
-                <w:rFonts w:ascii="Times New Roman" w:hAnsi="Times New Roman" w:cs="Times New Roman"/>
-              </w:rPr>
-            </w:pPr>
-            <w:r>
-              <w:rPr>
-                <w:rFonts w:ascii="Times New Roman" w:hAnsi="Times New Roman" w:cs="Times New Roman"/>
-              </w:rPr>
-              <w:t>Bayes factors are computed for the ANOVA and each contrast using the BayesFactor-package.</w:t>
+              <w:t>emmeans</w:t>
+            </w:r>
+            <w:proofErr w:type="spellEnd"/>
+            <w:r>
+              <w:rPr>
+                <w:rFonts w:ascii="Times New Roman" w:hAnsi="Times New Roman" w:cs="Times New Roman"/>
+              </w:rPr>
+              <w:t xml:space="preserve">() function from the </w:t>
+            </w:r>
+            <w:proofErr w:type="spellStart"/>
+            <w:r>
+              <w:rPr>
+                <w:rFonts w:ascii="Times New Roman" w:hAnsi="Times New Roman" w:cs="Times New Roman"/>
+              </w:rPr>
+              <w:t>emmeans</w:t>
+            </w:r>
+            <w:proofErr w:type="spellEnd"/>
+            <w:r>
+              <w:rPr>
+                <w:rFonts w:ascii="Times New Roman" w:hAnsi="Times New Roman" w:cs="Times New Roman"/>
+              </w:rPr>
+              <w:t>-package, pairwise contrasts are calculated using pairs().</w:t>
+            </w:r>
+          </w:p>
+          <w:p>
+            <w:pPr>
+              <w:rPr>
+                <w:rFonts w:ascii="Times New Roman" w:hAnsi="Times New Roman" w:cs="Times New Roman"/>
+              </w:rPr>
+            </w:pPr>
+          </w:p>
+          <w:p>
+            <w:pPr>
+              <w:rPr>
+                <w:rFonts w:ascii="Times New Roman" w:hAnsi="Times New Roman" w:cs="Times New Roman"/>
+              </w:rPr>
+            </w:pPr>
+            <w:r>
+              <w:rPr>
+                <w:rFonts w:ascii="Times New Roman" w:hAnsi="Times New Roman" w:cs="Times New Roman"/>
+              </w:rPr>
+              <w:t xml:space="preserve">Bayes factors are computed for the ANOVA and each contrast using the </w:t>
+            </w:r>
+            <w:proofErr w:type="spellStart"/>
+            <w:r>
+              <w:rPr>
+                <w:rFonts w:ascii="Times New Roman" w:hAnsi="Times New Roman" w:cs="Times New Roman"/>
+              </w:rPr>
+              <w:t>BayesFactor</w:t>
+            </w:r>
+            <w:proofErr w:type="spellEnd"/>
+            <w:r>
+              <w:rPr>
+                <w:rFonts w:ascii="Times New Roman" w:hAnsi="Times New Roman" w:cs="Times New Roman"/>
+              </w:rPr>
+              <w:t>-package.</w:t>
             </w:r>
           </w:p>
         </w:tc>
@@ -1533,6 +1881,7 @@
               </w:rPr>
               <w:t>) Physiological arousal (</w:t>
             </w:r>
+            <w:proofErr w:type="spellStart"/>
             <w:r>
               <w:rPr>
                 <w:rFonts w:ascii="Times New Roman" w:hAnsi="Times New Roman" w:cs="Times New Roman"/>
@@ -1540,6 +1889,7 @@
               </w:rPr>
               <w:t>levator</w:t>
             </w:r>
+            <w:proofErr w:type="spellEnd"/>
             <w:r>
               <w:rPr>
                 <w:rFonts w:ascii="Times New Roman" w:hAnsi="Times New Roman" w:cs="Times New Roman"/>
@@ -1615,33 +1965,75 @@
               <w:rPr>
                 <w:rFonts w:ascii="Times New Roman" w:hAnsi="Times New Roman" w:cs="Times New Roman"/>
               </w:rPr>
-              <w:t xml:space="preserve"> (Zaehringer et al., 2020)</w:t>
-            </w:r>
-          </w:p>
-          <w:p>
-            <w:pPr>
-              <w:rPr>
-                <w:rFonts w:ascii="Times New Roman" w:hAnsi="Times New Roman" w:cs="Times New Roman"/>
-              </w:rPr>
-            </w:pPr>
-            <w:r>
-              <w:rPr>
-                <w:rFonts w:ascii="Times New Roman" w:hAnsi="Times New Roman" w:cs="Times New Roman"/>
-              </w:rPr>
-              <w:t>α err prob = 0.05</w:t>
-            </w:r>
-          </w:p>
-          <w:p>
-            <w:pPr>
-              <w:rPr>
-                <w:rFonts w:ascii="Times New Roman" w:hAnsi="Times New Roman" w:cs="Times New Roman"/>
-              </w:rPr>
-            </w:pPr>
-            <w:r>
-              <w:rPr>
-                <w:rFonts w:ascii="Times New Roman" w:hAnsi="Times New Roman" w:cs="Times New Roman"/>
-              </w:rPr>
-              <w:t>Power (1-β err prob) = 0.95</w:t>
+              <w:t xml:space="preserve"> (</w:t>
+            </w:r>
+            <w:proofErr w:type="spellStart"/>
+            <w:r>
+              <w:rPr>
+                <w:rFonts w:ascii="Times New Roman" w:hAnsi="Times New Roman" w:cs="Times New Roman"/>
+              </w:rPr>
+              <w:t>Zaehringer</w:t>
+            </w:r>
+            <w:proofErr w:type="spellEnd"/>
+            <w:r>
+              <w:rPr>
+                <w:rFonts w:ascii="Times New Roman" w:hAnsi="Times New Roman" w:cs="Times New Roman"/>
+              </w:rPr>
+              <w:t xml:space="preserve"> et al., 2020)</w:t>
+            </w:r>
+          </w:p>
+          <w:p>
+            <w:pPr>
+              <w:rPr>
+                <w:rFonts w:ascii="Times New Roman" w:hAnsi="Times New Roman" w:cs="Times New Roman"/>
+              </w:rPr>
+            </w:pPr>
+            <w:r>
+              <w:rPr>
+                <w:rFonts w:ascii="Times New Roman" w:hAnsi="Times New Roman" w:cs="Times New Roman"/>
+              </w:rPr>
+              <w:t xml:space="preserve">α err </w:t>
+            </w:r>
+            <w:proofErr w:type="spellStart"/>
+            <w:r>
+              <w:rPr>
+                <w:rFonts w:ascii="Times New Roman" w:hAnsi="Times New Roman" w:cs="Times New Roman"/>
+              </w:rPr>
+              <w:t>prob</w:t>
+            </w:r>
+            <w:proofErr w:type="spellEnd"/>
+            <w:r>
+              <w:rPr>
+                <w:rFonts w:ascii="Times New Roman" w:hAnsi="Times New Roman" w:cs="Times New Roman"/>
+              </w:rPr>
+              <w:t xml:space="preserve"> = 0.05</w:t>
+            </w:r>
+          </w:p>
+          <w:p>
+            <w:pPr>
+              <w:rPr>
+                <w:rFonts w:ascii="Times New Roman" w:hAnsi="Times New Roman" w:cs="Times New Roman"/>
+              </w:rPr>
+            </w:pPr>
+            <w:r>
+              <w:rPr>
+                <w:rFonts w:ascii="Times New Roman" w:hAnsi="Times New Roman" w:cs="Times New Roman"/>
+              </w:rPr>
+              <w:t xml:space="preserve">Power (1-β err </w:t>
+            </w:r>
+            <w:proofErr w:type="spellStart"/>
+            <w:r>
+              <w:rPr>
+                <w:rFonts w:ascii="Times New Roman" w:hAnsi="Times New Roman" w:cs="Times New Roman"/>
+              </w:rPr>
+              <w:t>prob</w:t>
+            </w:r>
+            <w:proofErr w:type="spellEnd"/>
+            <w:r>
+              <w:rPr>
+                <w:rFonts w:ascii="Times New Roman" w:hAnsi="Times New Roman" w:cs="Times New Roman"/>
+              </w:rPr>
+              <w:t>) = 0.95</w:t>
             </w:r>
           </w:p>
           <w:p>
@@ -1689,11 +2081,19 @@
                 <w:rFonts w:ascii="Times New Roman" w:hAnsi="Times New Roman" w:cs="Times New Roman"/>
               </w:rPr>
             </w:pPr>
-            <w:r>
-              <w:rPr>
-                <w:rFonts w:ascii="Times New Roman" w:hAnsi="Times New Roman" w:cs="Times New Roman"/>
-              </w:rPr>
-              <w:t>Nonsphericity correction ε = 1</w:t>
+            <w:proofErr w:type="spellStart"/>
+            <w:r>
+              <w:rPr>
+                <w:rFonts w:ascii="Times New Roman" w:hAnsi="Times New Roman" w:cs="Times New Roman"/>
+              </w:rPr>
+              <w:t>Nonsphericity</w:t>
+            </w:r>
+            <w:proofErr w:type="spellEnd"/>
+            <w:r>
+              <w:rPr>
+                <w:rFonts w:ascii="Times New Roman" w:hAnsi="Times New Roman" w:cs="Times New Roman"/>
+              </w:rPr>
+              <w:t xml:space="preserve"> correction ε = 1</w:t>
             </w:r>
           </w:p>
           <w:p>
@@ -1736,11 +2136,19 @@
                 <w:rFonts w:ascii="Times New Roman" w:hAnsi="Times New Roman" w:cs="Times New Roman"/>
               </w:rPr>
             </w:pPr>
-            <w:r>
-              <w:rPr>
-                <w:rFonts w:ascii="Times New Roman" w:hAnsi="Times New Roman" w:cs="Times New Roman"/>
-              </w:rPr>
-              <w:t>Noncentrality parameter λ = 17.5169700</w:t>
+            <w:proofErr w:type="spellStart"/>
+            <w:r>
+              <w:rPr>
+                <w:rFonts w:ascii="Times New Roman" w:hAnsi="Times New Roman" w:cs="Times New Roman"/>
+              </w:rPr>
+              <w:t>Noncentrality</w:t>
+            </w:r>
+            <w:proofErr w:type="spellEnd"/>
+            <w:r>
+              <w:rPr>
+                <w:rFonts w:ascii="Times New Roman" w:hAnsi="Times New Roman" w:cs="Times New Roman"/>
+              </w:rPr>
+              <w:t xml:space="preserve"> parameter λ = 17.5169700</w:t>
             </w:r>
           </w:p>
           <w:p>
@@ -1772,20 +2180,48 @@
               <w:rPr>
                 <w:rFonts w:ascii="Times New Roman" w:hAnsi="Times New Roman" w:cs="Times New Roman"/>
               </w:rPr>
-              <w:t>Numerator df = 3.0</w:t>
-            </w:r>
-          </w:p>
-          <w:p>
-            <w:pPr>
-              <w:rPr>
-                <w:rFonts w:ascii="Times New Roman" w:hAnsi="Times New Roman" w:cs="Times New Roman"/>
-              </w:rPr>
-            </w:pPr>
-            <w:r>
-              <w:rPr>
-                <w:rFonts w:ascii="Times New Roman" w:hAnsi="Times New Roman" w:cs="Times New Roman"/>
-              </w:rPr>
-              <w:t xml:space="preserve">Denominator df = </w:t>
+              <w:t xml:space="preserve">Numerator </w:t>
+            </w:r>
+            <w:proofErr w:type="spellStart"/>
+            <w:r>
+              <w:rPr>
+                <w:rFonts w:ascii="Times New Roman" w:hAnsi="Times New Roman" w:cs="Times New Roman"/>
+              </w:rPr>
+              <w:t>df</w:t>
+            </w:r>
+            <w:proofErr w:type="spellEnd"/>
+            <w:r>
+              <w:rPr>
+                <w:rFonts w:ascii="Times New Roman" w:hAnsi="Times New Roman" w:cs="Times New Roman"/>
+              </w:rPr>
+              <w:t xml:space="preserve"> = 3.0</w:t>
+            </w:r>
+          </w:p>
+          <w:p>
+            <w:pPr>
+              <w:rPr>
+                <w:rFonts w:ascii="Times New Roman" w:hAnsi="Times New Roman" w:cs="Times New Roman"/>
+              </w:rPr>
+            </w:pPr>
+            <w:r>
+              <w:rPr>
+                <w:rFonts w:ascii="Times New Roman" w:hAnsi="Times New Roman" w:cs="Times New Roman"/>
+              </w:rPr>
+              <w:t xml:space="preserve">Denominator </w:t>
+            </w:r>
+            <w:proofErr w:type="spellStart"/>
+            <w:r>
+              <w:rPr>
+                <w:rFonts w:ascii="Times New Roman" w:hAnsi="Times New Roman" w:cs="Times New Roman"/>
+              </w:rPr>
+              <w:t>df</w:t>
+            </w:r>
+            <w:proofErr w:type="spellEnd"/>
+            <w:r>
+              <w:rPr>
+                <w:rFonts w:ascii="Times New Roman" w:hAnsi="Times New Roman" w:cs="Times New Roman"/>
+              </w:rPr>
+              <w:t xml:space="preserve"> = </w:t>
             </w:r>
             <w:r>
               <w:rPr>
@@ -1855,6 +2291,7 @@
               </w:rPr>
               <w:t xml:space="preserve">Repeated measures ANOVA with four linear contrasts, comparing the </w:t>
             </w:r>
+            <w:proofErr w:type="spellStart"/>
             <w:r>
               <w:rPr>
                 <w:rFonts w:ascii="Times New Roman" w:hAnsi="Times New Roman" w:cs="Times New Roman"/>
@@ -1869,6 +2306,7 @@
               </w:rPr>
               <w:t>tor</w:t>
             </w:r>
+            <w:proofErr w:type="spellEnd"/>
             <w:r>
               <w:rPr>
                 <w:rFonts w:ascii="Times New Roman" w:hAnsi="Times New Roman" w:cs="Times New Roman"/>
@@ -1899,27 +2337,125 @@
               <w:rPr>
                 <w:rFonts w:ascii="Times New Roman" w:hAnsi="Times New Roman" w:cs="Times New Roman"/>
               </w:rPr>
-              <w:t>ANOVA is calculated using aov_ez() function of the afex-package, estimated maginal means are calculated using emmeans() function from the emmeans-package, pairwise contrasts are calculated using pairs().</w:t>
-            </w:r>
-          </w:p>
-          <w:p>
-            <w:pPr>
-              <w:rPr>
-                <w:rFonts w:ascii="Times New Roman" w:hAnsi="Times New Roman" w:cs="Times New Roman"/>
-              </w:rPr>
-            </w:pPr>
-          </w:p>
-          <w:p>
-            <w:pPr>
-              <w:rPr>
-                <w:rFonts w:ascii="Times New Roman" w:hAnsi="Times New Roman" w:cs="Times New Roman"/>
-              </w:rPr>
-            </w:pPr>
-            <w:r>
-              <w:rPr>
-                <w:rFonts w:ascii="Times New Roman" w:hAnsi="Times New Roman" w:cs="Times New Roman"/>
-              </w:rPr>
-              <w:t>Bayes factors are computed for the ANOVA and each contrast using the BayesFactor-package.</w:t>
+              <w:t xml:space="preserve">ANOVA is calculated using </w:t>
+            </w:r>
+            <w:proofErr w:type="spellStart"/>
+            <w:r>
+              <w:rPr>
+                <w:rFonts w:ascii="Times New Roman" w:hAnsi="Times New Roman" w:cs="Times New Roman"/>
+              </w:rPr>
+              <w:t>aov_</w:t>
+            </w:r>
+            <w:proofErr w:type="gramStart"/>
+            <w:r>
+              <w:rPr>
+                <w:rFonts w:ascii="Times New Roman" w:hAnsi="Times New Roman" w:cs="Times New Roman"/>
+              </w:rPr>
+              <w:t>ez</w:t>
+            </w:r>
+            <w:proofErr w:type="spellEnd"/>
+            <w:r>
+              <w:rPr>
+                <w:rFonts w:ascii="Times New Roman" w:hAnsi="Times New Roman" w:cs="Times New Roman"/>
+              </w:rPr>
+              <w:t>(</w:t>
+            </w:r>
+            <w:proofErr w:type="gramEnd"/>
+            <w:r>
+              <w:rPr>
+                <w:rFonts w:ascii="Times New Roman" w:hAnsi="Times New Roman" w:cs="Times New Roman"/>
+              </w:rPr>
+              <w:t xml:space="preserve">) function of the </w:t>
+            </w:r>
+            <w:proofErr w:type="spellStart"/>
+            <w:r>
+              <w:rPr>
+                <w:rFonts w:ascii="Times New Roman" w:hAnsi="Times New Roman" w:cs="Times New Roman"/>
+              </w:rPr>
+              <w:t>afex</w:t>
+            </w:r>
+            <w:proofErr w:type="spellEnd"/>
+            <w:r>
+              <w:rPr>
+                <w:rFonts w:ascii="Times New Roman" w:hAnsi="Times New Roman" w:cs="Times New Roman"/>
+              </w:rPr>
+              <w:t xml:space="preserve">-package, estimated </w:t>
+            </w:r>
+            <w:proofErr w:type="spellStart"/>
+            <w:r>
+              <w:rPr>
+                <w:rFonts w:ascii="Times New Roman" w:hAnsi="Times New Roman" w:cs="Times New Roman"/>
+              </w:rPr>
+              <w:t>maginal</w:t>
+            </w:r>
+            <w:proofErr w:type="spellEnd"/>
+            <w:r>
+              <w:rPr>
+                <w:rFonts w:ascii="Times New Roman" w:hAnsi="Times New Roman" w:cs="Times New Roman"/>
+              </w:rPr>
+              <w:t xml:space="preserve"> means are calculated using </w:t>
+            </w:r>
+            <w:proofErr w:type="spellStart"/>
+            <w:r>
+              <w:rPr>
+                <w:rFonts w:ascii="Times New Roman" w:hAnsi="Times New Roman" w:cs="Times New Roman"/>
+              </w:rPr>
+              <w:t>emmeans</w:t>
+            </w:r>
+            <w:proofErr w:type="spellEnd"/>
+            <w:r>
+              <w:rPr>
+                <w:rFonts w:ascii="Times New Roman" w:hAnsi="Times New Roman" w:cs="Times New Roman"/>
+              </w:rPr>
+              <w:t xml:space="preserve">() function from the </w:t>
+            </w:r>
+            <w:proofErr w:type="spellStart"/>
+            <w:r>
+              <w:rPr>
+                <w:rFonts w:ascii="Times New Roman" w:hAnsi="Times New Roman" w:cs="Times New Roman"/>
+              </w:rPr>
+              <w:t>emmeans</w:t>
+            </w:r>
+            <w:proofErr w:type="spellEnd"/>
+            <w:r>
+              <w:rPr>
+                <w:rFonts w:ascii="Times New Roman" w:hAnsi="Times New Roman" w:cs="Times New Roman"/>
+              </w:rPr>
+              <w:t>-package, pairwise contrasts are calculated using pairs().</w:t>
+            </w:r>
+          </w:p>
+          <w:p>
+            <w:pPr>
+              <w:rPr>
+                <w:rFonts w:ascii="Times New Roman" w:hAnsi="Times New Roman" w:cs="Times New Roman"/>
+              </w:rPr>
+            </w:pPr>
+          </w:p>
+          <w:p>
+            <w:pPr>
+              <w:rPr>
+                <w:rFonts w:ascii="Times New Roman" w:hAnsi="Times New Roman" w:cs="Times New Roman"/>
+              </w:rPr>
+            </w:pPr>
+            <w:r>
+              <w:rPr>
+                <w:rFonts w:ascii="Times New Roman" w:hAnsi="Times New Roman" w:cs="Times New Roman"/>
+              </w:rPr>
+              <w:t xml:space="preserve">Bayes factors are computed for the ANOVA and each contrast using the </w:t>
+            </w:r>
+            <w:proofErr w:type="spellStart"/>
+            <w:r>
+              <w:rPr>
+                <w:rFonts w:ascii="Times New Roman" w:hAnsi="Times New Roman" w:cs="Times New Roman"/>
+              </w:rPr>
+              <w:t>BayesFactor</w:t>
+            </w:r>
+            <w:proofErr w:type="spellEnd"/>
+            <w:r>
+              <w:rPr>
+                <w:rFonts w:ascii="Times New Roman" w:hAnsi="Times New Roman" w:cs="Times New Roman"/>
+              </w:rPr>
+              <w:t>-package.</w:t>
             </w:r>
           </w:p>
         </w:tc>
@@ -1959,6 +2495,7 @@
               </w:rPr>
               <w:t xml:space="preserve"> &lt; .05 is interpreted as </w:t>
             </w:r>
+            <w:proofErr w:type="spellStart"/>
             <w:r>
               <w:rPr>
                 <w:rFonts w:ascii="Times New Roman" w:hAnsi="Times New Roman" w:cs="Times New Roman"/>
@@ -1973,6 +2510,7 @@
               </w:rPr>
               <w:t>tor</w:t>
             </w:r>
+            <w:proofErr w:type="spellEnd"/>
             <w:r>
               <w:rPr>
                 <w:rFonts w:ascii="Times New Roman" w:hAnsi="Times New Roman" w:cs="Times New Roman"/>
@@ -1997,6 +2535,7 @@
               </w:rPr>
               <w:t xml:space="preserve">. Values of </w:t>
             </w:r>
+            <w:proofErr w:type="spellStart"/>
             <w:r>
               <w:rPr>
                 <w:rFonts w:ascii="Times New Roman" w:hAnsi="Times New Roman" w:cs="Times New Roman"/>
@@ -2011,6 +2550,7 @@
               </w:rPr>
               <w:t>tor</w:t>
             </w:r>
+            <w:proofErr w:type="spellEnd"/>
             <w:r>
               <w:rPr>
                 <w:rFonts w:ascii="Times New Roman" w:hAnsi="Times New Roman" w:cs="Times New Roman"/>
@@ -2075,6 +2615,7 @@
               </w:rPr>
               <w:t xml:space="preserve"> &lt; .05 is interpreted as </w:t>
             </w:r>
+            <w:proofErr w:type="spellStart"/>
             <w:r>
               <w:rPr>
                 <w:rFonts w:ascii="Times New Roman" w:hAnsi="Times New Roman" w:cs="Times New Roman"/>
@@ -2089,6 +2630,7 @@
               </w:rPr>
               <w:t>tor</w:t>
             </w:r>
+            <w:proofErr w:type="spellEnd"/>
             <w:r>
               <w:rPr>
                 <w:rFonts w:ascii="Times New Roman" w:hAnsi="Times New Roman" w:cs="Times New Roman"/>
@@ -2101,6 +2643,7 @@
               </w:rPr>
               <w:t xml:space="preserve">, magnitude and direction are inferred from the respective estimate. Values of </w:t>
             </w:r>
+            <w:proofErr w:type="spellStart"/>
             <w:r>
               <w:rPr>
                 <w:rFonts w:ascii="Times New Roman" w:hAnsi="Times New Roman" w:cs="Times New Roman"/>
@@ -2115,6 +2658,7 @@
               </w:rPr>
               <w:t>tor</w:t>
             </w:r>
+            <w:proofErr w:type="spellEnd"/>
             <w:r>
               <w:rPr>
                 <w:rFonts w:ascii="Times New Roman" w:hAnsi="Times New Roman" w:cs="Times New Roman"/>
@@ -2340,20 +2884,48 @@
               <w:rPr>
                 <w:rFonts w:ascii="Times New Roman" w:hAnsi="Times New Roman" w:cs="Times New Roman"/>
               </w:rPr>
-              <w:t>α err prob = 0.05</w:t>
-            </w:r>
-          </w:p>
-          <w:p>
-            <w:pPr>
-              <w:rPr>
-                <w:rFonts w:ascii="Times New Roman" w:hAnsi="Times New Roman" w:cs="Times New Roman"/>
-              </w:rPr>
-            </w:pPr>
-            <w:r>
-              <w:rPr>
-                <w:rFonts w:ascii="Times New Roman" w:hAnsi="Times New Roman" w:cs="Times New Roman"/>
-              </w:rPr>
-              <w:t>Power (1-β err prob) = 0.95</w:t>
+              <w:t xml:space="preserve">α err </w:t>
+            </w:r>
+            <w:proofErr w:type="spellStart"/>
+            <w:r>
+              <w:rPr>
+                <w:rFonts w:ascii="Times New Roman" w:hAnsi="Times New Roman" w:cs="Times New Roman"/>
+              </w:rPr>
+              <w:t>prob</w:t>
+            </w:r>
+            <w:proofErr w:type="spellEnd"/>
+            <w:r>
+              <w:rPr>
+                <w:rFonts w:ascii="Times New Roman" w:hAnsi="Times New Roman" w:cs="Times New Roman"/>
+              </w:rPr>
+              <w:t xml:space="preserve"> = 0.05</w:t>
+            </w:r>
+          </w:p>
+          <w:p>
+            <w:pPr>
+              <w:rPr>
+                <w:rFonts w:ascii="Times New Roman" w:hAnsi="Times New Roman" w:cs="Times New Roman"/>
+              </w:rPr>
+            </w:pPr>
+            <w:r>
+              <w:rPr>
+                <w:rFonts w:ascii="Times New Roman" w:hAnsi="Times New Roman" w:cs="Times New Roman"/>
+              </w:rPr>
+              <w:t xml:space="preserve">Power (1-β err </w:t>
+            </w:r>
+            <w:proofErr w:type="spellStart"/>
+            <w:r>
+              <w:rPr>
+                <w:rFonts w:ascii="Times New Roman" w:hAnsi="Times New Roman" w:cs="Times New Roman"/>
+              </w:rPr>
+              <w:t>prob</w:t>
+            </w:r>
+            <w:proofErr w:type="spellEnd"/>
+            <w:r>
+              <w:rPr>
+                <w:rFonts w:ascii="Times New Roman" w:hAnsi="Times New Roman" w:cs="Times New Roman"/>
+              </w:rPr>
+              <w:t>) = 0.95</w:t>
             </w:r>
           </w:p>
           <w:p>
@@ -2401,11 +2973,19 @@
                 <w:rFonts w:ascii="Times New Roman" w:hAnsi="Times New Roman" w:cs="Times New Roman"/>
               </w:rPr>
             </w:pPr>
-            <w:r>
-              <w:rPr>
-                <w:rFonts w:ascii="Times New Roman" w:hAnsi="Times New Roman" w:cs="Times New Roman"/>
-              </w:rPr>
-              <w:t>Nonsphericity correction ε = 1</w:t>
+            <w:proofErr w:type="spellStart"/>
+            <w:r>
+              <w:rPr>
+                <w:rFonts w:ascii="Times New Roman" w:hAnsi="Times New Roman" w:cs="Times New Roman"/>
+              </w:rPr>
+              <w:t>Nonsphericity</w:t>
+            </w:r>
+            <w:proofErr w:type="spellEnd"/>
+            <w:r>
+              <w:rPr>
+                <w:rFonts w:ascii="Times New Roman" w:hAnsi="Times New Roman" w:cs="Times New Roman"/>
+              </w:rPr>
+              <w:t xml:space="preserve"> correction ε = 1</w:t>
             </w:r>
           </w:p>
           <w:p>
@@ -2448,11 +3028,19 @@
                 <w:rFonts w:ascii="Times New Roman" w:hAnsi="Times New Roman" w:cs="Times New Roman"/>
               </w:rPr>
             </w:pPr>
-            <w:r>
-              <w:rPr>
-                <w:rFonts w:ascii="Times New Roman" w:hAnsi="Times New Roman" w:cs="Times New Roman"/>
-              </w:rPr>
-              <w:t>Noncentrality parameter λ = 17.6666588</w:t>
+            <w:proofErr w:type="spellStart"/>
+            <w:r>
+              <w:rPr>
+                <w:rFonts w:ascii="Times New Roman" w:hAnsi="Times New Roman" w:cs="Times New Roman"/>
+              </w:rPr>
+              <w:t>Noncentrality</w:t>
+            </w:r>
+            <w:proofErr w:type="spellEnd"/>
+            <w:r>
+              <w:rPr>
+                <w:rFonts w:ascii="Times New Roman" w:hAnsi="Times New Roman" w:cs="Times New Roman"/>
+              </w:rPr>
+              <w:t xml:space="preserve"> parameter λ = 17.6666588</w:t>
             </w:r>
           </w:p>
           <w:p>
@@ -2484,20 +3072,48 @@
               <w:rPr>
                 <w:rFonts w:ascii="Times New Roman" w:hAnsi="Times New Roman" w:cs="Times New Roman"/>
               </w:rPr>
-              <w:t>Numerator df = 3.0</w:t>
-            </w:r>
-          </w:p>
-          <w:p>
-            <w:pPr>
-              <w:rPr>
-                <w:rFonts w:ascii="Times New Roman" w:hAnsi="Times New Roman" w:cs="Times New Roman"/>
-              </w:rPr>
-            </w:pPr>
-            <w:r>
-              <w:rPr>
-                <w:rFonts w:ascii="Times New Roman" w:hAnsi="Times New Roman" w:cs="Times New Roman"/>
-              </w:rPr>
-              <w:t xml:space="preserve">Denominator df = </w:t>
+              <w:t xml:space="preserve">Numerator </w:t>
+            </w:r>
+            <w:proofErr w:type="spellStart"/>
+            <w:r>
+              <w:rPr>
+                <w:rFonts w:ascii="Times New Roman" w:hAnsi="Times New Roman" w:cs="Times New Roman"/>
+              </w:rPr>
+              <w:t>df</w:t>
+            </w:r>
+            <w:proofErr w:type="spellEnd"/>
+            <w:r>
+              <w:rPr>
+                <w:rFonts w:ascii="Times New Roman" w:hAnsi="Times New Roman" w:cs="Times New Roman"/>
+              </w:rPr>
+              <w:t xml:space="preserve"> = 3.0</w:t>
+            </w:r>
+          </w:p>
+          <w:p>
+            <w:pPr>
+              <w:rPr>
+                <w:rFonts w:ascii="Times New Roman" w:hAnsi="Times New Roman" w:cs="Times New Roman"/>
+              </w:rPr>
+            </w:pPr>
+            <w:r>
+              <w:rPr>
+                <w:rFonts w:ascii="Times New Roman" w:hAnsi="Times New Roman" w:cs="Times New Roman"/>
+              </w:rPr>
+              <w:t xml:space="preserve">Denominator </w:t>
+            </w:r>
+            <w:proofErr w:type="spellStart"/>
+            <w:r>
+              <w:rPr>
+                <w:rFonts w:ascii="Times New Roman" w:hAnsi="Times New Roman" w:cs="Times New Roman"/>
+              </w:rPr>
+              <w:t>df</w:t>
+            </w:r>
+            <w:proofErr w:type="spellEnd"/>
+            <w:r>
+              <w:rPr>
+                <w:rFonts w:ascii="Times New Roman" w:hAnsi="Times New Roman" w:cs="Times New Roman"/>
+              </w:rPr>
+              <w:t xml:space="preserve"> = </w:t>
             </w:r>
             <w:r>
               <w:rPr>
@@ -2603,27 +3219,125 @@
               <w:rPr>
                 <w:rFonts w:ascii="Times New Roman" w:hAnsi="Times New Roman" w:cs="Times New Roman"/>
               </w:rPr>
-              <w:t>ANOVA is calculated using aov_ez() function of the afex-package, estimated maginal means are calculated using emmeans() function from the emmeans-package, pairwise contrasts are calculated using pairs().</w:t>
-            </w:r>
-          </w:p>
-          <w:p>
-            <w:pPr>
-              <w:rPr>
-                <w:rFonts w:ascii="Times New Roman" w:hAnsi="Times New Roman" w:cs="Times New Roman"/>
-              </w:rPr>
-            </w:pPr>
-          </w:p>
-          <w:p>
-            <w:pPr>
-              <w:rPr>
-                <w:rFonts w:ascii="Times New Roman" w:hAnsi="Times New Roman" w:cs="Times New Roman"/>
-              </w:rPr>
-            </w:pPr>
-            <w:r>
-              <w:rPr>
-                <w:rFonts w:ascii="Times New Roman" w:hAnsi="Times New Roman" w:cs="Times New Roman"/>
-              </w:rPr>
-              <w:t>Bayes factors are computed for the ANOVA and each contrast using the BayesFactor-package.</w:t>
+              <w:t xml:space="preserve">ANOVA is calculated using </w:t>
+            </w:r>
+            <w:proofErr w:type="spellStart"/>
+            <w:r>
+              <w:rPr>
+                <w:rFonts w:ascii="Times New Roman" w:hAnsi="Times New Roman" w:cs="Times New Roman"/>
+              </w:rPr>
+              <w:t>aov_</w:t>
+            </w:r>
+            <w:proofErr w:type="gramStart"/>
+            <w:r>
+              <w:rPr>
+                <w:rFonts w:ascii="Times New Roman" w:hAnsi="Times New Roman" w:cs="Times New Roman"/>
+              </w:rPr>
+              <w:t>ez</w:t>
+            </w:r>
+            <w:proofErr w:type="spellEnd"/>
+            <w:r>
+              <w:rPr>
+                <w:rFonts w:ascii="Times New Roman" w:hAnsi="Times New Roman" w:cs="Times New Roman"/>
+              </w:rPr>
+              <w:t>(</w:t>
+            </w:r>
+            <w:proofErr w:type="gramEnd"/>
+            <w:r>
+              <w:rPr>
+                <w:rFonts w:ascii="Times New Roman" w:hAnsi="Times New Roman" w:cs="Times New Roman"/>
+              </w:rPr>
+              <w:t xml:space="preserve">) function of the </w:t>
+            </w:r>
+            <w:proofErr w:type="spellStart"/>
+            <w:r>
+              <w:rPr>
+                <w:rFonts w:ascii="Times New Roman" w:hAnsi="Times New Roman" w:cs="Times New Roman"/>
+              </w:rPr>
+              <w:t>afex</w:t>
+            </w:r>
+            <w:proofErr w:type="spellEnd"/>
+            <w:r>
+              <w:rPr>
+                <w:rFonts w:ascii="Times New Roman" w:hAnsi="Times New Roman" w:cs="Times New Roman"/>
+              </w:rPr>
+              <w:t xml:space="preserve">-package, estimated </w:t>
+            </w:r>
+            <w:proofErr w:type="spellStart"/>
+            <w:r>
+              <w:rPr>
+                <w:rFonts w:ascii="Times New Roman" w:hAnsi="Times New Roman" w:cs="Times New Roman"/>
+              </w:rPr>
+              <w:t>maginal</w:t>
+            </w:r>
+            <w:proofErr w:type="spellEnd"/>
+            <w:r>
+              <w:rPr>
+                <w:rFonts w:ascii="Times New Roman" w:hAnsi="Times New Roman" w:cs="Times New Roman"/>
+              </w:rPr>
+              <w:t xml:space="preserve"> means are calculated using </w:t>
+            </w:r>
+            <w:proofErr w:type="spellStart"/>
+            <w:r>
+              <w:rPr>
+                <w:rFonts w:ascii="Times New Roman" w:hAnsi="Times New Roman" w:cs="Times New Roman"/>
+              </w:rPr>
+              <w:t>emmeans</w:t>
+            </w:r>
+            <w:proofErr w:type="spellEnd"/>
+            <w:r>
+              <w:rPr>
+                <w:rFonts w:ascii="Times New Roman" w:hAnsi="Times New Roman" w:cs="Times New Roman"/>
+              </w:rPr>
+              <w:t xml:space="preserve">() function from the </w:t>
+            </w:r>
+            <w:proofErr w:type="spellStart"/>
+            <w:r>
+              <w:rPr>
+                <w:rFonts w:ascii="Times New Roman" w:hAnsi="Times New Roman" w:cs="Times New Roman"/>
+              </w:rPr>
+              <w:t>emmeans</w:t>
+            </w:r>
+            <w:proofErr w:type="spellEnd"/>
+            <w:r>
+              <w:rPr>
+                <w:rFonts w:ascii="Times New Roman" w:hAnsi="Times New Roman" w:cs="Times New Roman"/>
+              </w:rPr>
+              <w:t>-package, pairwise contrasts are calculated using pairs().</w:t>
+            </w:r>
+          </w:p>
+          <w:p>
+            <w:pPr>
+              <w:rPr>
+                <w:rFonts w:ascii="Times New Roman" w:hAnsi="Times New Roman" w:cs="Times New Roman"/>
+              </w:rPr>
+            </w:pPr>
+          </w:p>
+          <w:p>
+            <w:pPr>
+              <w:rPr>
+                <w:rFonts w:ascii="Times New Roman" w:hAnsi="Times New Roman" w:cs="Times New Roman"/>
+              </w:rPr>
+            </w:pPr>
+            <w:r>
+              <w:rPr>
+                <w:rFonts w:ascii="Times New Roman" w:hAnsi="Times New Roman" w:cs="Times New Roman"/>
+              </w:rPr>
+              <w:t xml:space="preserve">Bayes factors are computed for the ANOVA and each contrast using the </w:t>
+            </w:r>
+            <w:proofErr w:type="spellStart"/>
+            <w:r>
+              <w:rPr>
+                <w:rFonts w:ascii="Times New Roman" w:hAnsi="Times New Roman" w:cs="Times New Roman"/>
+              </w:rPr>
+              <w:t>BayesFactor</w:t>
+            </w:r>
+            <w:proofErr w:type="spellEnd"/>
+            <w:r>
+              <w:rPr>
+                <w:rFonts w:ascii="Times New Roman" w:hAnsi="Times New Roman" w:cs="Times New Roman"/>
+              </w:rPr>
+              <w:t>-package.</w:t>
             </w:r>
           </w:p>
         </w:tc>
@@ -3160,20 +3874,48 @@
               <w:rPr>
                 <w:rFonts w:ascii="Times New Roman" w:hAnsi="Times New Roman" w:cs="Times New Roman"/>
               </w:rPr>
-              <w:t>α err prob = 0.05</w:t>
-            </w:r>
-          </w:p>
-          <w:p>
-            <w:pPr>
-              <w:rPr>
-                <w:rFonts w:ascii="Times New Roman" w:hAnsi="Times New Roman" w:cs="Times New Roman"/>
-              </w:rPr>
-            </w:pPr>
-            <w:r>
-              <w:rPr>
-                <w:rFonts w:ascii="Times New Roman" w:hAnsi="Times New Roman" w:cs="Times New Roman"/>
-              </w:rPr>
-              <w:t>Power (1-β err prob) = 0.95</w:t>
+              <w:t xml:space="preserve">α err </w:t>
+            </w:r>
+            <w:proofErr w:type="spellStart"/>
+            <w:r>
+              <w:rPr>
+                <w:rFonts w:ascii="Times New Roman" w:hAnsi="Times New Roman" w:cs="Times New Roman"/>
+              </w:rPr>
+              <w:t>prob</w:t>
+            </w:r>
+            <w:proofErr w:type="spellEnd"/>
+            <w:r>
+              <w:rPr>
+                <w:rFonts w:ascii="Times New Roman" w:hAnsi="Times New Roman" w:cs="Times New Roman"/>
+              </w:rPr>
+              <w:t xml:space="preserve"> = 0.05</w:t>
+            </w:r>
+          </w:p>
+          <w:p>
+            <w:pPr>
+              <w:rPr>
+                <w:rFonts w:ascii="Times New Roman" w:hAnsi="Times New Roman" w:cs="Times New Roman"/>
+              </w:rPr>
+            </w:pPr>
+            <w:r>
+              <w:rPr>
+                <w:rFonts w:ascii="Times New Roman" w:hAnsi="Times New Roman" w:cs="Times New Roman"/>
+              </w:rPr>
+              <w:t xml:space="preserve">Power (1-β err </w:t>
+            </w:r>
+            <w:proofErr w:type="spellStart"/>
+            <w:r>
+              <w:rPr>
+                <w:rFonts w:ascii="Times New Roman" w:hAnsi="Times New Roman" w:cs="Times New Roman"/>
+              </w:rPr>
+              <w:t>prob</w:t>
+            </w:r>
+            <w:proofErr w:type="spellEnd"/>
+            <w:r>
+              <w:rPr>
+                <w:rFonts w:ascii="Times New Roman" w:hAnsi="Times New Roman" w:cs="Times New Roman"/>
+              </w:rPr>
+              <w:t>) = 0.95</w:t>
             </w:r>
           </w:p>
           <w:p>
@@ -3221,6 +3963,7 @@
                 <w:rFonts w:ascii="Times New Roman" w:hAnsi="Times New Roman" w:cs="Times New Roman"/>
               </w:rPr>
             </w:pPr>
+            <w:proofErr w:type="spellStart"/>
             <w:r>
               <w:rPr>
                 <w:rFonts w:ascii="Times New Roman" w:hAnsi="Times New Roman" w:cs="Times New Roman"/>
@@ -3231,7 +3974,14 @@
               <w:rPr>
                 <w:rFonts w:ascii="Times New Roman" w:hAnsi="Times New Roman" w:cs="Times New Roman"/>
               </w:rPr>
-              <w:t>ntrality parameter δ = 3.4</w:t>
+              <w:t>ntrality</w:t>
+            </w:r>
+            <w:proofErr w:type="spellEnd"/>
+            <w:r>
+              <w:rPr>
+                <w:rFonts w:ascii="Times New Roman" w:hAnsi="Times New Roman" w:cs="Times New Roman"/>
+              </w:rPr>
+              <w:t xml:space="preserve"> parameter δ = 3.4</w:t>
             </w:r>
           </w:p>
           <w:p>
@@ -3259,11 +4009,19 @@
                 <w:rFonts w:ascii="Times New Roman" w:hAnsi="Times New Roman" w:cs="Times New Roman"/>
               </w:rPr>
             </w:pPr>
-            <w:r>
-              <w:rPr>
-                <w:rFonts w:ascii="Times New Roman" w:hAnsi="Times New Roman" w:cs="Times New Roman"/>
-              </w:rPr>
-              <w:t>Df = 29</w:t>
+            <w:proofErr w:type="spellStart"/>
+            <w:r>
+              <w:rPr>
+                <w:rFonts w:ascii="Times New Roman" w:hAnsi="Times New Roman" w:cs="Times New Roman"/>
+              </w:rPr>
+              <w:t>Df</w:t>
+            </w:r>
+            <w:proofErr w:type="spellEnd"/>
+            <w:r>
+              <w:rPr>
+                <w:rFonts w:ascii="Times New Roman" w:hAnsi="Times New Roman" w:cs="Times New Roman"/>
+              </w:rPr>
+              <w:t xml:space="preserve"> = 29</w:t>
             </w:r>
           </w:p>
           <w:p>
@@ -3315,31 +4073,7 @@
                 <w:rFonts w:ascii="Times New Roman" w:hAnsi="Times New Roman" w:cs="Times New Roman"/>
               </w:rPr>
               <w:lastRenderedPageBreak/>
-              <w:t xml:space="preserve">Multilevel model of SVs with </w:t>
-            </w:r>
-            <w:r>
-              <w:rPr>
-                <w:rFonts w:ascii="Times New Roman" w:hAnsi="Times New Roman" w:cs="Times New Roman"/>
-              </w:rPr>
-              <w:t xml:space="preserve">level-1-predictors </w:t>
-            </w:r>
-            <w:r>
-              <w:rPr>
-                <w:rFonts w:ascii="Times New Roman" w:hAnsi="Times New Roman" w:cs="Times New Roman"/>
-              </w:rPr>
-              <w:t>subjective effort</w:t>
-            </w:r>
-            <w:r>
-              <w:rPr>
-                <w:rFonts w:ascii="Times New Roman" w:hAnsi="Times New Roman" w:cs="Times New Roman"/>
-              </w:rPr>
-              <w:t xml:space="preserve">, </w:t>
-            </w:r>
-            <w:r>
-              <w:rPr>
-                <w:rFonts w:ascii="Times New Roman" w:hAnsi="Times New Roman" w:cs="Times New Roman"/>
-              </w:rPr>
-              <w:t xml:space="preserve">subjective arousal, </w:t>
+              <w:t xml:space="preserve">Multilevel model of SVs with level-1-predictors subjective effort, subjective arousal, </w:t>
             </w:r>
             <w:r>
               <w:rPr>
@@ -3354,6 +4088,7 @@
               </w:rPr>
               <w:t xml:space="preserve">, and </w:t>
             </w:r>
+            <w:proofErr w:type="spellStart"/>
             <w:r>
               <w:rPr>
                 <w:rFonts w:ascii="Times New Roman" w:hAnsi="Times New Roman" w:cs="Times New Roman"/>
@@ -3361,6 +4096,7 @@
               </w:rPr>
               <w:t>levator</w:t>
             </w:r>
+            <w:proofErr w:type="spellEnd"/>
             <w:r>
               <w:rPr>
                 <w:rFonts w:ascii="Times New Roman" w:hAnsi="Times New Roman" w:cs="Times New Roman"/>
@@ -3386,7 +4122,43 @@
               <w:rPr>
                 <w:rFonts w:ascii="Times New Roman" w:hAnsi="Times New Roman" w:cs="Times New Roman"/>
               </w:rPr>
-              <w:t>The null model and the random slopes model are calculated using lmer() of the lmerTest-package.</w:t>
+              <w:t xml:space="preserve">The null model and the random slopes model are calculated using </w:t>
+            </w:r>
+            <w:proofErr w:type="spellStart"/>
+            <w:proofErr w:type="gramStart"/>
+            <w:r>
+              <w:rPr>
+                <w:rFonts w:ascii="Times New Roman" w:hAnsi="Times New Roman" w:cs="Times New Roman"/>
+              </w:rPr>
+              <w:t>lmer</w:t>
+            </w:r>
+            <w:proofErr w:type="spellEnd"/>
+            <w:r>
+              <w:rPr>
+                <w:rFonts w:ascii="Times New Roman" w:hAnsi="Times New Roman" w:cs="Times New Roman"/>
+              </w:rPr>
+              <w:t>(</w:t>
+            </w:r>
+            <w:proofErr w:type="gramEnd"/>
+            <w:r>
+              <w:rPr>
+                <w:rFonts w:ascii="Times New Roman" w:hAnsi="Times New Roman" w:cs="Times New Roman"/>
+              </w:rPr>
+              <w:t xml:space="preserve">) of the </w:t>
+            </w:r>
+            <w:proofErr w:type="spellStart"/>
+            <w:r>
+              <w:rPr>
+                <w:rFonts w:ascii="Times New Roman" w:hAnsi="Times New Roman" w:cs="Times New Roman"/>
+              </w:rPr>
+              <w:t>lmerTest</w:t>
+            </w:r>
+            <w:proofErr w:type="spellEnd"/>
+            <w:r>
+              <w:rPr>
+                <w:rFonts w:ascii="Times New Roman" w:hAnsi="Times New Roman" w:cs="Times New Roman"/>
+              </w:rPr>
+              <w:t>-package.</w:t>
             </w:r>
           </w:p>
           <w:p>
@@ -3408,7 +4180,21 @@
               <w:rPr>
                 <w:rFonts w:ascii="Times New Roman" w:hAnsi="Times New Roman" w:cs="Times New Roman"/>
               </w:rPr>
-              <w:t>Bayes factors are computed for the MLM using the BayesFactor-package.</w:t>
+              <w:t xml:space="preserve">Bayes factors are computed for the MLM using the </w:t>
+            </w:r>
+            <w:proofErr w:type="spellStart"/>
+            <w:r>
+              <w:rPr>
+                <w:rFonts w:ascii="Times New Roman" w:hAnsi="Times New Roman" w:cs="Times New Roman"/>
+              </w:rPr>
+              <w:t>BayesFactor</w:t>
+            </w:r>
+            <w:proofErr w:type="spellEnd"/>
+            <w:r>
+              <w:rPr>
+                <w:rFonts w:ascii="Times New Roman" w:hAnsi="Times New Roman" w:cs="Times New Roman"/>
+              </w:rPr>
+              <w:t>-package.</w:t>
             </w:r>
           </w:p>
         </w:tc>
@@ -3447,31 +4233,7 @@
               <w:rPr>
                 <w:rFonts w:ascii="Times New Roman" w:hAnsi="Times New Roman" w:cs="Times New Roman"/>
               </w:rPr>
-              <w:t xml:space="preserve"> &lt; .05 are interpreted as subjective values </w:t>
-            </w:r>
-            <w:r>
-              <w:rPr>
-                <w:rFonts w:ascii="Times New Roman" w:hAnsi="Times New Roman" w:cs="Times New Roman"/>
-              </w:rPr>
-              <w:t>are related to subjective effort</w:t>
-            </w:r>
-            <w:r>
-              <w:rPr>
-                <w:rFonts w:ascii="Times New Roman" w:hAnsi="Times New Roman" w:cs="Times New Roman"/>
-              </w:rPr>
-              <w:t xml:space="preserve">. Subjective values are interpreted as </w:t>
-            </w:r>
-            <w:r>
-              <w:rPr>
-                <w:rFonts w:ascii="Times New Roman" w:hAnsi="Times New Roman" w:cs="Times New Roman"/>
-              </w:rPr>
-              <w:t>not being related to subjective effort</w:t>
-            </w:r>
-            <w:r>
-              <w:rPr>
-                <w:rFonts w:ascii="Times New Roman" w:hAnsi="Times New Roman" w:cs="Times New Roman"/>
-              </w:rPr>
-              <w:t xml:space="preserve"> if </w:t>
+              <w:t xml:space="preserve"> &lt; .05 are interpreted as subjective values are related to subjective effort. Subjective values are interpreted as not being related to subjective effort if </w:t>
             </w:r>
             <w:r>
               <w:rPr>
@@ -3665,31 +4427,7 @@
               <w:rPr>
                 <w:rFonts w:ascii="Times New Roman" w:hAnsi="Times New Roman" w:cs="Times New Roman"/>
               </w:rPr>
-              <w:t xml:space="preserve"> &lt; .05 are interpreted as subjective values are relat</w:t>
-            </w:r>
-            <w:r>
-              <w:rPr>
-                <w:rFonts w:ascii="Times New Roman" w:hAnsi="Times New Roman" w:cs="Times New Roman"/>
-              </w:rPr>
-              <w:t>ed to subjective arousal.</w:t>
-            </w:r>
-            <w:r>
-              <w:rPr>
-                <w:rFonts w:ascii="Times New Roman" w:hAnsi="Times New Roman" w:cs="Times New Roman"/>
-              </w:rPr>
-              <w:t xml:space="preserve"> Subjective values are interpreted as not b</w:t>
-            </w:r>
-            <w:r>
-              <w:rPr>
-                <w:rFonts w:ascii="Times New Roman" w:hAnsi="Times New Roman" w:cs="Times New Roman"/>
-              </w:rPr>
-              <w:t>eing related to subjective arousal</w:t>
-            </w:r>
-            <w:r>
-              <w:rPr>
-                <w:rFonts w:ascii="Times New Roman" w:hAnsi="Times New Roman" w:cs="Times New Roman"/>
-              </w:rPr>
-              <w:t xml:space="preserve"> if </w:t>
+              <w:t xml:space="preserve"> &lt; .05 are interpreted as subjective values are related to subjective arousal. Subjective values are interpreted as not being related to subjective arousal if </w:t>
             </w:r>
             <w:r>
               <w:rPr>
@@ -3914,13 +4652,7 @@
               <w:rPr>
                 <w:rFonts w:ascii="Times New Roman" w:hAnsi="Times New Roman" w:cs="Times New Roman"/>
               </w:rPr>
-              <w:t>activity</w:t>
-            </w:r>
-            <w:r>
-              <w:rPr>
-                <w:rFonts w:ascii="Times New Roman" w:hAnsi="Times New Roman" w:cs="Times New Roman"/>
-              </w:rPr>
-              <w:t xml:space="preserve">. Subjective values are interpreted as not being related to </w:t>
+              <w:t xml:space="preserve">activity. Subjective values are interpreted as not being related to </w:t>
             </w:r>
             <w:r>
               <w:rPr>
@@ -3933,19 +4665,7 @@
               <w:rPr>
                 <w:rFonts w:ascii="Times New Roman" w:hAnsi="Times New Roman" w:cs="Times New Roman"/>
               </w:rPr>
-              <w:t>activity</w:t>
-            </w:r>
-            <w:r>
-              <w:rPr>
-                <w:rFonts w:ascii="Times New Roman" w:hAnsi="Times New Roman" w:cs="Times New Roman"/>
-              </w:rPr>
-              <w:t xml:space="preserve"> </w:t>
-            </w:r>
-            <w:r>
-              <w:rPr>
-                <w:rFonts w:ascii="Times New Roman" w:hAnsi="Times New Roman" w:cs="Times New Roman"/>
-              </w:rPr>
-              <w:t xml:space="preserve">if </w:t>
+              <w:t xml:space="preserve">activity if </w:t>
             </w:r>
             <w:r>
               <w:rPr>
@@ -4047,6 +4767,7 @@
               </w:rPr>
               <w:t xml:space="preserve">3d) </w:t>
             </w:r>
+            <w:proofErr w:type="spellStart"/>
             <w:r>
               <w:rPr>
                 <w:rFonts w:ascii="Times New Roman" w:hAnsi="Times New Roman" w:cs="Times New Roman"/>
@@ -4054,6 +4775,7 @@
               </w:rPr>
               <w:t>Levator</w:t>
             </w:r>
+            <w:proofErr w:type="spellEnd"/>
             <w:r>
               <w:rPr>
                 <w:rFonts w:ascii="Times New Roman" w:hAnsi="Times New Roman" w:cs="Times New Roman"/>
@@ -4133,6 +4855,7 @@
               </w:rPr>
               <w:t xml:space="preserve"> &lt; .05 are interpreted as subjective values are related to </w:t>
             </w:r>
+            <w:proofErr w:type="spellStart"/>
             <w:r>
               <w:rPr>
                 <w:rFonts w:ascii="Times New Roman" w:hAnsi="Times New Roman" w:cs="Times New Roman"/>
@@ -4140,6 +4863,7 @@
               </w:rPr>
               <w:t>levator</w:t>
             </w:r>
+            <w:proofErr w:type="spellEnd"/>
             <w:r>
               <w:rPr>
                 <w:rFonts w:ascii="Times New Roman" w:hAnsi="Times New Roman" w:cs="Times New Roman"/>
@@ -4153,6 +4877,7 @@
               </w:rPr>
               <w:t xml:space="preserve">activity. Subjective values are interpreted as not being related to </w:t>
             </w:r>
+            <w:proofErr w:type="spellStart"/>
             <w:r>
               <w:rPr>
                 <w:rFonts w:ascii="Times New Roman" w:hAnsi="Times New Roman" w:cs="Times New Roman"/>
@@ -4160,6 +4885,7 @@
               </w:rPr>
               <w:t>levator</w:t>
             </w:r>
+            <w:proofErr w:type="spellEnd"/>
             <w:r>
               <w:rPr>
                 <w:rFonts w:ascii="Times New Roman" w:hAnsi="Times New Roman" w:cs="Times New Roman"/>
@@ -4292,6 +5018,7 @@
               </w:rPr>
               <w:t xml:space="preserve"> and </w:t>
             </w:r>
+            <w:proofErr w:type="spellStart"/>
             <w:r>
               <w:rPr>
                 <w:rFonts w:ascii="Times New Roman" w:hAnsi="Times New Roman" w:cs="Times New Roman"/>
@@ -4299,6 +5026,7 @@
               </w:rPr>
               <w:t>levator</w:t>
             </w:r>
+            <w:proofErr w:type="spellEnd"/>
             <w:r>
               <w:rPr>
                 <w:rFonts w:ascii="Times New Roman" w:hAnsi="Times New Roman" w:cs="Times New Roman"/>
@@ -4405,20 +5133,48 @@
               <w:rPr>
                 <w:rFonts w:ascii="Times New Roman" w:hAnsi="Times New Roman" w:cs="Times New Roman"/>
               </w:rPr>
-              <w:t>α err prob = 0.05</w:t>
-            </w:r>
-          </w:p>
-          <w:p>
-            <w:pPr>
-              <w:rPr>
-                <w:rFonts w:ascii="Times New Roman" w:hAnsi="Times New Roman" w:cs="Times New Roman"/>
-              </w:rPr>
-            </w:pPr>
-            <w:r>
-              <w:rPr>
-                <w:rFonts w:ascii="Times New Roman" w:hAnsi="Times New Roman" w:cs="Times New Roman"/>
-              </w:rPr>
-              <w:t>Power (1-β err prob) = 0.95</w:t>
+              <w:t xml:space="preserve">α err </w:t>
+            </w:r>
+            <w:proofErr w:type="spellStart"/>
+            <w:r>
+              <w:rPr>
+                <w:rFonts w:ascii="Times New Roman" w:hAnsi="Times New Roman" w:cs="Times New Roman"/>
+              </w:rPr>
+              <w:t>prob</w:t>
+            </w:r>
+            <w:proofErr w:type="spellEnd"/>
+            <w:r>
+              <w:rPr>
+                <w:rFonts w:ascii="Times New Roman" w:hAnsi="Times New Roman" w:cs="Times New Roman"/>
+              </w:rPr>
+              <w:t xml:space="preserve"> = 0.05</w:t>
+            </w:r>
+          </w:p>
+          <w:p>
+            <w:pPr>
+              <w:rPr>
+                <w:rFonts w:ascii="Times New Roman" w:hAnsi="Times New Roman" w:cs="Times New Roman"/>
+              </w:rPr>
+            </w:pPr>
+            <w:r>
+              <w:rPr>
+                <w:rFonts w:ascii="Times New Roman" w:hAnsi="Times New Roman" w:cs="Times New Roman"/>
+              </w:rPr>
+              <w:t xml:space="preserve">Power (1-β err </w:t>
+            </w:r>
+            <w:proofErr w:type="spellStart"/>
+            <w:r>
+              <w:rPr>
+                <w:rFonts w:ascii="Times New Roman" w:hAnsi="Times New Roman" w:cs="Times New Roman"/>
+              </w:rPr>
+              <w:t>prob</w:t>
+            </w:r>
+            <w:proofErr w:type="spellEnd"/>
+            <w:r>
+              <w:rPr>
+                <w:rFonts w:ascii="Times New Roman" w:hAnsi="Times New Roman" w:cs="Times New Roman"/>
+              </w:rPr>
+              <w:t>) = 0.95</w:t>
             </w:r>
           </w:p>
           <w:p>
@@ -4466,6 +5222,7 @@
                 <w:rFonts w:ascii="Times New Roman" w:hAnsi="Times New Roman" w:cs="Times New Roman"/>
               </w:rPr>
             </w:pPr>
+            <w:proofErr w:type="spellStart"/>
             <w:r>
               <w:rPr>
                 <w:rFonts w:ascii="Times New Roman" w:hAnsi="Times New Roman" w:cs="Times New Roman"/>
@@ -4476,7 +5233,14 @@
               <w:rPr>
                 <w:rFonts w:ascii="Times New Roman" w:hAnsi="Times New Roman" w:cs="Times New Roman"/>
               </w:rPr>
-              <w:t>ntrality parameter δ = 3.4</w:t>
+              <w:t>ntrality</w:t>
+            </w:r>
+            <w:proofErr w:type="spellEnd"/>
+            <w:r>
+              <w:rPr>
+                <w:rFonts w:ascii="Times New Roman" w:hAnsi="Times New Roman" w:cs="Times New Roman"/>
+              </w:rPr>
+              <w:t xml:space="preserve"> parameter δ = 3.4</w:t>
             </w:r>
           </w:p>
           <w:p>
@@ -4504,11 +5268,19 @@
                 <w:rFonts w:ascii="Times New Roman" w:hAnsi="Times New Roman" w:cs="Times New Roman"/>
               </w:rPr>
             </w:pPr>
-            <w:r>
-              <w:rPr>
-                <w:rFonts w:ascii="Times New Roman" w:hAnsi="Times New Roman" w:cs="Times New Roman"/>
-              </w:rPr>
-              <w:t>Df = 29</w:t>
+            <w:proofErr w:type="spellStart"/>
+            <w:r>
+              <w:rPr>
+                <w:rFonts w:ascii="Times New Roman" w:hAnsi="Times New Roman" w:cs="Times New Roman"/>
+              </w:rPr>
+              <w:t>Df</w:t>
+            </w:r>
+            <w:proofErr w:type="spellEnd"/>
+            <w:r>
+              <w:rPr>
+                <w:rFonts w:ascii="Times New Roman" w:hAnsi="Times New Roman" w:cs="Times New Roman"/>
+              </w:rPr>
+              <w:t xml:space="preserve"> = 29</w:t>
             </w:r>
           </w:p>
           <w:p>
@@ -4806,20 +5578,48 @@
               <w:rPr>
                 <w:rFonts w:ascii="Times New Roman" w:hAnsi="Times New Roman" w:cs="Times New Roman"/>
               </w:rPr>
-              <w:t>α err prob = 0.05</w:t>
-            </w:r>
-          </w:p>
-          <w:p>
-            <w:pPr>
-              <w:rPr>
-                <w:rFonts w:ascii="Times New Roman" w:hAnsi="Times New Roman" w:cs="Times New Roman"/>
-              </w:rPr>
-            </w:pPr>
-            <w:r>
-              <w:rPr>
-                <w:rFonts w:ascii="Times New Roman" w:hAnsi="Times New Roman" w:cs="Times New Roman"/>
-              </w:rPr>
-              <w:t>Power (1-β err prob) = 0.95</w:t>
+              <w:t xml:space="preserve">α err </w:t>
+            </w:r>
+            <w:proofErr w:type="spellStart"/>
+            <w:r>
+              <w:rPr>
+                <w:rFonts w:ascii="Times New Roman" w:hAnsi="Times New Roman" w:cs="Times New Roman"/>
+              </w:rPr>
+              <w:t>prob</w:t>
+            </w:r>
+            <w:proofErr w:type="spellEnd"/>
+            <w:r>
+              <w:rPr>
+                <w:rFonts w:ascii="Times New Roman" w:hAnsi="Times New Roman" w:cs="Times New Roman"/>
+              </w:rPr>
+              <w:t xml:space="preserve"> = 0.05</w:t>
+            </w:r>
+          </w:p>
+          <w:p>
+            <w:pPr>
+              <w:rPr>
+                <w:rFonts w:ascii="Times New Roman" w:hAnsi="Times New Roman" w:cs="Times New Roman"/>
+              </w:rPr>
+            </w:pPr>
+            <w:r>
+              <w:rPr>
+                <w:rFonts w:ascii="Times New Roman" w:hAnsi="Times New Roman" w:cs="Times New Roman"/>
+              </w:rPr>
+              <w:t xml:space="preserve">Power (1-β err </w:t>
+            </w:r>
+            <w:proofErr w:type="spellStart"/>
+            <w:r>
+              <w:rPr>
+                <w:rFonts w:ascii="Times New Roman" w:hAnsi="Times New Roman" w:cs="Times New Roman"/>
+              </w:rPr>
+              <w:t>prob</w:t>
+            </w:r>
+            <w:proofErr w:type="spellEnd"/>
+            <w:r>
+              <w:rPr>
+                <w:rFonts w:ascii="Times New Roman" w:hAnsi="Times New Roman" w:cs="Times New Roman"/>
+              </w:rPr>
+              <w:t>) = 0.95</w:t>
             </w:r>
           </w:p>
           <w:p>
@@ -4856,6 +5656,7 @@
                 <w:rFonts w:ascii="Times New Roman" w:hAnsi="Times New Roman" w:cs="Times New Roman"/>
               </w:rPr>
             </w:pPr>
+            <w:proofErr w:type="spellStart"/>
             <w:r>
               <w:rPr>
                 <w:rFonts w:ascii="Times New Roman" w:hAnsi="Times New Roman" w:cs="Times New Roman"/>
@@ -4867,7 +5668,14 @@
               <w:rPr>
                 <w:rFonts w:ascii="Times New Roman" w:hAnsi="Times New Roman" w:cs="Times New Roman"/>
               </w:rPr>
-              <w:t>ntrality parameter δ = 3.316662</w:t>
+              <w:t>ntrality</w:t>
+            </w:r>
+            <w:proofErr w:type="spellEnd"/>
+            <w:r>
+              <w:rPr>
+                <w:rFonts w:ascii="Times New Roman" w:hAnsi="Times New Roman" w:cs="Times New Roman"/>
+              </w:rPr>
+              <w:t xml:space="preserve"> parameter δ = 3.316662</w:t>
             </w:r>
           </w:p>
           <w:p>
@@ -4895,17 +5703,19 @@
                 <w:rFonts w:ascii="Times New Roman" w:hAnsi="Times New Roman" w:cs="Times New Roman"/>
               </w:rPr>
             </w:pPr>
-            <w:r>
-              <w:rPr>
-                <w:rFonts w:ascii="Times New Roman" w:hAnsi="Times New Roman" w:cs="Times New Roman"/>
-              </w:rPr>
-              <w:t xml:space="preserve">Df = </w:t>
-            </w:r>
-            <w:r>
-              <w:rPr>
-                <w:rFonts w:ascii="Times New Roman" w:hAnsi="Times New Roman" w:cs="Times New Roman"/>
-              </w:rPr>
-              <w:t>71</w:t>
+            <w:proofErr w:type="spellStart"/>
+            <w:r>
+              <w:rPr>
+                <w:rFonts w:ascii="Times New Roman" w:hAnsi="Times New Roman" w:cs="Times New Roman"/>
+              </w:rPr>
+              <w:t>Df</w:t>
+            </w:r>
+            <w:proofErr w:type="spellEnd"/>
+            <w:r>
+              <w:rPr>
+                <w:rFonts w:ascii="Times New Roman" w:hAnsi="Times New Roman" w:cs="Times New Roman"/>
+              </w:rPr>
+              <w:t xml:space="preserve"> = 71</w:t>
             </w:r>
           </w:p>
           <w:p>
@@ -4938,19 +5748,7 @@
               <w:rPr>
                 <w:rFonts w:ascii="Times New Roman" w:hAnsi="Times New Roman" w:cs="Times New Roman"/>
               </w:rPr>
-              <w:t>Actual power = 0.95</w:t>
-            </w:r>
-            <w:r>
-              <w:rPr>
-                <w:rFonts w:ascii="Times New Roman" w:hAnsi="Times New Roman" w:cs="Times New Roman"/>
-              </w:rPr>
-              <w:t>10185</w:t>
-            </w:r>
-            <w:r>
-              <w:rPr>
-                <w:rFonts w:ascii="Times New Roman" w:hAnsi="Times New Roman" w:cs="Times New Roman"/>
-              </w:rPr>
-              <w:t>1</w:t>
+              <w:t>Actual power = 0.95101851</w:t>
             </w:r>
           </w:p>
           <w:p>
@@ -5001,7 +5799,23 @@
                 <w:rFonts w:ascii="Times New Roman" w:hAnsi="Times New Roman" w:cs="Times New Roman"/>
                 <w:lang w:val="en-US"/>
               </w:rPr>
-              <w:t>A linear regression will be computed with intercept and slope as predictors and FlexER score as criterion.</w:t>
+              <w:t xml:space="preserve">A linear regression will be computed with intercept and slope as predictors and </w:t>
+            </w:r>
+            <w:proofErr w:type="spellStart"/>
+            <w:r>
+              <w:rPr>
+                <w:rFonts w:ascii="Times New Roman" w:hAnsi="Times New Roman" w:cs="Times New Roman"/>
+                <w:lang w:val="en-US"/>
+              </w:rPr>
+              <w:t>FlexER</w:t>
+            </w:r>
+            <w:proofErr w:type="spellEnd"/>
+            <w:r>
+              <w:rPr>
+                <w:rFonts w:ascii="Times New Roman" w:hAnsi="Times New Roman" w:cs="Times New Roman"/>
+                <w:lang w:val="en-US"/>
+              </w:rPr>
+              <w:t xml:space="preserve"> score as criterion.</w:t>
             </w:r>
           </w:p>
         </w:tc>
@@ -5054,8 +5868,6 @@
               </w:rPr>
               <w:t>– values &gt; .05 are interpreted as no association between predictor and ER flexibility.</w:t>
             </w:r>
-            <w:bookmarkStart w:id="0" w:name="_GoBack"/>
-            <w:bookmarkEnd w:id="0"/>
           </w:p>
           <w:p>
             <w:pPr>
@@ -5209,6 +6021,7 @@
               </w:rPr>
               <w:t xml:space="preserve">, and </w:t>
             </w:r>
+            <w:proofErr w:type="spellStart"/>
             <w:r>
               <w:rPr>
                 <w:rFonts w:ascii="Times New Roman" w:hAnsi="Times New Roman" w:cs="Times New Roman"/>
@@ -5216,23 +6029,12 @@
               </w:rPr>
               <w:t>levator</w:t>
             </w:r>
-            <w:r>
-              <w:rPr>
-                <w:rFonts w:ascii="Times New Roman" w:hAnsi="Times New Roman" w:cs="Times New Roman"/>
-              </w:rPr>
-              <w:t xml:space="preserve"> muscle activity</w:t>
-            </w:r>
-            <w:r>
-              <w:rPr>
-                <w:rFonts w:ascii="Times New Roman" w:hAnsi="Times New Roman" w:cs="Times New Roman"/>
-              </w:rPr>
-              <w:t xml:space="preserve"> and level-2-predictors NFC and self-control</w:t>
-            </w:r>
-            <w:r>
-              <w:rPr>
-                <w:rFonts w:ascii="Times New Roman" w:hAnsi="Times New Roman" w:cs="Times New Roman"/>
-              </w:rPr>
-              <w:t xml:space="preserve"> using subject specific intercepts and allowing random slopes for ER strategies.</w:t>
+            <w:proofErr w:type="spellEnd"/>
+            <w:r>
+              <w:rPr>
+                <w:rFonts w:ascii="Times New Roman" w:hAnsi="Times New Roman" w:cs="Times New Roman"/>
+              </w:rPr>
+              <w:t xml:space="preserve"> muscle activity and level-2-predictors NFC and self-control using subject specific intercepts and allowing random slopes for ER strategies.</w:t>
             </w:r>
           </w:p>
           <w:p>
@@ -5246,7 +6048,43 @@
               <w:rPr>
                 <w:rFonts w:ascii="Times New Roman" w:hAnsi="Times New Roman" w:cs="Times New Roman"/>
               </w:rPr>
-              <w:t>The null model and the random slopes model are calculated using lmer() of the lmerTest-package.</w:t>
+              <w:t xml:space="preserve">The null model and the random slopes model are calculated using </w:t>
+            </w:r>
+            <w:proofErr w:type="spellStart"/>
+            <w:proofErr w:type="gramStart"/>
+            <w:r>
+              <w:rPr>
+                <w:rFonts w:ascii="Times New Roman" w:hAnsi="Times New Roman" w:cs="Times New Roman"/>
+              </w:rPr>
+              <w:t>lmer</w:t>
+            </w:r>
+            <w:proofErr w:type="spellEnd"/>
+            <w:r>
+              <w:rPr>
+                <w:rFonts w:ascii="Times New Roman" w:hAnsi="Times New Roman" w:cs="Times New Roman"/>
+              </w:rPr>
+              <w:t>(</w:t>
+            </w:r>
+            <w:proofErr w:type="gramEnd"/>
+            <w:r>
+              <w:rPr>
+                <w:rFonts w:ascii="Times New Roman" w:hAnsi="Times New Roman" w:cs="Times New Roman"/>
+              </w:rPr>
+              <w:t xml:space="preserve">) of the </w:t>
+            </w:r>
+            <w:proofErr w:type="spellStart"/>
+            <w:r>
+              <w:rPr>
+                <w:rFonts w:ascii="Times New Roman" w:hAnsi="Times New Roman" w:cs="Times New Roman"/>
+              </w:rPr>
+              <w:t>lmerTest</w:t>
+            </w:r>
+            <w:proofErr w:type="spellEnd"/>
+            <w:r>
+              <w:rPr>
+                <w:rFonts w:ascii="Times New Roman" w:hAnsi="Times New Roman" w:cs="Times New Roman"/>
+              </w:rPr>
+              <w:t>-package.</w:t>
             </w:r>
           </w:p>
           <w:p>
@@ -5268,7 +6106,21 @@
               <w:rPr>
                 <w:rFonts w:ascii="Times New Roman" w:hAnsi="Times New Roman" w:cs="Times New Roman"/>
               </w:rPr>
-              <w:t>Bayes factors are computed for the MLM using the BayesFactor-package.</w:t>
+              <w:t xml:space="preserve">Bayes factors are computed for the MLM using the </w:t>
+            </w:r>
+            <w:proofErr w:type="spellStart"/>
+            <w:r>
+              <w:rPr>
+                <w:rFonts w:ascii="Times New Roman" w:hAnsi="Times New Roman" w:cs="Times New Roman"/>
+              </w:rPr>
+              <w:t>BayesFactor</w:t>
+            </w:r>
+            <w:proofErr w:type="spellEnd"/>
+            <w:r>
+              <w:rPr>
+                <w:rFonts w:ascii="Times New Roman" w:hAnsi="Times New Roman" w:cs="Times New Roman"/>
+              </w:rPr>
+              <w:t>-package.</w:t>
             </w:r>
           </w:p>
         </w:tc>
@@ -5284,11 +6136,97 @@
           </w:tcPr>
           <w:p>
             <w:pPr>
-              <w:rPr>
-                <w:rFonts w:ascii="Times New Roman" w:hAnsi="Times New Roman" w:cs="Times New Roman"/>
-                <w:lang w:val="en-US"/>
-              </w:rPr>
-            </w:pPr>
+              <w:spacing w:after="160" w:line="259" w:lineRule="auto"/>
+              <w:rPr>
+                <w:rFonts w:ascii="Times New Roman" w:hAnsi="Times New Roman" w:cs="Times New Roman"/>
+              </w:rPr>
+            </w:pPr>
+            <w:r>
+              <w:rPr>
+                <w:rFonts w:ascii="Times New Roman" w:hAnsi="Times New Roman" w:cs="Times New Roman"/>
+              </w:rPr>
+              <w:t xml:space="preserve">Fixed effects yield </w:t>
+            </w:r>
+            <w:r>
+              <w:rPr>
+                <w:rFonts w:ascii="Times New Roman" w:hAnsi="Times New Roman" w:cs="Times New Roman"/>
+                <w:i/>
+              </w:rPr>
+              <w:t>p</w:t>
+            </w:r>
+            <w:r>
+              <w:rPr>
+                <w:rFonts w:ascii="Times New Roman" w:hAnsi="Times New Roman" w:cs="Times New Roman"/>
+              </w:rPr>
+              <w:t xml:space="preserve"> &lt; .05 are interpreted as subjective values are related to </w:t>
+            </w:r>
+            <w:r>
+              <w:rPr>
+                <w:rFonts w:ascii="Times New Roman" w:hAnsi="Times New Roman" w:cs="Times New Roman"/>
+              </w:rPr>
+              <w:t>NFC and self-control</w:t>
+            </w:r>
+            <w:bookmarkStart w:id="0" w:name="_GoBack"/>
+            <w:bookmarkEnd w:id="0"/>
+            <w:r>
+              <w:rPr>
+                <w:rFonts w:ascii="Times New Roman" w:hAnsi="Times New Roman" w:cs="Times New Roman"/>
+              </w:rPr>
+              <w:t xml:space="preserve">. Subjective values are interpreted as not being related to subjective effort if </w:t>
+            </w:r>
+            <w:r>
+              <w:rPr>
+                <w:rFonts w:ascii="Times New Roman" w:hAnsi="Times New Roman" w:cs="Times New Roman"/>
+                <w:i/>
+              </w:rPr>
+              <w:t>p</w:t>
+            </w:r>
+            <w:r>
+              <w:rPr>
+                <w:rFonts w:ascii="Times New Roman" w:hAnsi="Times New Roman" w:cs="Times New Roman"/>
+              </w:rPr>
+              <w:t xml:space="preserve"> &gt; .05.</w:t>
+            </w:r>
+          </w:p>
+          <w:p>
+            <w:pPr>
+              <w:spacing w:after="160" w:line="259" w:lineRule="auto"/>
+              <w:rPr>
+                <w:rFonts w:ascii="Times New Roman" w:hAnsi="Times New Roman" w:cs="Times New Roman"/>
+              </w:rPr>
+            </w:pPr>
+            <w:r>
+              <w:rPr>
+                <w:rFonts w:ascii="Times New Roman" w:hAnsi="Times New Roman" w:cs="Times New Roman"/>
+              </w:rPr>
+              <w:t xml:space="preserve">The Bayes factor </w:t>
+            </w:r>
+            <w:r>
+              <w:rPr>
+                <w:rFonts w:ascii="Times New Roman" w:hAnsi="Times New Roman" w:cs="Times New Roman"/>
+                <w:i/>
+              </w:rPr>
+              <w:t>BF10</w:t>
+            </w:r>
+            <w:r>
+              <w:rPr>
+                <w:rFonts w:ascii="Times New Roman" w:hAnsi="Times New Roman" w:cs="Times New Roman"/>
+              </w:rPr>
+              <w:t xml:space="preserve"> is reported alongside every </w:t>
+            </w:r>
+            <w:r>
+              <w:rPr>
+                <w:rFonts w:ascii="Times New Roman" w:hAnsi="Times New Roman" w:cs="Times New Roman"/>
+                <w:i/>
+              </w:rPr>
+              <w:t>p</w:t>
+            </w:r>
+            <w:r>
+              <w:rPr>
+                <w:rFonts w:ascii="Times New Roman" w:hAnsi="Times New Roman" w:cs="Times New Roman"/>
+              </w:rPr>
+              <w:t>-value to assess the strength of evidence.</w:t>
+            </w:r>
           </w:p>
         </w:tc>
       </w:tr>

</xml_diff>

<commit_message>
added output to H5b
</commit_message>
<xml_diff>
--- a/02_Hypotheses/Design_Table_T2.docx
+++ b/02_Hypotheses/Design_Table_T2.docx
@@ -4765,13 +4765,7 @@
               <w:rPr>
                 <w:rFonts w:ascii="Times New Roman" w:hAnsi="Times New Roman" w:cs="Times New Roman"/>
               </w:rPr>
-              <w:t xml:space="preserve">ntrality parameter </w:t>
-            </w:r>
-            <w:r>
-              <w:rPr>
-                <w:rFonts w:ascii="Times New Roman" w:hAnsi="Times New Roman" w:cs="Times New Roman"/>
-              </w:rPr>
-              <w:t>λ = 19.8</w:t>
+              <w:t>ntrality parameter λ = 19.8</w:t>
             </w:r>
           </w:p>
           <w:p>
@@ -4835,13 +4829,7 @@
               <w:rPr>
                 <w:rFonts w:ascii="Times New Roman" w:hAnsi="Times New Roman" w:cs="Times New Roman"/>
               </w:rPr>
-              <w:t>Actual power = 0.95</w:t>
-            </w:r>
-            <w:r>
-              <w:rPr>
-                <w:rFonts w:ascii="Times New Roman" w:hAnsi="Times New Roman" w:cs="Times New Roman"/>
-              </w:rPr>
-              <w:t>00756</w:t>
+              <w:t>Actual power = 0.9500756</w:t>
             </w:r>
           </w:p>
           <w:p>
@@ -4933,13 +4921,7 @@
               <w:rPr>
                 <w:rFonts w:ascii="Times New Roman" w:hAnsi="Times New Roman" w:cs="Times New Roman"/>
               </w:rPr>
-              <w:t xml:space="preserve">tions, </w:t>
-            </w:r>
-            <w:r>
-              <w:rPr>
-                <w:rFonts w:ascii="Times New Roman" w:hAnsi="Times New Roman" w:cs="Times New Roman"/>
-              </w:rPr>
-              <w:t>that a higher SVs should lead almost certainly to the choice of the respective strategy)</w:t>
+              <w:t>tions, that a higher SVs should lead almost certainly to the choice of the respective strategy)</w:t>
             </w:r>
           </w:p>
           <w:p>
@@ -5032,6 +5014,61 @@
               </w:rPr>
               <w:t>X param σ = 1</w:t>
             </w:r>
+          </w:p>
+          <w:p>
+            <w:pPr>
+              <w:rPr>
+                <w:rFonts w:ascii="Times New Roman" w:hAnsi="Times New Roman" w:cs="Times New Roman"/>
+              </w:rPr>
+            </w:pPr>
+            <w:r>
+              <w:rPr>
+                <w:rFonts w:ascii="Times New Roman" w:hAnsi="Times New Roman" w:cs="Times New Roman"/>
+                <w:u w:val="single"/>
+              </w:rPr>
+              <w:t>Output:</w:t>
+            </w:r>
+            <w:r>
+              <w:rPr>
+                <w:rFonts w:ascii="Times New Roman" w:hAnsi="Times New Roman" w:cs="Times New Roman"/>
+                <w:u w:val="single"/>
+              </w:rPr>
+              <w:br/>
+            </w:r>
+            <w:r>
+              <w:rPr>
+                <w:rFonts w:ascii="Times New Roman" w:hAnsi="Times New Roman" w:cs="Times New Roman"/>
+              </w:rPr>
+              <w:t>Critical z = 1.6448536</w:t>
+            </w:r>
+          </w:p>
+          <w:p>
+            <w:pPr>
+              <w:rPr>
+                <w:rFonts w:ascii="Times New Roman" w:hAnsi="Times New Roman" w:cs="Times New Roman"/>
+              </w:rPr>
+            </w:pPr>
+            <w:r>
+              <w:rPr>
+                <w:rFonts w:ascii="Times New Roman" w:hAnsi="Times New Roman" w:cs="Times New Roman"/>
+              </w:rPr>
+              <w:t>Total sample size = 25</w:t>
+            </w:r>
+          </w:p>
+          <w:p>
+            <w:pPr>
+              <w:rPr>
+                <w:rFonts w:ascii="Times New Roman" w:hAnsi="Times New Roman" w:cs="Times New Roman"/>
+              </w:rPr>
+            </w:pPr>
+            <w:r>
+              <w:rPr>
+                <w:rFonts w:ascii="Times New Roman" w:hAnsi="Times New Roman" w:cs="Times New Roman"/>
+              </w:rPr>
+              <w:t>Actual power = 0.9528726</w:t>
+            </w:r>
+            <w:bookmarkStart w:id="0" w:name="_GoBack"/>
+            <w:bookmarkEnd w:id="0"/>
           </w:p>
         </w:tc>
         <w:tc>
@@ -5169,13 +5206,7 @@
               <w:rPr>
                 <w:rFonts w:ascii="Times New Roman" w:hAnsi="Times New Roman" w:cs="Times New Roman"/>
               </w:rPr>
-              <w:t>χ²</w:t>
-            </w:r>
-            <w:r>
-              <w:rPr>
-                <w:rFonts w:ascii="Times New Roman" w:hAnsi="Times New Roman" w:cs="Times New Roman"/>
-              </w:rPr>
-              <w:t xml:space="preserve"> yields </w:t>
+              <w:t xml:space="preserve">χ² yields </w:t>
             </w:r>
             <w:r>
               <w:rPr>
@@ -5340,8 +5371,6 @@
               </w:rPr>
               <w:t xml:space="preserve"> &gt; .05.</w:t>
             </w:r>
-            <w:bookmarkStart w:id="0" w:name="_GoBack"/>
-            <w:bookmarkEnd w:id="0"/>
           </w:p>
           <w:p>
             <w:pPr>
@@ -5511,7 +5540,20 @@
               <w:rPr>
                 <w:rFonts w:ascii="Times New Roman" w:hAnsi="Times New Roman" w:cs="Times New Roman"/>
               </w:rPr>
-              <w:t>Effect size f² = 015 (as there is no evidence in the literature, we assume a medium sized effect)</w:t>
+              <w:lastRenderedPageBreak/>
+              <w:t>Effect size f² = 0</w:t>
+            </w:r>
+            <w:r>
+              <w:rPr>
+                <w:rFonts w:ascii="Times New Roman" w:hAnsi="Times New Roman" w:cs="Times New Roman"/>
+              </w:rPr>
+              <w:t>.</w:t>
+            </w:r>
+            <w:r>
+              <w:rPr>
+                <w:rFonts w:ascii="Times New Roman" w:hAnsi="Times New Roman" w:cs="Times New Roman"/>
+              </w:rPr>
+              <w:t>15 (as there is no evidence in the literature, we assume a medium sized effect)</w:t>
             </w:r>
           </w:p>
           <w:p>
@@ -5550,7 +5592,6 @@
               <w:rPr>
                 <w:rFonts w:ascii="Times New Roman" w:hAnsi="Times New Roman" w:cs="Times New Roman"/>
               </w:rPr>
-              <w:lastRenderedPageBreak/>
               <w:t>Number of predictors = 2</w:t>
             </w:r>
           </w:p>
@@ -5701,7 +5742,15 @@
                 <w:rFonts w:ascii="Times New Roman" w:hAnsi="Times New Roman" w:cs="Times New Roman"/>
                 <w:lang w:val="en-US"/>
               </w:rPr>
-              <w:t>A linear regression will be computed with intercept and slope as predictors and FlexER score as criterion.</w:t>
+              <w:t xml:space="preserve">A linear regression will be computed with intercept and </w:t>
+            </w:r>
+            <w:r>
+              <w:rPr>
+                <w:rFonts w:ascii="Times New Roman" w:hAnsi="Times New Roman" w:cs="Times New Roman"/>
+                <w:lang w:val="en-US"/>
+              </w:rPr>
+              <w:lastRenderedPageBreak/>
+              <w:t>slope as predictors and FlexER score as criterion.</w:t>
             </w:r>
           </w:p>
         </w:tc>
@@ -5726,6 +5775,7 @@
               <w:rPr>
                 <w:rFonts w:ascii="Times New Roman" w:hAnsi="Times New Roman" w:cs="Times New Roman"/>
               </w:rPr>
+              <w:lastRenderedPageBreak/>
               <w:t xml:space="preserve">β yield </w:t>
             </w:r>
             <w:r>
@@ -5752,7 +5802,14 @@
               <w:rPr>
                 <w:rFonts w:ascii="Times New Roman" w:hAnsi="Times New Roman" w:cs="Times New Roman"/>
               </w:rPr>
-              <w:t>– values &gt; .05 are interpreted as no association between predictor and ER flexibility.</w:t>
+              <w:t xml:space="preserve">– values &gt; .05 are </w:t>
+            </w:r>
+            <w:r>
+              <w:rPr>
+                <w:rFonts w:ascii="Times New Roman" w:hAnsi="Times New Roman" w:cs="Times New Roman"/>
+              </w:rPr>
+              <w:lastRenderedPageBreak/>
+              <w:t>interpreted as no association between predictor and ER flexibility.</w:t>
             </w:r>
           </w:p>
           <w:p>
@@ -5767,7 +5824,6 @@
               <w:rPr>
                 <w:rFonts w:ascii="Times New Roman" w:hAnsi="Times New Roman" w:cs="Times New Roman"/>
               </w:rPr>
-              <w:lastRenderedPageBreak/>
               <w:t xml:space="preserve">The Bayes factor </w:t>
             </w:r>
             <w:r>

</xml_diff>

<commit_message>
changed numbers of Hs
</commit_message>
<xml_diff>
--- a/02_Hypotheses/Design_Table_T2.docx
+++ b/02_Hypotheses/Design_Table_T2.docx
@@ -29,7 +29,7 @@
           </w:tcPr>
           <w:p>
             <w:pPr>
-              <w:spacing w:after="160" w:line="259" w:lineRule="auto"/>
+              <w:spacing w:after="160"/>
               <w:rPr>
                 <w:rFonts w:ascii="Times New Roman" w:hAnsi="Times New Roman" w:cs="Times New Roman"/>
                 <w:b/>
@@ -57,7 +57,7 @@
           </w:tcPr>
           <w:p>
             <w:pPr>
-              <w:spacing w:after="160" w:line="259" w:lineRule="auto"/>
+              <w:spacing w:after="160"/>
               <w:rPr>
                 <w:rFonts w:ascii="Times New Roman" w:hAnsi="Times New Roman" w:cs="Times New Roman"/>
                 <w:b/>
@@ -85,7 +85,7 @@
           </w:tcPr>
           <w:p>
             <w:pPr>
-              <w:spacing w:after="160" w:line="259" w:lineRule="auto"/>
+              <w:spacing w:after="160"/>
               <w:rPr>
                 <w:rFonts w:ascii="Times New Roman" w:hAnsi="Times New Roman" w:cs="Times New Roman"/>
                 <w:b/>
@@ -113,7 +113,7 @@
           </w:tcPr>
           <w:p>
             <w:pPr>
-              <w:spacing w:after="160" w:line="259" w:lineRule="auto"/>
+              <w:spacing w:after="160"/>
               <w:rPr>
                 <w:rFonts w:ascii="Times New Roman" w:hAnsi="Times New Roman" w:cs="Times New Roman"/>
                 <w:b/>
@@ -141,7 +141,7 @@
           </w:tcPr>
           <w:p>
             <w:pPr>
-              <w:spacing w:after="160" w:line="259" w:lineRule="auto"/>
+              <w:spacing w:after="160"/>
               <w:rPr>
                 <w:rFonts w:ascii="Times New Roman" w:hAnsi="Times New Roman" w:cs="Times New Roman"/>
                 <w:b/>
@@ -770,7 +770,7 @@
           </w:tcPr>
           <w:p>
             <w:pPr>
-              <w:spacing w:after="160" w:line="259" w:lineRule="auto"/>
+              <w:spacing w:after="160"/>
               <w:rPr>
                 <w:rFonts w:ascii="Times New Roman" w:hAnsi="Times New Roman" w:cs="Times New Roman"/>
               </w:rPr>
@@ -852,7 +852,7 @@
           </w:p>
           <w:p>
             <w:pPr>
-              <w:spacing w:after="160" w:line="259" w:lineRule="auto"/>
+              <w:spacing w:after="160"/>
               <w:rPr>
                 <w:rFonts w:ascii="Times New Roman" w:hAnsi="Times New Roman" w:cs="Times New Roman"/>
               </w:rPr>
@@ -986,7 +986,6 @@
                 <w:rFonts w:ascii="Times New Roman" w:hAnsi="Times New Roman" w:cs="Times New Roman"/>
               </w:rPr>
             </w:pPr>
-            <w:bookmarkStart w:id="0" w:name="_GoBack" w:colFirst="0" w:colLast="0"/>
             <w:r>
               <w:rPr>
                 <w:rFonts w:ascii="Times New Roman" w:hAnsi="Times New Roman" w:cs="Times New Roman"/>
@@ -1206,21 +1205,21 @@
               <w:rPr>
                 <w:rFonts w:ascii="Times New Roman" w:hAnsi="Times New Roman" w:cs="Times New Roman"/>
               </w:rPr>
+              <w:t>Corr among rep measures = 0.5</w:t>
+            </w:r>
+          </w:p>
+          <w:p>
+            <w:pPr>
+              <w:rPr>
+                <w:rFonts w:ascii="Times New Roman" w:hAnsi="Times New Roman" w:cs="Times New Roman"/>
+              </w:rPr>
+            </w:pPr>
+            <w:proofErr w:type="spellStart"/>
+            <w:r>
+              <w:rPr>
+                <w:rFonts w:ascii="Times New Roman" w:hAnsi="Times New Roman" w:cs="Times New Roman"/>
+              </w:rPr>
               <w:lastRenderedPageBreak/>
-              <w:t>Corr among rep measures = 0.5</w:t>
-            </w:r>
-          </w:p>
-          <w:p>
-            <w:pPr>
-              <w:rPr>
-                <w:rFonts w:ascii="Times New Roman" w:hAnsi="Times New Roman" w:cs="Times New Roman"/>
-              </w:rPr>
-            </w:pPr>
-            <w:proofErr w:type="spellStart"/>
-            <w:r>
-              <w:rPr>
-                <w:rFonts w:ascii="Times New Roman" w:hAnsi="Times New Roman" w:cs="Times New Roman"/>
-              </w:rPr>
               <w:t>Nonsphericity</w:t>
             </w:r>
             <w:proofErr w:type="spellEnd"/>
@@ -1527,21 +1526,21 @@
               <w:rPr>
                 <w:rFonts w:ascii="Times New Roman" w:hAnsi="Times New Roman" w:cs="Times New Roman"/>
               </w:rPr>
+              <w:t>emmeans</w:t>
+            </w:r>
+            <w:proofErr w:type="spellEnd"/>
+            <w:r>
+              <w:rPr>
+                <w:rFonts w:ascii="Times New Roman" w:hAnsi="Times New Roman" w:cs="Times New Roman"/>
+              </w:rPr>
+              <w:t xml:space="preserve">() function from the </w:t>
+            </w:r>
+            <w:proofErr w:type="spellStart"/>
+            <w:r>
+              <w:rPr>
+                <w:rFonts w:ascii="Times New Roman" w:hAnsi="Times New Roman" w:cs="Times New Roman"/>
+              </w:rPr>
               <w:lastRenderedPageBreak/>
-              <w:t>emmeans</w:t>
-            </w:r>
-            <w:proofErr w:type="spellEnd"/>
-            <w:r>
-              <w:rPr>
-                <w:rFonts w:ascii="Times New Roman" w:hAnsi="Times New Roman" w:cs="Times New Roman"/>
-              </w:rPr>
-              <w:t xml:space="preserve">() function from the </w:t>
-            </w:r>
-            <w:proofErr w:type="spellStart"/>
-            <w:r>
-              <w:rPr>
-                <w:rFonts w:ascii="Times New Roman" w:hAnsi="Times New Roman" w:cs="Times New Roman"/>
-              </w:rPr>
               <w:t>emmeans</w:t>
             </w:r>
             <w:proofErr w:type="spellEnd"/>
@@ -1599,7 +1598,7 @@
           </w:tcPr>
           <w:p>
             <w:pPr>
-              <w:spacing w:after="160" w:line="259" w:lineRule="auto"/>
+              <w:spacing w:after="160"/>
               <w:rPr>
                 <w:rFonts w:ascii="Times New Roman" w:hAnsi="Times New Roman" w:cs="Times New Roman"/>
               </w:rPr>
@@ -1702,7 +1701,7 @@
           </w:p>
           <w:p>
             <w:pPr>
-              <w:spacing w:after="160" w:line="259" w:lineRule="auto"/>
+              <w:spacing w:after="160"/>
               <w:rPr>
                 <w:rFonts w:ascii="Times New Roman" w:hAnsi="Times New Roman" w:cs="Times New Roman"/>
               </w:rPr>
@@ -1743,14 +1742,14 @@
               <w:rPr>
                 <w:rFonts w:ascii="Times New Roman" w:hAnsi="Times New Roman" w:cs="Times New Roman"/>
               </w:rPr>
-              <w:t xml:space="preserve">, magnitude and direction are </w:t>
+              <w:t xml:space="preserve">, magnitude and direction are inferred from the respective estimate. </w:t>
             </w:r>
             <w:r>
               <w:rPr>
                 <w:rFonts w:ascii="Times New Roman" w:hAnsi="Times New Roman" w:cs="Times New Roman"/>
               </w:rPr>
               <w:lastRenderedPageBreak/>
-              <w:t xml:space="preserve">inferred from the respective estimate. Values of </w:t>
+              <w:t xml:space="preserve">Values of </w:t>
             </w:r>
             <w:r>
               <w:rPr>
@@ -1838,7 +1837,6 @@
           </w:p>
         </w:tc>
       </w:tr>
-      <w:bookmarkEnd w:id="0"/>
       <w:tr>
         <w:trPr>
           <w:trHeight w:val="1277"/>
@@ -2484,7 +2482,7 @@
           </w:tcPr>
           <w:p>
             <w:pPr>
-              <w:spacing w:after="160" w:line="259" w:lineRule="auto"/>
+              <w:spacing w:after="160"/>
               <w:rPr>
                 <w:rFonts w:ascii="Times New Roman" w:hAnsi="Times New Roman" w:cs="Times New Roman"/>
               </w:rPr>
@@ -2604,7 +2602,7 @@
           </w:p>
           <w:p>
             <w:pPr>
-              <w:spacing w:after="160" w:line="259" w:lineRule="auto"/>
+              <w:spacing w:after="160"/>
               <w:rPr>
                 <w:rFonts w:ascii="Times New Roman" w:hAnsi="Times New Roman" w:cs="Times New Roman"/>
               </w:rPr>
@@ -2776,7 +2774,13 @@
                 <w:rFonts w:ascii="Times New Roman" w:hAnsi="Times New Roman" w:cs="Times New Roman"/>
               </w:rPr>
               <w:lastRenderedPageBreak/>
-              <w:t>2.) Do ER strategies require cognitive effort? (Manipulation check)</w:t>
+              <w:t>3</w:t>
+            </w:r>
+            <w:r>
+              <w:rPr>
+                <w:rFonts w:ascii="Times New Roman" w:hAnsi="Times New Roman" w:cs="Times New Roman"/>
+              </w:rPr>
+              <w:t>.) Do ER strategies require cognitive effort? (Manipulation check)</w:t>
             </w:r>
           </w:p>
         </w:tc>
@@ -2800,7 +2804,13 @@
               <w:rPr>
                 <w:rFonts w:ascii="Times New Roman" w:hAnsi="Times New Roman" w:cs="Times New Roman"/>
               </w:rPr>
-              <w:t>2a) Subjective effort (effort ratings) is greater after using an emotion regulation strategy (distraction, distancing, suppression) compared to active viewing.</w:t>
+              <w:t>3</w:t>
+            </w:r>
+            <w:r>
+              <w:rPr>
+                <w:rFonts w:ascii="Times New Roman" w:hAnsi="Times New Roman" w:cs="Times New Roman"/>
+              </w:rPr>
+              <w:t>a) Subjective effort (effort ratings) is greater after using an emotion regulation strategy (distraction, distancing, suppression) compared to active viewing.</w:t>
             </w:r>
           </w:p>
         </w:tc>
@@ -3366,7 +3376,7 @@
           </w:tcPr>
           <w:p>
             <w:pPr>
-              <w:spacing w:after="160" w:line="259" w:lineRule="auto"/>
+              <w:spacing w:after="160"/>
               <w:rPr>
                 <w:rFonts w:ascii="Times New Roman" w:hAnsi="Times New Roman" w:cs="Times New Roman"/>
               </w:rPr>
@@ -3448,7 +3458,7 @@
           </w:p>
           <w:p>
             <w:pPr>
-              <w:spacing w:after="160" w:line="259" w:lineRule="auto"/>
+              <w:spacing w:after="160"/>
               <w:rPr>
                 <w:rFonts w:ascii="Times New Roman" w:hAnsi="Times New Roman" w:cs="Times New Roman"/>
               </w:rPr>
@@ -3604,7 +3614,13 @@
               <w:rPr>
                 <w:rFonts w:ascii="Times New Roman" w:hAnsi="Times New Roman" w:cs="Times New Roman"/>
               </w:rPr>
-              <w:t xml:space="preserve">2b) Majority of participants reuse the strategy that was least effortful for them. </w:t>
+              <w:t>3</w:t>
+            </w:r>
+            <w:r>
+              <w:rPr>
+                <w:rFonts w:ascii="Times New Roman" w:hAnsi="Times New Roman" w:cs="Times New Roman"/>
+              </w:rPr>
+              <w:t xml:space="preserve">b) Majority of participants reuse the strategy that was least effortful for them. </w:t>
             </w:r>
           </w:p>
         </w:tc>
@@ -3717,7 +3733,13 @@
               <w:rPr>
                 <w:rFonts w:ascii="Times New Roman" w:hAnsi="Times New Roman" w:cs="Times New Roman"/>
               </w:rPr>
-              <w:t>3.) Which variables can predict individual subjective values of ER strategies?</w:t>
+              <w:t>4</w:t>
+            </w:r>
+            <w:r>
+              <w:rPr>
+                <w:rFonts w:ascii="Times New Roman" w:hAnsi="Times New Roman" w:cs="Times New Roman"/>
+              </w:rPr>
+              <w:t>.) Which variables can predict individual subjective values of ER strategies?</w:t>
             </w:r>
           </w:p>
         </w:tc>
@@ -3733,16 +3755,16 @@
           </w:tcPr>
           <w:p>
             <w:pPr>
-              <w:spacing w:after="160" w:line="259" w:lineRule="auto"/>
-              <w:rPr>
-                <w:rFonts w:ascii="Times New Roman" w:hAnsi="Times New Roman" w:cs="Times New Roman"/>
-              </w:rPr>
-            </w:pPr>
-            <w:r>
-              <w:rPr>
-                <w:rFonts w:ascii="Times New Roman" w:hAnsi="Times New Roman" w:cs="Times New Roman"/>
-              </w:rPr>
-              <w:t>3</w:t>
+              <w:spacing w:after="160"/>
+              <w:rPr>
+                <w:rFonts w:ascii="Times New Roman" w:hAnsi="Times New Roman" w:cs="Times New Roman"/>
+              </w:rPr>
+            </w:pPr>
+            <w:r>
+              <w:rPr>
+                <w:rFonts w:ascii="Times New Roman" w:hAnsi="Times New Roman" w:cs="Times New Roman"/>
+              </w:rPr>
+              <w:t>4</w:t>
             </w:r>
             <w:r>
               <w:rPr>
@@ -3811,6 +3833,7 @@
                 <w:rFonts w:ascii="Times New Roman" w:hAnsi="Times New Roman" w:cs="Times New Roman"/>
                 <w:u w:val="single"/>
               </w:rPr>
+              <w:lastRenderedPageBreak/>
               <w:t>Input</w:t>
             </w:r>
             <w:r>
@@ -3830,7 +3853,6 @@
               <w:rPr>
                 <w:rFonts w:ascii="Times New Roman" w:hAnsi="Times New Roman" w:cs="Times New Roman"/>
               </w:rPr>
-              <w:lastRenderedPageBreak/>
               <w:t>Tail(s) = One</w:t>
             </w:r>
           </w:p>
@@ -4076,7 +4098,7 @@
           </w:tcPr>
           <w:p>
             <w:pPr>
-              <w:spacing w:after="160" w:line="259" w:lineRule="auto"/>
+              <w:spacing w:after="160"/>
               <w:rPr>
                 <w:rFonts w:ascii="Times New Roman" w:hAnsi="Times New Roman" w:cs="Times New Roman"/>
               </w:rPr>
@@ -4126,7 +4148,7 @@
           </w:p>
           <w:p>
             <w:pPr>
-              <w:spacing w:after="160" w:line="259" w:lineRule="auto"/>
+              <w:spacing w:after="160"/>
               <w:rPr>
                 <w:rFonts w:ascii="Times New Roman" w:hAnsi="Times New Roman" w:cs="Times New Roman"/>
               </w:rPr>
@@ -4176,15 +4198,15 @@
           </w:p>
           <w:p>
             <w:pPr>
-              <w:spacing w:after="160" w:line="259" w:lineRule="auto"/>
-              <w:rPr>
-                <w:rFonts w:ascii="Times New Roman" w:hAnsi="Times New Roman" w:cs="Times New Roman"/>
-              </w:rPr>
-            </w:pPr>
-          </w:p>
-          <w:p>
-            <w:pPr>
-              <w:spacing w:after="160" w:line="259" w:lineRule="auto"/>
+              <w:spacing w:after="160"/>
+              <w:rPr>
+                <w:rFonts w:ascii="Times New Roman" w:hAnsi="Times New Roman" w:cs="Times New Roman"/>
+              </w:rPr>
+            </w:pPr>
+          </w:p>
+          <w:p>
+            <w:pPr>
+              <w:spacing w:after="160"/>
               <w:rPr>
                 <w:rFonts w:ascii="Times New Roman" w:hAnsi="Times New Roman" w:cs="Times New Roman"/>
               </w:rPr>
@@ -4223,7 +4245,7 @@
           </w:tcPr>
           <w:p>
             <w:pPr>
-              <w:spacing w:after="160" w:line="259" w:lineRule="auto"/>
+              <w:spacing w:after="160"/>
               <w:rPr>
                 <w:rFonts w:ascii="Times New Roman" w:hAnsi="Times New Roman" w:cs="Times New Roman"/>
               </w:rPr>
@@ -4264,7 +4286,7 @@
           </w:p>
           <w:p>
             <w:pPr>
-              <w:spacing w:after="160" w:line="259" w:lineRule="auto"/>
+              <w:spacing w:after="160"/>
               <w:rPr>
                 <w:rFonts w:ascii="Times New Roman" w:hAnsi="Times New Roman" w:cs="Times New Roman"/>
               </w:rPr>
@@ -4320,7 +4342,7 @@
           </w:tcPr>
           <w:p>
             <w:pPr>
-              <w:spacing w:after="160" w:line="259" w:lineRule="auto"/>
+              <w:spacing w:after="160"/>
               <w:rPr>
                 <w:rFonts w:ascii="Times New Roman" w:hAnsi="Times New Roman" w:cs="Times New Roman"/>
               </w:rPr>
@@ -4339,16 +4361,16 @@
           </w:tcPr>
           <w:p>
             <w:pPr>
-              <w:spacing w:after="160" w:line="259" w:lineRule="auto"/>
-              <w:rPr>
-                <w:rFonts w:ascii="Times New Roman" w:hAnsi="Times New Roman" w:cs="Times New Roman"/>
-              </w:rPr>
-            </w:pPr>
-            <w:r>
-              <w:rPr>
-                <w:rFonts w:ascii="Times New Roman" w:hAnsi="Times New Roman" w:cs="Times New Roman"/>
-              </w:rPr>
-              <w:t>3</w:t>
+              <w:spacing w:after="160"/>
+              <w:rPr>
+                <w:rFonts w:ascii="Times New Roman" w:hAnsi="Times New Roman" w:cs="Times New Roman"/>
+              </w:rPr>
+            </w:pPr>
+            <w:r>
+              <w:rPr>
+                <w:rFonts w:ascii="Times New Roman" w:hAnsi="Times New Roman" w:cs="Times New Roman"/>
+              </w:rPr>
+              <w:t>4</w:t>
             </w:r>
             <w:r>
               <w:rPr>
@@ -4381,7 +4403,7 @@
           </w:tcPr>
           <w:p>
             <w:pPr>
-              <w:spacing w:after="160" w:line="259" w:lineRule="auto"/>
+              <w:spacing w:after="160"/>
               <w:rPr>
                 <w:rFonts w:ascii="Times New Roman" w:hAnsi="Times New Roman" w:cs="Times New Roman"/>
               </w:rPr>
@@ -4399,7 +4421,7 @@
           </w:tcPr>
           <w:p>
             <w:pPr>
-              <w:spacing w:after="160" w:line="259" w:lineRule="auto"/>
+              <w:spacing w:after="160"/>
               <w:rPr>
                 <w:rFonts w:ascii="Times New Roman" w:hAnsi="Times New Roman" w:cs="Times New Roman"/>
               </w:rPr>
@@ -4418,7 +4440,7 @@
           </w:tcPr>
           <w:p>
             <w:pPr>
-              <w:spacing w:after="160" w:line="259" w:lineRule="auto"/>
+              <w:spacing w:after="160"/>
               <w:rPr>
                 <w:rFonts w:ascii="Times New Roman" w:hAnsi="Times New Roman" w:cs="Times New Roman"/>
               </w:rPr>
@@ -4458,7 +4480,7 @@
           </w:p>
           <w:p>
             <w:pPr>
-              <w:spacing w:after="160" w:line="259" w:lineRule="auto"/>
+              <w:spacing w:after="160"/>
               <w:rPr>
                 <w:rFonts w:ascii="Times New Roman" w:hAnsi="Times New Roman" w:cs="Times New Roman"/>
               </w:rPr>
@@ -4513,7 +4535,7 @@
           </w:tcPr>
           <w:p>
             <w:pPr>
-              <w:spacing w:after="160" w:line="259" w:lineRule="auto"/>
+              <w:spacing w:after="160"/>
               <w:rPr>
                 <w:rFonts w:ascii="Times New Roman" w:hAnsi="Times New Roman" w:cs="Times New Roman"/>
               </w:rPr>
@@ -4532,16 +4554,16 @@
           </w:tcPr>
           <w:p>
             <w:pPr>
-              <w:spacing w:after="160" w:line="259" w:lineRule="auto"/>
-              <w:rPr>
-                <w:rFonts w:ascii="Times New Roman" w:hAnsi="Times New Roman" w:cs="Times New Roman"/>
-              </w:rPr>
-            </w:pPr>
-            <w:r>
-              <w:rPr>
-                <w:rFonts w:ascii="Times New Roman" w:hAnsi="Times New Roman" w:cs="Times New Roman"/>
-              </w:rPr>
-              <w:t>3</w:t>
+              <w:spacing w:after="160"/>
+              <w:rPr>
+                <w:rFonts w:ascii="Times New Roman" w:hAnsi="Times New Roman" w:cs="Times New Roman"/>
+              </w:rPr>
+            </w:pPr>
+            <w:r>
+              <w:rPr>
+                <w:rFonts w:ascii="Times New Roman" w:hAnsi="Times New Roman" w:cs="Times New Roman"/>
+              </w:rPr>
+              <w:t>4</w:t>
             </w:r>
             <w:r>
               <w:rPr>
@@ -4593,7 +4615,7 @@
           </w:tcPr>
           <w:p>
             <w:pPr>
-              <w:spacing w:after="160" w:line="259" w:lineRule="auto"/>
+              <w:spacing w:after="160"/>
               <w:rPr>
                 <w:rFonts w:ascii="Times New Roman" w:hAnsi="Times New Roman" w:cs="Times New Roman"/>
               </w:rPr>
@@ -4611,7 +4633,7 @@
           </w:tcPr>
           <w:p>
             <w:pPr>
-              <w:spacing w:after="160" w:line="259" w:lineRule="auto"/>
+              <w:spacing w:after="160"/>
               <w:rPr>
                 <w:rFonts w:ascii="Times New Roman" w:hAnsi="Times New Roman" w:cs="Times New Roman"/>
               </w:rPr>
@@ -4630,7 +4652,7 @@
           </w:tcPr>
           <w:p>
             <w:pPr>
-              <w:spacing w:after="160" w:line="259" w:lineRule="auto"/>
+              <w:spacing w:after="160"/>
               <w:rPr>
                 <w:rFonts w:ascii="Times New Roman" w:hAnsi="Times New Roman" w:cs="Times New Roman"/>
               </w:rPr>
@@ -4696,7 +4718,7 @@
           </w:p>
           <w:p>
             <w:pPr>
-              <w:spacing w:after="160" w:line="259" w:lineRule="auto"/>
+              <w:spacing w:after="160"/>
               <w:rPr>
                 <w:rFonts w:ascii="Times New Roman" w:hAnsi="Times New Roman" w:cs="Times New Roman"/>
               </w:rPr>
@@ -4778,7 +4800,13 @@
               <w:rPr>
                 <w:rFonts w:ascii="Times New Roman" w:hAnsi="Times New Roman" w:cs="Times New Roman"/>
               </w:rPr>
-              <w:t xml:space="preserve">3d) </w:t>
+              <w:t>4</w:t>
+            </w:r>
+            <w:r>
+              <w:rPr>
+                <w:rFonts w:ascii="Times New Roman" w:hAnsi="Times New Roman" w:cs="Times New Roman"/>
+              </w:rPr>
+              <w:t xml:space="preserve">d) </w:t>
             </w:r>
             <w:proofErr w:type="spellStart"/>
             <w:r>
@@ -4844,7 +4872,7 @@
           </w:tcPr>
           <w:p>
             <w:pPr>
-              <w:spacing w:after="160" w:line="259" w:lineRule="auto"/>
+              <w:spacing w:after="160"/>
               <w:rPr>
                 <w:rFonts w:ascii="Times New Roman" w:hAnsi="Times New Roman" w:cs="Times New Roman"/>
               </w:rPr>
@@ -4991,7 +5019,13 @@
                 <w:rFonts w:ascii="Times New Roman" w:hAnsi="Times New Roman" w:cs="Times New Roman"/>
               </w:rPr>
               <w:lastRenderedPageBreak/>
-              <w:t>4.) Is the effort required for an ER strategy the best predictor for subjective values of ER strategies?</w:t>
+              <w:t>5</w:t>
+            </w:r>
+            <w:r>
+              <w:rPr>
+                <w:rFonts w:ascii="Times New Roman" w:hAnsi="Times New Roman" w:cs="Times New Roman"/>
+              </w:rPr>
+              <w:t>.) Is the effort required for an ER strategy the best predictor for subjective values of ER strategies?</w:t>
             </w:r>
           </w:p>
         </w:tc>
@@ -5007,16 +5041,22 @@
           </w:tcPr>
           <w:p>
             <w:pPr>
-              <w:spacing w:after="160" w:line="259" w:lineRule="auto"/>
-              <w:rPr>
-                <w:rFonts w:ascii="Times New Roman" w:hAnsi="Times New Roman" w:cs="Times New Roman"/>
-              </w:rPr>
-            </w:pPr>
-            <w:r>
-              <w:rPr>
-                <w:rFonts w:ascii="Times New Roman" w:hAnsi="Times New Roman" w:cs="Times New Roman"/>
-              </w:rPr>
-              <w:t xml:space="preserve">4a) Subjective values decline with increasing effort, even after controlling for task performance measured by subjective arousal ratings, </w:t>
+              <w:spacing w:after="160"/>
+              <w:rPr>
+                <w:rFonts w:ascii="Times New Roman" w:hAnsi="Times New Roman" w:cs="Times New Roman"/>
+              </w:rPr>
+            </w:pPr>
+            <w:r>
+              <w:rPr>
+                <w:rFonts w:ascii="Times New Roman" w:hAnsi="Times New Roman" w:cs="Times New Roman"/>
+              </w:rPr>
+              <w:t>5</w:t>
+            </w:r>
+            <w:r>
+              <w:rPr>
+                <w:rFonts w:ascii="Times New Roman" w:hAnsi="Times New Roman" w:cs="Times New Roman"/>
+              </w:rPr>
+              <w:t xml:space="preserve">a) Subjective values decline with increasing effort, even after controlling for task performance measured by subjective arousal ratings, </w:t>
             </w:r>
             <w:r>
               <w:rPr>
@@ -5335,7 +5375,7 @@
           </w:tcPr>
           <w:p>
             <w:pPr>
-              <w:spacing w:after="160" w:line="259" w:lineRule="auto"/>
+              <w:spacing w:after="160"/>
               <w:rPr>
                 <w:rFonts w:ascii="Times New Roman" w:hAnsi="Times New Roman" w:cs="Times New Roman"/>
               </w:rPr>
@@ -5354,7 +5394,7 @@
           </w:tcPr>
           <w:p>
             <w:pPr>
-              <w:spacing w:after="160" w:line="259" w:lineRule="auto"/>
+              <w:spacing w:after="160"/>
               <w:rPr>
                 <w:rFonts w:ascii="Times New Roman" w:hAnsi="Times New Roman" w:cs="Times New Roman"/>
               </w:rPr>
@@ -5394,7 +5434,7 @@
           </w:p>
           <w:p>
             <w:pPr>
-              <w:spacing w:after="160" w:line="259" w:lineRule="auto"/>
+              <w:spacing w:after="160"/>
               <w:rPr>
                 <w:rFonts w:ascii="Times New Roman" w:hAnsi="Times New Roman" w:cs="Times New Roman"/>
               </w:rPr>
@@ -5458,7 +5498,13 @@
                 <w:rFonts w:ascii="Times New Roman" w:hAnsi="Times New Roman" w:cs="Times New Roman"/>
               </w:rPr>
               <w:lastRenderedPageBreak/>
-              <w:t xml:space="preserve">5.) Are subjective values related to </w:t>
+              <w:t>6</w:t>
+            </w:r>
+            <w:r>
+              <w:rPr>
+                <w:rFonts w:ascii="Times New Roman" w:hAnsi="Times New Roman" w:cs="Times New Roman"/>
+              </w:rPr>
+              <w:t xml:space="preserve">.) Are subjective values related to </w:t>
             </w:r>
             <w:r>
               <w:rPr>
@@ -5494,7 +5540,13 @@
               <w:rPr>
                 <w:rFonts w:ascii="Times New Roman" w:hAnsi="Times New Roman" w:cs="Times New Roman"/>
               </w:rPr>
-              <w:t>5a)</w:t>
+              <w:t>6</w:t>
+            </w:r>
+            <w:r>
+              <w:rPr>
+                <w:rFonts w:ascii="Times New Roman" w:hAnsi="Times New Roman" w:cs="Times New Roman"/>
+              </w:rPr>
+              <w:t>a)</w:t>
             </w:r>
             <w:r>
               <w:rPr>
@@ -6086,7 +6138,7 @@
           </w:tcPr>
           <w:p>
             <w:pPr>
-              <w:spacing w:after="160" w:line="259" w:lineRule="auto"/>
+              <w:spacing w:after="160"/>
               <w:rPr>
                 <w:rFonts w:ascii="Times New Roman" w:hAnsi="Times New Roman" w:cs="Times New Roman"/>
                 <w:lang w:val="en-US"/>
@@ -6159,7 +6211,7 @@
           </w:p>
           <w:p>
             <w:pPr>
-              <w:spacing w:after="160" w:line="259" w:lineRule="auto"/>
+              <w:spacing w:after="160"/>
               <w:rPr>
                 <w:rFonts w:ascii="Times New Roman" w:hAnsi="Times New Roman" w:cs="Times New Roman"/>
                 <w:lang w:val="en-US"/>
@@ -6168,7 +6220,7 @@
           </w:p>
           <w:p>
             <w:pPr>
-              <w:spacing w:after="160" w:line="259" w:lineRule="auto"/>
+              <w:spacing w:after="160"/>
               <w:rPr>
                 <w:rFonts w:ascii="Times New Roman" w:hAnsi="Times New Roman" w:cs="Times New Roman"/>
                 <w:lang w:val="en-US"/>
@@ -6465,7 +6517,13 @@
               <w:rPr>
                 <w:rFonts w:ascii="Times New Roman" w:hAnsi="Times New Roman" w:cs="Times New Roman"/>
               </w:rPr>
-              <w:t>5b) Subjective values are lower and decline stronger when ER flexibility is lower.</w:t>
+              <w:t>6</w:t>
+            </w:r>
+            <w:r>
+              <w:rPr>
+                <w:rFonts w:ascii="Times New Roman" w:hAnsi="Times New Roman" w:cs="Times New Roman"/>
+              </w:rPr>
+              <w:t>b) Subjective values are lower and decline stronger when ER flexibility is lower.</w:t>
             </w:r>
           </w:p>
         </w:tc>
@@ -6761,7 +6819,7 @@
           </w:tcPr>
           <w:p>
             <w:pPr>
-              <w:spacing w:after="160" w:line="259" w:lineRule="auto"/>
+              <w:spacing w:after="160"/>
               <w:rPr>
                 <w:rFonts w:ascii="Times New Roman" w:hAnsi="Times New Roman" w:cs="Times New Roman"/>
                 <w:lang w:val="en-US"/>
@@ -6778,7 +6836,7 @@
           </w:p>
           <w:p>
             <w:pPr>
-              <w:spacing w:after="160" w:line="259" w:lineRule="auto"/>
+              <w:spacing w:after="160"/>
               <w:rPr>
                 <w:rFonts w:ascii="Times New Roman" w:hAnsi="Times New Roman" w:cs="Times New Roman"/>
                 <w:lang w:val="en-US"/>
@@ -6829,7 +6887,7 @@
           </w:tcPr>
           <w:p>
             <w:pPr>
-              <w:spacing w:after="160" w:line="259" w:lineRule="auto"/>
+              <w:spacing w:after="160"/>
               <w:rPr>
                 <w:rFonts w:ascii="Times New Roman" w:hAnsi="Times New Roman" w:cs="Times New Roman"/>
               </w:rPr>
@@ -6865,28 +6923,22 @@
               <w:rPr>
                 <w:rFonts w:ascii="Times New Roman" w:hAnsi="Times New Roman" w:cs="Times New Roman"/>
               </w:rPr>
-              <w:t xml:space="preserve">– values &gt; .05 are </w:t>
-            </w:r>
+              <w:t>– values &gt; .05 are interpreted as no association between predictor and ER flexibility.</w:t>
+            </w:r>
+          </w:p>
+          <w:p>
+            <w:pPr>
+              <w:spacing w:after="160"/>
+              <w:rPr>
+                <w:rFonts w:ascii="Times New Roman" w:hAnsi="Times New Roman" w:cs="Times New Roman"/>
+                <w:lang w:val="en-US"/>
+              </w:rPr>
+            </w:pPr>
             <w:r>
               <w:rPr>
                 <w:rFonts w:ascii="Times New Roman" w:hAnsi="Times New Roman" w:cs="Times New Roman"/>
               </w:rPr>
               <w:lastRenderedPageBreak/>
-              <w:t>interpreted as no association between predictor and ER flexibility.</w:t>
-            </w:r>
-          </w:p>
-          <w:p>
-            <w:pPr>
-              <w:spacing w:after="160" w:line="259" w:lineRule="auto"/>
-              <w:rPr>
-                <w:rFonts w:ascii="Times New Roman" w:hAnsi="Times New Roman" w:cs="Times New Roman"/>
-                <w:lang w:val="en-US"/>
-              </w:rPr>
-            </w:pPr>
-            <w:r>
-              <w:rPr>
-                <w:rFonts w:ascii="Times New Roman" w:hAnsi="Times New Roman" w:cs="Times New Roman"/>
-              </w:rPr>
               <w:t xml:space="preserve">The Bayes factor </w:t>
             </w:r>
             <w:r>
@@ -6920,7 +6972,7 @@
       </w:tr>
       <w:tr>
         <w:trPr>
-          <w:trHeight w:val="1266"/>
+          <w:trHeight w:val="4940"/>
         </w:trPr>
         <w:tc>
           <w:tcPr>
@@ -7003,7 +7055,7 @@
           </w:tcPr>
           <w:p>
             <w:pPr>
-              <w:spacing w:after="160" w:line="259" w:lineRule="auto"/>
+              <w:spacing w:after="160"/>
               <w:rPr>
                 <w:rFonts w:ascii="Times New Roman" w:hAnsi="Times New Roman" w:cs="Times New Roman"/>
               </w:rPr>
@@ -7045,7 +7097,7 @@
           </w:p>
           <w:p>
             <w:pPr>
-              <w:spacing w:after="160" w:line="259" w:lineRule="auto"/>
+              <w:spacing w:after="160"/>
               <w:rPr>
                 <w:rFonts w:ascii="Times New Roman" w:hAnsi="Times New Roman" w:cs="Times New Roman"/>
               </w:rPr>
@@ -7095,15 +7147,15 @@
           </w:p>
           <w:p>
             <w:pPr>
-              <w:spacing w:after="160" w:line="259" w:lineRule="auto"/>
-              <w:rPr>
-                <w:rFonts w:ascii="Times New Roman" w:hAnsi="Times New Roman" w:cs="Times New Roman"/>
-              </w:rPr>
-            </w:pPr>
-          </w:p>
-          <w:p>
-            <w:pPr>
-              <w:spacing w:after="160" w:line="259" w:lineRule="auto"/>
+              <w:spacing w:after="160"/>
+              <w:rPr>
+                <w:rFonts w:ascii="Times New Roman" w:hAnsi="Times New Roman" w:cs="Times New Roman"/>
+              </w:rPr>
+            </w:pPr>
+          </w:p>
+          <w:p>
+            <w:pPr>
+              <w:spacing w:after="160"/>
               <w:rPr>
                 <w:rFonts w:ascii="Times New Roman" w:hAnsi="Times New Roman" w:cs="Times New Roman"/>
               </w:rPr>
@@ -7142,7 +7194,7 @@
           </w:tcPr>
           <w:p>
             <w:pPr>
-              <w:spacing w:after="160" w:line="259" w:lineRule="auto"/>
+              <w:spacing w:after="160"/>
               <w:rPr>
                 <w:rFonts w:ascii="Times New Roman" w:hAnsi="Times New Roman" w:cs="Times New Roman"/>
               </w:rPr>
@@ -7182,7 +7234,7 @@
           </w:p>
           <w:p>
             <w:pPr>
-              <w:spacing w:after="160" w:line="259" w:lineRule="auto"/>
+              <w:spacing w:after="160"/>
               <w:rPr>
                 <w:rFonts w:ascii="Times New Roman" w:hAnsi="Times New Roman" w:cs="Times New Roman"/>
               </w:rPr>
@@ -7225,11 +7277,14 @@
     </w:tbl>
     <w:p>
       <w:pPr>
+        <w:spacing w:line="240" w:lineRule="auto"/>
         <w:rPr>
           <w:rFonts w:ascii="Times New Roman" w:hAnsi="Times New Roman" w:cs="Times New Roman"/>
           <w:lang w:val="en-US"/>
         </w:rPr>
       </w:pPr>
+      <w:bookmarkStart w:id="0" w:name="_GoBack"/>
+      <w:bookmarkEnd w:id="0"/>
     </w:p>
     <w:sectPr>
       <w:pgSz w:w="16838" w:h="11906" w:orient="landscape"/>

</xml_diff>

<commit_message>
added "utility" in design table (and respective text parts)
</commit_message>
<xml_diff>
--- a/02_Hypotheses/Design_Table_T2.docx
+++ b/02_Hypotheses/Design_Table_T2.docx
@@ -276,19 +276,7 @@
               <w:rPr>
                 <w:rFonts w:ascii="Times New Roman" w:hAnsi="Times New Roman" w:cs="Times New Roman"/>
               </w:rPr>
-              <w:t xml:space="preserve">Effect size f = </w:t>
-            </w:r>
-            <w:r>
-              <w:rPr>
-                <w:rFonts w:ascii="Times New Roman" w:hAnsi="Times New Roman" w:cs="Times New Roman"/>
-              </w:rPr>
-              <w:t>1.59</w:t>
-            </w:r>
-            <w:r>
-              <w:rPr>
-                <w:rFonts w:ascii="Times New Roman" w:hAnsi="Times New Roman" w:cs="Times New Roman"/>
-              </w:rPr>
-              <w:t xml:space="preserve"> (η</w:t>
+              <w:t>Effect size f = 1.59 (η</w:t>
             </w:r>
             <w:r>
               <w:rPr>
@@ -301,19 +289,7 @@
               <w:rPr>
                 <w:rFonts w:ascii="Times New Roman" w:hAnsi="Times New Roman" w:cs="Times New Roman"/>
               </w:rPr>
-              <w:t>² = 0.</w:t>
-            </w:r>
-            <w:r>
-              <w:rPr>
-                <w:rFonts w:ascii="Times New Roman" w:hAnsi="Times New Roman" w:cs="Times New Roman"/>
-              </w:rPr>
-              <w:t>716</w:t>
-            </w:r>
-            <w:r>
-              <w:rPr>
-                <w:rFonts w:ascii="Times New Roman" w:hAnsi="Times New Roman" w:cs="Times New Roman"/>
-              </w:rPr>
-              <w:t>) (Scheffel et al., 2021)</w:t>
+              <w:t>² = 0.716) (Scheffel et al., 2021)</w:t>
             </w:r>
           </w:p>
           <w:p>
@@ -438,13 +414,7 @@
               <w:rPr>
                 <w:rFonts w:ascii="Times New Roman" w:hAnsi="Times New Roman" w:cs="Times New Roman"/>
               </w:rPr>
-              <w:t xml:space="preserve">Noncentrality parameter λ = </w:t>
-            </w:r>
-            <w:r>
-              <w:rPr>
-                <w:rFonts w:ascii="Times New Roman" w:hAnsi="Times New Roman" w:cs="Times New Roman"/>
-              </w:rPr>
-              <w:t>40.3380260</w:t>
+              <w:t>Noncentrality parameter λ = 40.3380260</w:t>
             </w:r>
           </w:p>
           <w:p>
@@ -463,13 +433,7 @@
               <w:rPr>
                 <w:rFonts w:ascii="Times New Roman" w:hAnsi="Times New Roman" w:cs="Times New Roman"/>
               </w:rPr>
-              <w:t xml:space="preserve">itical F = </w:t>
-            </w:r>
-            <w:r>
-              <w:rPr>
-                <w:rFonts w:ascii="Times New Roman" w:hAnsi="Times New Roman" w:cs="Times New Roman"/>
-              </w:rPr>
-              <w:t>10.1279645</w:t>
+              <w:t>itical F = 10.1279645</w:t>
             </w:r>
           </w:p>
           <w:p>
@@ -683,31 +647,7 @@
               <w:rPr>
                 <w:rFonts w:ascii="Times New Roman" w:hAnsi="Times New Roman" w:cs="Times New Roman"/>
               </w:rPr>
-              <w:t xml:space="preserve"> &lt; .05 is interpreted as </w:t>
-            </w:r>
-            <w:r>
-              <w:rPr>
-                <w:rFonts w:ascii="Times New Roman" w:hAnsi="Times New Roman" w:cs="Times New Roman"/>
-              </w:rPr>
-              <w:t>subjective arousal (</w:t>
-            </w:r>
-            <w:r>
-              <w:rPr>
-                <w:rFonts w:ascii="Times New Roman" w:hAnsi="Times New Roman" w:cs="Times New Roman"/>
-              </w:rPr>
-              <w:t>arousal ratings</w:t>
-            </w:r>
-            <w:r>
-              <w:rPr>
-                <w:rFonts w:ascii="Times New Roman" w:hAnsi="Times New Roman" w:cs="Times New Roman"/>
-              </w:rPr>
-              <w:t>)</w:t>
-            </w:r>
-            <w:r>
-              <w:rPr>
-                <w:rFonts w:ascii="Times New Roman" w:hAnsi="Times New Roman" w:cs="Times New Roman"/>
-              </w:rPr>
-              <w:t xml:space="preserve"> changing</w:t>
+              <w:t xml:space="preserve"> &lt; .05 is interpreted as subjective arousal (arousal ratings) changing</w:t>
             </w:r>
             <w:r>
               <w:rPr>
@@ -1001,13 +941,7 @@
               <w:rPr>
                 <w:rFonts w:ascii="Times New Roman" w:hAnsi="Times New Roman" w:cs="Times New Roman"/>
               </w:rPr>
-              <w:t xml:space="preserve">Effect size f = </w:t>
-            </w:r>
-            <w:r>
-              <w:rPr>
-                <w:rFonts w:ascii="Times New Roman" w:hAnsi="Times New Roman" w:cs="Times New Roman"/>
-              </w:rPr>
-              <w:t>0.557</w:t>
+              <w:t>Effect size f = 0.557</w:t>
             </w:r>
             <w:r>
               <w:rPr>
@@ -1032,31 +966,7 @@
               <w:rPr>
                 <w:rFonts w:ascii="Times New Roman" w:hAnsi="Times New Roman" w:cs="Times New Roman"/>
               </w:rPr>
-              <w:t>² = 0.</w:t>
-            </w:r>
-            <w:r>
-              <w:rPr>
-                <w:rFonts w:ascii="Times New Roman" w:hAnsi="Times New Roman" w:cs="Times New Roman"/>
-              </w:rPr>
-              <w:t>237</w:t>
-            </w:r>
-            <w:r>
-              <w:rPr>
-                <w:rFonts w:ascii="Times New Roman" w:hAnsi="Times New Roman" w:cs="Times New Roman"/>
-              </w:rPr>
-              <w:t>) (</w:t>
-            </w:r>
-            <w:r>
-              <w:rPr>
-                <w:rFonts w:ascii="Times New Roman" w:hAnsi="Times New Roman" w:cs="Times New Roman"/>
-              </w:rPr>
-              <w:t>Pilot Study</w:t>
-            </w:r>
-            <w:r>
-              <w:rPr>
-                <w:rFonts w:ascii="Times New Roman" w:hAnsi="Times New Roman" w:cs="Times New Roman"/>
-              </w:rPr>
-              <w:t>)</w:t>
+              <w:t>² = 0.237) (Pilot Study)</w:t>
             </w:r>
           </w:p>
           <w:p>
@@ -1182,13 +1092,7 @@
               <w:rPr>
                 <w:rFonts w:ascii="Times New Roman" w:hAnsi="Times New Roman" w:cs="Times New Roman"/>
               </w:rPr>
-              <w:t xml:space="preserve">Noncentrality parameter λ = </w:t>
-            </w:r>
-            <w:r>
-              <w:rPr>
-                <w:rFonts w:ascii="Times New Roman" w:hAnsi="Times New Roman" w:cs="Times New Roman"/>
-              </w:rPr>
-              <w:t>16.1520293</w:t>
+              <w:t>Noncentrality parameter λ = 16.1520293</w:t>
             </w:r>
           </w:p>
           <w:p>
@@ -1207,13 +1111,7 @@
               <w:rPr>
                 <w:rFonts w:ascii="Times New Roman" w:hAnsi="Times New Roman" w:cs="Times New Roman"/>
               </w:rPr>
-              <w:t xml:space="preserve">itical F = </w:t>
-            </w:r>
-            <w:r>
-              <w:rPr>
-                <w:rFonts w:ascii="Times New Roman" w:hAnsi="Times New Roman" w:cs="Times New Roman"/>
-              </w:rPr>
-              <w:t>4.7472253</w:t>
+              <w:t>itical F = 4.7472253</w:t>
             </w:r>
           </w:p>
           <w:p>
@@ -1251,13 +1149,7 @@
               <w:rPr>
                 <w:rFonts w:ascii="Times New Roman" w:hAnsi="Times New Roman" w:cs="Times New Roman"/>
               </w:rPr>
-              <w:t>12</w:t>
-            </w:r>
-            <w:r>
-              <w:rPr>
-                <w:rFonts w:ascii="Times New Roman" w:hAnsi="Times New Roman" w:cs="Times New Roman"/>
-              </w:rPr>
-              <w:t>.0</w:t>
+              <w:t>12.0</w:t>
             </w:r>
           </w:p>
           <w:p>
@@ -1467,13 +1359,7 @@
               <w:rPr>
                 <w:rFonts w:ascii="Times New Roman" w:hAnsi="Times New Roman" w:cs="Times New Roman"/>
               </w:rPr>
-              <w:t xml:space="preserve"> &lt; .05 is interpreted as </w:t>
-            </w:r>
-            <w:r>
-              <w:rPr>
-                <w:rFonts w:ascii="Times New Roman" w:hAnsi="Times New Roman" w:cs="Times New Roman"/>
-              </w:rPr>
-              <w:t xml:space="preserve">physiological responding (EMG </w:t>
+              <w:t xml:space="preserve"> &lt; .05 is interpreted as physiological responding (EMG </w:t>
             </w:r>
             <w:r>
               <w:rPr>
@@ -1486,13 +1372,7 @@
               <w:rPr>
                 <w:rFonts w:ascii="Times New Roman" w:hAnsi="Times New Roman" w:cs="Times New Roman"/>
               </w:rPr>
-              <w:t xml:space="preserve"> activity)</w:t>
-            </w:r>
-            <w:r>
-              <w:rPr>
-                <w:rFonts w:ascii="Times New Roman" w:hAnsi="Times New Roman" w:cs="Times New Roman"/>
-              </w:rPr>
-              <w:t xml:space="preserve"> changing</w:t>
+              <w:t xml:space="preserve"> activity) changing</w:t>
             </w:r>
             <w:r>
               <w:rPr>
@@ -1831,19 +1711,7 @@
               <w:rPr>
                 <w:rFonts w:ascii="Times New Roman" w:hAnsi="Times New Roman" w:cs="Times New Roman"/>
               </w:rPr>
-              <w:t>Effect size f = 0.</w:t>
-            </w:r>
-            <w:r>
-              <w:rPr>
-                <w:rFonts w:ascii="Times New Roman" w:hAnsi="Times New Roman" w:cs="Times New Roman"/>
-              </w:rPr>
-              <w:t>4396788</w:t>
-            </w:r>
-            <w:r>
-              <w:rPr>
-                <w:rFonts w:ascii="Times New Roman" w:hAnsi="Times New Roman" w:cs="Times New Roman"/>
-              </w:rPr>
-              <w:t xml:space="preserve"> (η</w:t>
+              <w:t>Effect size f = 0.4396788 (η</w:t>
             </w:r>
             <w:r>
               <w:rPr>
@@ -1856,19 +1724,7 @@
               <w:rPr>
                 <w:rFonts w:ascii="Times New Roman" w:hAnsi="Times New Roman" w:cs="Times New Roman"/>
               </w:rPr>
-              <w:t>² = 0.</w:t>
-            </w:r>
-            <w:r>
-              <w:rPr>
-                <w:rFonts w:ascii="Times New Roman" w:hAnsi="Times New Roman" w:cs="Times New Roman"/>
-              </w:rPr>
-              <w:t>162</w:t>
-            </w:r>
-            <w:r>
-              <w:rPr>
-                <w:rFonts w:ascii="Times New Roman" w:hAnsi="Times New Roman" w:cs="Times New Roman"/>
-              </w:rPr>
-              <w:t>) (Pilot Study)</w:t>
+              <w:t>² = 0.162) (Pilot Study)</w:t>
             </w:r>
           </w:p>
           <w:p>
@@ -1993,13 +1849,7 @@
               <w:rPr>
                 <w:rFonts w:ascii="Times New Roman" w:hAnsi="Times New Roman" w:cs="Times New Roman"/>
               </w:rPr>
-              <w:t xml:space="preserve">Noncentrality parameter λ = </w:t>
-            </w:r>
-            <w:r>
-              <w:rPr>
-                <w:rFonts w:ascii="Times New Roman" w:hAnsi="Times New Roman" w:cs="Times New Roman"/>
-              </w:rPr>
-              <w:t>14.6921260</w:t>
+              <w:t>Noncentrality parameter λ = 14.6921260</w:t>
             </w:r>
           </w:p>
           <w:p>
@@ -2018,13 +1868,7 @@
               <w:rPr>
                 <w:rFonts w:ascii="Times New Roman" w:hAnsi="Times New Roman" w:cs="Times New Roman"/>
               </w:rPr>
-              <w:t>itical F = 4.</w:t>
-            </w:r>
-            <w:r>
-              <w:rPr>
-                <w:rFonts w:ascii="Times New Roman" w:hAnsi="Times New Roman" w:cs="Times New Roman"/>
-              </w:rPr>
-              <w:t>4138734</w:t>
+              <w:t>itical F = 4.4138734</w:t>
             </w:r>
           </w:p>
           <w:p>
@@ -2062,13 +1906,7 @@
               <w:rPr>
                 <w:rFonts w:ascii="Times New Roman" w:hAnsi="Times New Roman" w:cs="Times New Roman"/>
               </w:rPr>
-              <w:t>18</w:t>
-            </w:r>
-            <w:r>
-              <w:rPr>
-                <w:rFonts w:ascii="Times New Roman" w:hAnsi="Times New Roman" w:cs="Times New Roman"/>
-              </w:rPr>
-              <w:t>.0</w:t>
+              <w:t>18.0</w:t>
             </w:r>
           </w:p>
           <w:p>
@@ -2087,13 +1925,7 @@
               <w:rPr>
                 <w:rFonts w:ascii="Times New Roman" w:hAnsi="Times New Roman" w:cs="Times New Roman"/>
               </w:rPr>
-              <w:t>1</w:t>
-            </w:r>
-            <w:r>
-              <w:rPr>
-                <w:rFonts w:ascii="Times New Roman" w:hAnsi="Times New Roman" w:cs="Times New Roman"/>
-              </w:rPr>
-              <w:t>9</w:t>
+              <w:t>19</w:t>
             </w:r>
           </w:p>
           <w:p>
@@ -2112,13 +1944,7 @@
               <w:rPr>
                 <w:rFonts w:ascii="Times New Roman" w:hAnsi="Times New Roman" w:cs="Times New Roman"/>
               </w:rPr>
-              <w:t>5</w:t>
-            </w:r>
-            <w:r>
-              <w:rPr>
-                <w:rFonts w:ascii="Times New Roman" w:hAnsi="Times New Roman" w:cs="Times New Roman"/>
-              </w:rPr>
-              <w:t>17060</w:t>
+              <w:t>517060</w:t>
             </w:r>
           </w:p>
         </w:tc>
@@ -2395,14 +2221,7 @@
                 <w:rFonts w:ascii="Times New Roman" w:hAnsi="Times New Roman" w:cs="Times New Roman"/>
                 <w:i/>
               </w:rPr>
-              <w:t>levator</w:t>
-            </w:r>
-            <w:r>
-              <w:rPr>
-                <w:rFonts w:ascii="Times New Roman" w:hAnsi="Times New Roman" w:cs="Times New Roman"/>
-                <w:i/>
-              </w:rPr>
-              <w:t xml:space="preserve"> </w:t>
+              <w:t xml:space="preserve">levator </w:t>
             </w:r>
             <w:r>
               <w:rPr>
@@ -2427,16 +2246,7 @@
                 <w:rFonts w:ascii="Times New Roman" w:hAnsi="Times New Roman" w:cs="Times New Roman"/>
                 <w:i/>
               </w:rPr>
-              <w:t>levator</w:t>
-            </w:r>
-            <w:bookmarkStart w:id="0" w:name="_GoBack"/>
-            <w:bookmarkEnd w:id="0"/>
-            <w:r>
-              <w:rPr>
-                <w:rFonts w:ascii="Times New Roman" w:hAnsi="Times New Roman" w:cs="Times New Roman"/>
-                <w:i/>
-              </w:rPr>
-              <w:t xml:space="preserve"> </w:t>
+              <w:t xml:space="preserve">levator </w:t>
             </w:r>
             <w:r>
               <w:rPr>
@@ -5771,6 +5581,14 @@
             <w:r>
               <w:rPr>
                 <w:rFonts w:ascii="Times New Roman" w:hAnsi="Times New Roman" w:cs="Times New Roman"/>
+              </w:rPr>
+              <w:t xml:space="preserve">subjective utility, </w:t>
+            </w:r>
+            <w:bookmarkStart w:id="0" w:name="_GoBack"/>
+            <w:bookmarkEnd w:id="0"/>
+            <w:r>
+              <w:rPr>
+                <w:rFonts w:ascii="Times New Roman" w:hAnsi="Times New Roman" w:cs="Times New Roman"/>
                 <w:i/>
               </w:rPr>
               <w:t>corrugator</w:t>
@@ -6145,6 +5963,285 @@
       </w:tr>
       <w:tr>
         <w:trPr>
+          <w:trHeight w:val="1263"/>
+        </w:trPr>
+        <w:tc>
+          <w:tcPr>
+            <w:tcW w:w="644" w:type="pct"/>
+            <w:vMerge/>
+            <w:tcBorders>
+              <w:left w:val="single" w:sz="4" w:space="0" w:color="auto"/>
+              <w:right w:val="single" w:sz="4" w:space="0" w:color="auto"/>
+            </w:tcBorders>
+          </w:tcPr>
+          <w:p>
+            <w:pPr>
+              <w:rPr>
+                <w:rFonts w:ascii="Times New Roman" w:hAnsi="Times New Roman" w:cs="Times New Roman"/>
+              </w:rPr>
+            </w:pPr>
+          </w:p>
+        </w:tc>
+        <w:tc>
+          <w:tcPr>
+            <w:tcW w:w="794" w:type="pct"/>
+            <w:tcBorders>
+              <w:top w:val="single" w:sz="4" w:space="0" w:color="auto"/>
+              <w:left w:val="single" w:sz="4" w:space="0" w:color="auto"/>
+              <w:bottom w:val="single" w:sz="4" w:space="0" w:color="auto"/>
+              <w:right w:val="single" w:sz="4" w:space="0" w:color="auto"/>
+            </w:tcBorders>
+          </w:tcPr>
+          <w:p>
+            <w:pPr>
+              <w:rPr>
+                <w:rFonts w:ascii="Times New Roman" w:hAnsi="Times New Roman" w:cs="Times New Roman"/>
+              </w:rPr>
+            </w:pPr>
+            <w:r>
+              <w:rPr>
+                <w:rFonts w:ascii="Times New Roman" w:hAnsi="Times New Roman" w:cs="Times New Roman"/>
+              </w:rPr>
+              <w:t>5</w:t>
+            </w:r>
+            <w:r>
+              <w:rPr>
+                <w:rFonts w:ascii="Times New Roman" w:hAnsi="Times New Roman" w:cs="Times New Roman"/>
+              </w:rPr>
+              <w:t>c</w:t>
+            </w:r>
+            <w:r>
+              <w:rPr>
+                <w:rFonts w:ascii="Times New Roman" w:hAnsi="Times New Roman" w:cs="Times New Roman"/>
+              </w:rPr>
+              <w:t xml:space="preserve">) Subjective </w:t>
+            </w:r>
+            <w:r>
+              <w:rPr>
+                <w:rFonts w:ascii="Times New Roman" w:hAnsi="Times New Roman" w:cs="Times New Roman"/>
+              </w:rPr>
+              <w:t>utility</w:t>
+            </w:r>
+            <w:r>
+              <w:rPr>
+                <w:rFonts w:ascii="Times New Roman" w:hAnsi="Times New Roman" w:cs="Times New Roman"/>
+              </w:rPr>
+              <w:t xml:space="preserve"> </w:t>
+            </w:r>
+            <w:r>
+              <w:rPr>
+                <w:rFonts w:ascii="Times New Roman" w:hAnsi="Times New Roman" w:cs="Times New Roman"/>
+              </w:rPr>
+              <w:t>(</w:t>
+            </w:r>
+            <w:r>
+              <w:rPr>
+                <w:rFonts w:ascii="Times New Roman" w:hAnsi="Times New Roman" w:cs="Times New Roman"/>
+              </w:rPr>
+              <w:t>utility</w:t>
+            </w:r>
+            <w:r>
+              <w:rPr>
+                <w:rFonts w:ascii="Times New Roman" w:hAnsi="Times New Roman" w:cs="Times New Roman"/>
+              </w:rPr>
+              <w:t xml:space="preserve"> </w:t>
+            </w:r>
+            <w:r>
+              <w:rPr>
+                <w:rFonts w:ascii="Times New Roman" w:hAnsi="Times New Roman" w:cs="Times New Roman"/>
+              </w:rPr>
+              <w:t>ratings</w:t>
+            </w:r>
+            <w:r>
+              <w:rPr>
+                <w:rFonts w:ascii="Times New Roman" w:hAnsi="Times New Roman" w:cs="Times New Roman"/>
+              </w:rPr>
+              <w:t>)</w:t>
+            </w:r>
+            <w:r>
+              <w:rPr>
+                <w:rFonts w:ascii="Times New Roman" w:hAnsi="Times New Roman" w:cs="Times New Roman"/>
+              </w:rPr>
+              <w:t xml:space="preserve"> positively</w:t>
+            </w:r>
+            <w:r>
+              <w:rPr>
+                <w:rFonts w:ascii="Times New Roman" w:hAnsi="Times New Roman" w:cs="Times New Roman"/>
+              </w:rPr>
+              <w:t xml:space="preserve"> predict </w:t>
+            </w:r>
+            <w:r>
+              <w:rPr>
+                <w:rFonts w:ascii="Times New Roman" w:hAnsi="Times New Roman" w:cs="Times New Roman"/>
+              </w:rPr>
+              <w:t>subjective value</w:t>
+            </w:r>
+            <w:r>
+              <w:rPr>
+                <w:rFonts w:ascii="Times New Roman" w:hAnsi="Times New Roman" w:cs="Times New Roman"/>
+              </w:rPr>
+              <w:t>s of ER strategies.</w:t>
+            </w:r>
+          </w:p>
+        </w:tc>
+        <w:tc>
+          <w:tcPr>
+            <w:tcW w:w="1142" w:type="pct"/>
+            <w:vMerge/>
+            <w:tcBorders>
+              <w:left w:val="single" w:sz="4" w:space="0" w:color="auto"/>
+              <w:right w:val="single" w:sz="4" w:space="0" w:color="auto"/>
+            </w:tcBorders>
+          </w:tcPr>
+          <w:p>
+            <w:pPr>
+              <w:rPr>
+                <w:rFonts w:ascii="Times New Roman" w:hAnsi="Times New Roman" w:cs="Times New Roman"/>
+              </w:rPr>
+            </w:pPr>
+          </w:p>
+        </w:tc>
+        <w:tc>
+          <w:tcPr>
+            <w:tcW w:w="1092" w:type="pct"/>
+            <w:vMerge/>
+            <w:tcBorders>
+              <w:left w:val="single" w:sz="4" w:space="0" w:color="auto"/>
+              <w:right w:val="single" w:sz="4" w:space="0" w:color="auto"/>
+            </w:tcBorders>
+          </w:tcPr>
+          <w:p>
+            <w:pPr>
+              <w:rPr>
+                <w:rFonts w:ascii="Times New Roman" w:hAnsi="Times New Roman" w:cs="Times New Roman"/>
+              </w:rPr>
+            </w:pPr>
+          </w:p>
+        </w:tc>
+        <w:tc>
+          <w:tcPr>
+            <w:tcW w:w="1328" w:type="pct"/>
+            <w:tcBorders>
+              <w:top w:val="single" w:sz="4" w:space="0" w:color="auto"/>
+              <w:left w:val="single" w:sz="4" w:space="0" w:color="auto"/>
+              <w:bottom w:val="single" w:sz="4" w:space="0" w:color="auto"/>
+              <w:right w:val="single" w:sz="4" w:space="0" w:color="auto"/>
+            </w:tcBorders>
+          </w:tcPr>
+          <w:p>
+            <w:pPr>
+              <w:spacing w:after="160"/>
+              <w:rPr>
+                <w:rFonts w:ascii="Times New Roman" w:hAnsi="Times New Roman" w:cs="Times New Roman"/>
+              </w:rPr>
+            </w:pPr>
+            <w:r>
+              <w:rPr>
+                <w:rFonts w:ascii="Times New Roman" w:hAnsi="Times New Roman" w:cs="Times New Roman"/>
+              </w:rPr>
+              <w:t xml:space="preserve">Fixed effects yield </w:t>
+            </w:r>
+            <w:r>
+              <w:rPr>
+                <w:rFonts w:ascii="Times New Roman" w:hAnsi="Times New Roman" w:cs="Times New Roman"/>
+                <w:i/>
+              </w:rPr>
+              <w:t>p</w:t>
+            </w:r>
+            <w:r>
+              <w:rPr>
+                <w:rFonts w:ascii="Times New Roman" w:hAnsi="Times New Roman" w:cs="Times New Roman"/>
+              </w:rPr>
+              <w:t xml:space="preserve"> &lt; .05 are interpreted as subjective values are related to </w:t>
+            </w:r>
+            <w:r>
+              <w:rPr>
+                <w:rFonts w:ascii="Times New Roman" w:hAnsi="Times New Roman" w:cs="Times New Roman"/>
+              </w:rPr>
+              <w:t>subjective utility</w:t>
+            </w:r>
+            <w:r>
+              <w:rPr>
+                <w:rFonts w:ascii="Times New Roman" w:hAnsi="Times New Roman" w:cs="Times New Roman"/>
+              </w:rPr>
+              <w:t xml:space="preserve">. Subjective values are interpreted as not being related to </w:t>
+            </w:r>
+            <w:r>
+              <w:rPr>
+                <w:rFonts w:ascii="Times New Roman" w:hAnsi="Times New Roman" w:cs="Times New Roman"/>
+              </w:rPr>
+              <w:t>subjective utility</w:t>
+            </w:r>
+            <w:r>
+              <w:rPr>
+                <w:rFonts w:ascii="Times New Roman" w:hAnsi="Times New Roman" w:cs="Times New Roman"/>
+              </w:rPr>
+              <w:t xml:space="preserve"> </w:t>
+            </w:r>
+            <w:r>
+              <w:rPr>
+                <w:rFonts w:ascii="Times New Roman" w:hAnsi="Times New Roman" w:cs="Times New Roman"/>
+              </w:rPr>
+              <w:t xml:space="preserve">if </w:t>
+            </w:r>
+            <w:r>
+              <w:rPr>
+                <w:rFonts w:ascii="Times New Roman" w:hAnsi="Times New Roman" w:cs="Times New Roman"/>
+                <w:i/>
+              </w:rPr>
+              <w:t>p</w:t>
+            </w:r>
+            <w:r>
+              <w:rPr>
+                <w:rFonts w:ascii="Times New Roman" w:hAnsi="Times New Roman" w:cs="Times New Roman"/>
+              </w:rPr>
+              <w:t xml:space="preserve"> &gt; .05.</w:t>
+            </w:r>
+          </w:p>
+          <w:p>
+            <w:pPr>
+              <w:spacing w:after="160"/>
+              <w:rPr>
+                <w:rFonts w:ascii="Times New Roman" w:hAnsi="Times New Roman" w:cs="Times New Roman"/>
+              </w:rPr>
+            </w:pPr>
+            <w:r>
+              <w:rPr>
+                <w:rFonts w:ascii="Times New Roman" w:hAnsi="Times New Roman" w:cs="Times New Roman"/>
+              </w:rPr>
+              <w:t xml:space="preserve">The Bayes factor </w:t>
+            </w:r>
+            <w:r>
+              <w:rPr>
+                <w:rFonts w:ascii="Times New Roman" w:hAnsi="Times New Roman" w:cs="Times New Roman"/>
+                <w:i/>
+              </w:rPr>
+              <w:t>BF10</w:t>
+            </w:r>
+            <w:r>
+              <w:rPr>
+                <w:rFonts w:ascii="Times New Roman" w:hAnsi="Times New Roman" w:cs="Times New Roman"/>
+              </w:rPr>
+              <w:t xml:space="preserve"> is reported alongside every </w:t>
+            </w:r>
+            <w:r>
+              <w:rPr>
+                <w:rFonts w:ascii="Times New Roman" w:hAnsi="Times New Roman" w:cs="Times New Roman"/>
+                <w:i/>
+              </w:rPr>
+              <w:t>p</w:t>
+            </w:r>
+            <w:r>
+              <w:rPr>
+                <w:rFonts w:ascii="Times New Roman" w:hAnsi="Times New Roman" w:cs="Times New Roman"/>
+              </w:rPr>
+              <w:t>-value to assess the strength of evidence.</w:t>
+            </w:r>
+          </w:p>
+        </w:tc>
+      </w:tr>
+      <w:tr>
+        <w:trPr>
           <w:trHeight w:val="1266"/>
         </w:trPr>
         <w:tc>
@@ -6186,13 +6283,13 @@
               <w:rPr>
                 <w:rFonts w:ascii="Times New Roman" w:hAnsi="Times New Roman" w:cs="Times New Roman"/>
               </w:rPr>
-              <w:t>5</w:t>
-            </w:r>
-            <w:r>
-              <w:rPr>
-                <w:rFonts w:ascii="Times New Roman" w:hAnsi="Times New Roman" w:cs="Times New Roman"/>
-              </w:rPr>
-              <w:t>c)</w:t>
+              <w:t>5d</w:t>
+            </w:r>
+            <w:r>
+              <w:rPr>
+                <w:rFonts w:ascii="Times New Roman" w:hAnsi="Times New Roman" w:cs="Times New Roman"/>
+              </w:rPr>
+              <w:t>)</w:t>
             </w:r>
             <w:r>
               <w:rPr>
@@ -6454,7 +6551,7 @@
               <w:rPr>
                 <w:rFonts w:ascii="Times New Roman" w:hAnsi="Times New Roman" w:cs="Times New Roman"/>
               </w:rPr>
-              <w:t xml:space="preserve">5d) Physiological responding (EMG </w:t>
+              <w:t xml:space="preserve">5e) Physiological responding (EMG </w:t>
             </w:r>
             <w:r>
               <w:rPr>
@@ -6592,6 +6689,7 @@
               <w:rPr>
                 <w:rFonts w:ascii="Times New Roman" w:hAnsi="Times New Roman" w:cs="Times New Roman"/>
               </w:rPr>
+              <w:lastRenderedPageBreak/>
               <w:t xml:space="preserve">The Bayes factor </w:t>
             </w:r>
             <w:r>
@@ -6646,6 +6744,7 @@
               <w:rPr>
                 <w:rFonts w:ascii="Times New Roman" w:hAnsi="Times New Roman" w:cs="Times New Roman"/>
               </w:rPr>
+              <w:lastRenderedPageBreak/>
               <w:t>6.) Is the effort required for an ER strategy the best predictor for subjective values of ER strategies?</w:t>
             </w:r>
           </w:p>
@@ -6671,14 +6770,19 @@
               <w:rPr>
                 <w:rFonts w:ascii="Times New Roman" w:hAnsi="Times New Roman" w:cs="Times New Roman"/>
               </w:rPr>
-              <w:t xml:space="preserve">6a) Subjective values decline with increasing effort, even after controlling for task performance (subjective arousal ratings), and </w:t>
-            </w:r>
-            <w:r>
-              <w:rPr>
-                <w:rFonts w:ascii="Times New Roman" w:hAnsi="Times New Roman" w:cs="Times New Roman"/>
-              </w:rPr>
-              <w:lastRenderedPageBreak/>
-              <w:t xml:space="preserve">physiological responding (EMG </w:t>
+              <w:t xml:space="preserve">6a) Subjective values decline with increasing effort, even after controlling for task performance (subjective arousal ratings), </w:t>
+            </w:r>
+            <w:r>
+              <w:rPr>
+                <w:rFonts w:ascii="Times New Roman" w:hAnsi="Times New Roman" w:cs="Times New Roman"/>
+              </w:rPr>
+              <w:t xml:space="preserve">utility (subjective utility ratings), </w:t>
+            </w:r>
+            <w:r>
+              <w:rPr>
+                <w:rFonts w:ascii="Times New Roman" w:hAnsi="Times New Roman" w:cs="Times New Roman"/>
+              </w:rPr>
+              <w:t xml:space="preserve">and physiological responding (EMG </w:t>
             </w:r>
             <w:r>
               <w:rPr>
@@ -6728,7 +6832,6 @@
               <w:rPr>
                 <w:rFonts w:ascii="Times New Roman" w:hAnsi="Times New Roman" w:cs="Times New Roman"/>
               </w:rPr>
-              <w:lastRenderedPageBreak/>
               <w:t>t tests - Linear multiple regression: Fixed model, single regression coefficient</w:t>
             </w:r>
           </w:p>
@@ -6788,7 +6891,6 @@
               <w:rPr>
                 <w:rFonts w:ascii="Times New Roman" w:hAnsi="Times New Roman" w:cs="Times New Roman"/>
               </w:rPr>
-              <w:lastRenderedPageBreak/>
               <w:t>Effect size f² = 0.34</w:t>
             </w:r>
             <w:r>
@@ -7021,7 +7123,6 @@
               <w:rPr>
                 <w:rFonts w:ascii="Times New Roman" w:hAnsi="Times New Roman" w:cs="Times New Roman"/>
               </w:rPr>
-              <w:lastRenderedPageBreak/>
               <w:t xml:space="preserve">The Bayes factor </w:t>
             </w:r>
             <w:r>
@@ -7076,7 +7177,6 @@
               <w:rPr>
                 <w:rFonts w:ascii="Times New Roman" w:hAnsi="Times New Roman" w:cs="Times New Roman"/>
               </w:rPr>
-              <w:lastRenderedPageBreak/>
               <w:t>7.) Are subjective values related to flexible emotion regulation?</w:t>
             </w:r>
           </w:p>
@@ -7210,6 +7310,7 @@
               <w:rPr>
                 <w:rFonts w:ascii="Times New Roman" w:hAnsi="Times New Roman" w:cs="Times New Roman"/>
               </w:rPr>
+              <w:lastRenderedPageBreak/>
               <w:t>Power (1-β err prob) = 0.95</w:t>
             </w:r>
           </w:p>
@@ -7379,7 +7480,6 @@
               <w:rPr>
                 <w:rFonts w:ascii="Times New Roman" w:hAnsi="Times New Roman" w:cs="Times New Roman"/>
               </w:rPr>
-              <w:lastRenderedPageBreak/>
               <w:t>Tails: One</w:t>
             </w:r>
           </w:p>
@@ -7612,7 +7712,15 @@
                 <w:rFonts w:ascii="Times New Roman" w:hAnsi="Times New Roman" w:cs="Times New Roman"/>
                 <w:lang w:val="en-US"/>
               </w:rPr>
-              <w:t>Ordinal regression with dependent variable “Choice” (Strategy 1, 2, or 3) and independent variables “SV strategy 1”, “SV strategy 2” and “SV strategy 3”.</w:t>
+              <w:t xml:space="preserve">Ordinal regression with dependent variable “Choice” (Strategy 1, 2, or 3) and independent variables “SV </w:t>
+            </w:r>
+            <w:r>
+              <w:rPr>
+                <w:rFonts w:ascii="Times New Roman" w:hAnsi="Times New Roman" w:cs="Times New Roman"/>
+                <w:lang w:val="en-US"/>
+              </w:rPr>
+              <w:lastRenderedPageBreak/>
+              <w:t>strategy 1”, “SV strategy 2” and “SV strategy 3”.</w:t>
             </w:r>
           </w:p>
           <w:p>
@@ -7654,6 +7762,7 @@
               <w:rPr>
                 <w:rFonts w:ascii="Times New Roman" w:hAnsi="Times New Roman" w:cs="Times New Roman"/>
               </w:rPr>
+              <w:lastRenderedPageBreak/>
               <w:t>1)</w:t>
             </w:r>
             <w:r>
@@ -7731,6 +7840,7 @@
               <w:rPr>
                 <w:rFonts w:ascii="Times New Roman" w:hAnsi="Times New Roman" w:cs="Times New Roman"/>
               </w:rPr>
+              <w:lastRenderedPageBreak/>
               <w:t xml:space="preserve">The Bayes factor </w:t>
             </w:r>
             <w:r>
@@ -7837,7 +7947,6 @@
               <w:rPr>
                 <w:rFonts w:ascii="Times New Roman" w:hAnsi="Times New Roman" w:cs="Times New Roman"/>
               </w:rPr>
-              <w:lastRenderedPageBreak/>
               <w:t xml:space="preserve">The Bayes factor </w:t>
             </w:r>
             <w:r>
@@ -8055,7 +8164,6 @@
               <w:rPr>
                 <w:rFonts w:ascii="Times New Roman" w:hAnsi="Times New Roman" w:cs="Times New Roman"/>
               </w:rPr>
-              <w:lastRenderedPageBreak/>
               <w:t>Nonce</w:t>
             </w:r>
             <w:r>
@@ -8161,7 +8269,6 @@
                 <w:rFonts w:ascii="Times New Roman" w:hAnsi="Times New Roman" w:cs="Times New Roman"/>
                 <w:lang w:val="en-US"/>
               </w:rPr>
-              <w:lastRenderedPageBreak/>
               <w:t xml:space="preserve">SVs will be ordered by magnitude. Values will be fitted in a GLM to estimate the individual intercept and slope. </w:t>
             </w:r>
           </w:p>

</xml_diff>